<commit_message>
Updating EIS to v1.13
</commit_message>
<xml_diff>
--- a/NHS login - Interface Specification - Federation.docx
+++ b/NHS login - Interface Specification - Federation.docx
@@ -1,6 +1,6 @@
 
 <file path=word/document.xml><?xml version="1.0" encoding="utf-8"?>
-<w:document xmlns:wpc="http://schemas.microsoft.com/office/word/2010/wordprocessingCanvas" xmlns:cx="http://schemas.microsoft.com/office/drawing/2014/chartex" xmlns:cx1="http://schemas.microsoft.com/office/drawing/2015/9/8/chartex" xmlns:cx2="http://schemas.microsoft.com/office/drawing/2015/10/21/chartex" xmlns:cx3="http://schemas.microsoft.com/office/drawing/2016/5/9/chartex" xmlns:cx4="http://schemas.microsoft.com/office/drawing/2016/5/10/chartex" xmlns:cx5="http://schemas.microsoft.com/office/drawing/2016/5/11/chartex" xmlns:cx6="http://schemas.microsoft.com/office/drawing/2016/5/12/chartex" xmlns:cx7="http://schemas.microsoft.com/office/drawing/2016/5/13/chartex" xmlns:cx8="http://schemas.microsoft.com/office/drawing/2016/5/14/chartex" xmlns:mc="http://schemas.openxmlformats.org/markup-compatibility/2006" xmlns:aink="http://schemas.microsoft.com/office/drawing/2016/ink" xmlns:am3d="http://schemas.microsoft.com/office/drawing/2017/model3d" xmlns:o="urn:schemas-microsoft-com:office:office" xmlns:r="http://schemas.openxmlformats.org/officeDocument/2006/relationships" xmlns:m="http://schemas.openxmlformats.org/officeDocument/2006/math" xmlns:v="urn:schemas-microsoft-com:vml" xmlns:wp14="http://schemas.microsoft.com/office/word/2010/wordprocessingDrawing" xmlns:wp="http://schemas.openxmlformats.org/drawingml/2006/wordprocessingDrawing" xmlns:w10="urn:schemas-microsoft-com:office:word" xmlns:w="http://schemas.openxmlformats.org/wordprocessingml/2006/main" xmlns:w14="http://schemas.microsoft.com/office/word/2010/wordml" xmlns:w15="http://schemas.microsoft.com/office/word/2012/wordml" xmlns:w16cex="http://schemas.microsoft.com/office/word/2018/wordml/cex" xmlns:w16cid="http://schemas.microsoft.com/office/word/2016/wordml/cid" xmlns:w16="http://schemas.microsoft.com/office/word/2018/wordml" xmlns:w16se="http://schemas.microsoft.com/office/word/2015/wordml/symex" xmlns:wpg="http://schemas.microsoft.com/office/word/2010/wordprocessingGroup" xmlns:wpi="http://schemas.microsoft.com/office/word/2010/wordprocessingInk" xmlns:wne="http://schemas.microsoft.com/office/word/2006/wordml" xmlns:wps="http://schemas.microsoft.com/office/word/2010/wordprocessingShape" mc:Ignorable="w14 w15 w16se w16cid w16 w16cex wp14">
+<w:document xmlns:wpc="http://schemas.microsoft.com/office/word/2010/wordprocessingCanvas" xmlns:cx="http://schemas.microsoft.com/office/drawing/2014/chartex" xmlns:cx1="http://schemas.microsoft.com/office/drawing/2015/9/8/chartex" xmlns:cx2="http://schemas.microsoft.com/office/drawing/2015/10/21/chartex" xmlns:cx3="http://schemas.microsoft.com/office/drawing/2016/5/9/chartex" xmlns:cx4="http://schemas.microsoft.com/office/drawing/2016/5/10/chartex" xmlns:cx5="http://schemas.microsoft.com/office/drawing/2016/5/11/chartex" xmlns:cx6="http://schemas.microsoft.com/office/drawing/2016/5/12/chartex" xmlns:cx7="http://schemas.microsoft.com/office/drawing/2016/5/13/chartex" xmlns:cx8="http://schemas.microsoft.com/office/drawing/2016/5/14/chartex" xmlns:mc="http://schemas.openxmlformats.org/markup-compatibility/2006" xmlns:aink="http://schemas.microsoft.com/office/drawing/2016/ink" xmlns:am3d="http://schemas.microsoft.com/office/drawing/2017/model3d" xmlns:o="urn:schemas-microsoft-com:office:office" xmlns:r="http://schemas.openxmlformats.org/officeDocument/2006/relationships" xmlns:m="http://schemas.openxmlformats.org/officeDocument/2006/math" xmlns:v="urn:schemas-microsoft-com:vml" xmlns:wp14="http://schemas.microsoft.com/office/word/2010/wordprocessingDrawing" xmlns:wp="http://schemas.openxmlformats.org/drawingml/2006/wordprocessingDrawing" xmlns:w10="urn:schemas-microsoft-com:office:word" xmlns:w="http://schemas.openxmlformats.org/wordprocessingml/2006/main" xmlns:w14="http://schemas.microsoft.com/office/word/2010/wordml" xmlns:w15="http://schemas.microsoft.com/office/word/2012/wordml" xmlns:w16cex="http://schemas.microsoft.com/office/word/2018/wordml/cex" xmlns:w16cid="http://schemas.microsoft.com/office/word/2016/wordml/cid" xmlns:w16="http://schemas.microsoft.com/office/word/2018/wordml" xmlns:w16sdtdh="http://schemas.microsoft.com/office/word/2020/wordml/sdtdatahash" xmlns:w16se="http://schemas.microsoft.com/office/word/2015/wordml/symex" xmlns:wpg="http://schemas.microsoft.com/office/word/2010/wordprocessingGroup" xmlns:wpi="http://schemas.microsoft.com/office/word/2010/wordprocessingInk" xmlns:wne="http://schemas.microsoft.com/office/word/2006/wordml" xmlns:wps="http://schemas.microsoft.com/office/word/2010/wordprocessingShape" mc:Ignorable="w14 w15 w16se w16cid w16 w16cex w16sdtdh wp14">
   <w:body>
     <w:p/>
     <w:p/>
@@ -453,7 +453,7 @@
                 <w:sz w:val="20"/>
                 <w:szCs w:val="20"/>
               </w:rPr>
-              <w:t>2</w:t>
+              <w:t>3</w:t>
             </w:r>
           </w:p>
         </w:tc>
@@ -547,7 +547,7 @@
                 <w:sz w:val="20"/>
                 <w:szCs w:val="20"/>
               </w:rPr>
-              <w:t xml:space="preserve">13 Jul </w:t>
+              <w:t>24</w:t>
             </w:r>
             <w:r>
               <w:rPr>
@@ -555,7 +555,23 @@
                 <w:sz w:val="20"/>
                 <w:szCs w:val="20"/>
               </w:rPr>
-              <w:t xml:space="preserve">2021 </w:t>
+              <w:t xml:space="preserve"> Sept 2021</w:t>
+            </w:r>
+            <w:r>
+              <w:rPr>
+                <w:bCs/>
+                <w:sz w:val="20"/>
+                <w:szCs w:val="20"/>
+              </w:rPr>
+              <w:t xml:space="preserve"> </w:t>
+            </w:r>
+            <w:r>
+              <w:rPr>
+                <w:bCs/>
+                <w:sz w:val="20"/>
+                <w:szCs w:val="20"/>
+              </w:rPr>
+              <w:t xml:space="preserve"> </w:t>
             </w:r>
           </w:p>
         </w:tc>
@@ -2082,7 +2098,23 @@
                 <w:sz w:val="21"/>
                 <w:szCs w:val="21"/>
               </w:rPr>
-              <w:t>29 Sept 20</w:t>
+              <w:t xml:space="preserve">29 Sept </w:t>
+            </w:r>
+            <w:r>
+              <w:rPr>
+                <w:color w:val="0F0F0F"/>
+                <w:sz w:val="21"/>
+                <w:szCs w:val="21"/>
+              </w:rPr>
+              <w:t>20</w:t>
+            </w:r>
+            <w:r>
+              <w:rPr>
+                <w:color w:val="0F0F0F"/>
+                <w:sz w:val="21"/>
+                <w:szCs w:val="21"/>
+              </w:rPr>
+              <w:t>20</w:t>
             </w:r>
           </w:p>
         </w:tc>
@@ -2196,7 +2228,23 @@
                 <w:sz w:val="21"/>
                 <w:szCs w:val="21"/>
               </w:rPr>
-              <w:t xml:space="preserve"> Mar 21</w:t>
+              <w:t xml:space="preserve"> Mar </w:t>
+            </w:r>
+            <w:r>
+              <w:rPr>
+                <w:color w:val="0F0F0F"/>
+                <w:sz w:val="21"/>
+                <w:szCs w:val="21"/>
+              </w:rPr>
+              <w:t>20</w:t>
+            </w:r>
+            <w:r>
+              <w:rPr>
+                <w:color w:val="0F0F0F"/>
+                <w:sz w:val="21"/>
+                <w:szCs w:val="21"/>
+              </w:rPr>
+              <w:t>21</w:t>
             </w:r>
           </w:p>
         </w:tc>
@@ -2342,7 +2390,23 @@
                 <w:sz w:val="21"/>
                 <w:szCs w:val="21"/>
               </w:rPr>
-              <w:t>13 Jul 21</w:t>
+              <w:t xml:space="preserve">13 Jul </w:t>
+            </w:r>
+            <w:r>
+              <w:rPr>
+                <w:color w:val="0F0F0F"/>
+                <w:sz w:val="21"/>
+                <w:szCs w:val="21"/>
+              </w:rPr>
+              <w:t>20</w:t>
+            </w:r>
+            <w:r>
+              <w:rPr>
+                <w:color w:val="0F0F0F"/>
+                <w:sz w:val="21"/>
+                <w:szCs w:val="21"/>
+              </w:rPr>
+              <w:t>21</w:t>
             </w:r>
           </w:p>
         </w:tc>
@@ -2396,6 +2460,142 @@
                 <w:szCs w:val="21"/>
               </w:rPr>
               <w:t>phone scope</w:t>
+            </w:r>
+          </w:p>
+        </w:tc>
+      </w:tr>
+      <w:tr>
+        <w:trPr>
+          <w:trHeight w:val="280"/>
+        </w:trPr>
+        <w:tc>
+          <w:tcPr>
+            <w:tcW w:w="1215" w:type="dxa"/>
+            <w:tcBorders>
+              <w:right w:val="nil"/>
+            </w:tcBorders>
+            <w:vAlign w:val="center"/>
+          </w:tcPr>
+          <w:p>
+            <w:pPr>
+              <w:spacing w:after="120"/>
+              <w:rPr>
+                <w:color w:val="0F0F0F"/>
+                <w:sz w:val="21"/>
+                <w:szCs w:val="21"/>
+              </w:rPr>
+            </w:pPr>
+            <w:r>
+              <w:rPr>
+                <w:color w:val="0F0F0F"/>
+                <w:sz w:val="21"/>
+                <w:szCs w:val="21"/>
+              </w:rPr>
+              <w:t>V1.13</w:t>
+            </w:r>
+          </w:p>
+        </w:tc>
+        <w:tc>
+          <w:tcPr>
+            <w:tcW w:w="1474" w:type="dxa"/>
+            <w:tcBorders>
+              <w:left w:val="nil"/>
+              <w:right w:val="nil"/>
+            </w:tcBorders>
+            <w:shd w:val="clear" w:color="auto" w:fill="auto"/>
+            <w:vAlign w:val="center"/>
+          </w:tcPr>
+          <w:p>
+            <w:pPr>
+              <w:spacing w:after="120"/>
+              <w:rPr>
+                <w:color w:val="0F0F0F"/>
+                <w:sz w:val="21"/>
+                <w:szCs w:val="21"/>
+              </w:rPr>
+            </w:pPr>
+            <w:r>
+              <w:rPr>
+                <w:bCs/>
+                <w:sz w:val="20"/>
+                <w:szCs w:val="20"/>
+              </w:rPr>
+              <w:t xml:space="preserve">24 Sept </w:t>
+            </w:r>
+            <w:r>
+              <w:rPr>
+                <w:bCs/>
+                <w:sz w:val="20"/>
+                <w:szCs w:val="20"/>
+              </w:rPr>
+              <w:t>20</w:t>
+            </w:r>
+            <w:r>
+              <w:rPr>
+                <w:bCs/>
+                <w:sz w:val="20"/>
+                <w:szCs w:val="20"/>
+              </w:rPr>
+              <w:t xml:space="preserve">21  </w:t>
+            </w:r>
+          </w:p>
+        </w:tc>
+        <w:tc>
+          <w:tcPr>
+            <w:tcW w:w="7175" w:type="dxa"/>
+            <w:tcBorders>
+              <w:left w:val="nil"/>
+            </w:tcBorders>
+            <w:vAlign w:val="center"/>
+          </w:tcPr>
+          <w:p>
+            <w:pPr>
+              <w:spacing w:after="120"/>
+              <w:rPr>
+                <w:color w:val="0F0F0F"/>
+                <w:sz w:val="21"/>
+                <w:szCs w:val="21"/>
+              </w:rPr>
+            </w:pPr>
+            <w:r>
+              <w:rPr>
+                <w:color w:val="0F0F0F"/>
+                <w:sz w:val="21"/>
+                <w:szCs w:val="21"/>
+              </w:rPr>
+              <w:t>Adding new error code</w:t>
+            </w:r>
+            <w:r>
+              <w:rPr>
+                <w:color w:val="0F0F0F"/>
+                <w:sz w:val="21"/>
+                <w:szCs w:val="21"/>
+              </w:rPr>
+              <w:t xml:space="preserve"> sso_login_required</w:t>
+            </w:r>
+            <w:r>
+              <w:rPr>
+                <w:color w:val="0F0F0F"/>
+                <w:sz w:val="21"/>
+                <w:szCs w:val="21"/>
+              </w:rPr>
+              <w:t xml:space="preserve"> </w:t>
+            </w:r>
+            <w:r>
+              <w:rPr>
+                <w:color w:val="0F0F0F"/>
+                <w:sz w:val="21"/>
+                <w:szCs w:val="21"/>
+              </w:rPr>
+              <w:t xml:space="preserve">for </w:t>
+            </w:r>
+            <w:r>
+              <w:rPr>
+                <w:color w:val="0F0F0F"/>
+                <w:sz w:val="21"/>
+                <w:szCs w:val="21"/>
+              </w:rPr>
+              <w:t xml:space="preserve">prompt=none </w:t>
             </w:r>
           </w:p>
         </w:tc>
@@ -2614,7 +2814,7 @@
                 <w:sz w:val="21"/>
                 <w:szCs w:val="21"/>
               </w:rPr>
-              <w:t>Richard McEwan</w:t>
+              <w:t xml:space="preserve">William Swire </w:t>
             </w:r>
           </w:p>
         </w:tc>
@@ -2685,11 +2885,11 @@
             </w:pPr>
             <w:r>
               <w:rPr>
-                <w:color w:val="0F0F0F"/>
-                <w:sz w:val="21"/>
-                <w:szCs w:val="21"/>
-              </w:rPr>
-              <w:t>13 Jul 21</w:t>
+                <w:bCs/>
+                <w:sz w:val="20"/>
+                <w:szCs w:val="20"/>
+              </w:rPr>
+              <w:t xml:space="preserve">24 Sept 21  </w:t>
             </w:r>
           </w:p>
         </w:tc>
@@ -2734,7 +2934,7 @@
                 <w:sz w:val="21"/>
                 <w:szCs w:val="21"/>
               </w:rPr>
-              <w:t>2</w:t>
+              <w:t>3</w:t>
             </w:r>
           </w:p>
         </w:tc>
@@ -2832,11 +3032,11 @@
             </w:pPr>
             <w:r>
               <w:rPr>
-                <w:color w:val="0F0F0F"/>
-                <w:sz w:val="21"/>
-                <w:szCs w:val="21"/>
-              </w:rPr>
-              <w:t>13 Jul 21</w:t>
+                <w:bCs/>
+                <w:sz w:val="20"/>
+                <w:szCs w:val="20"/>
+              </w:rPr>
+              <w:t xml:space="preserve">24 Sept 21  </w:t>
             </w:r>
           </w:p>
         </w:tc>
@@ -2880,7 +3080,7 @@
                 <w:sz w:val="21"/>
                 <w:szCs w:val="21"/>
               </w:rPr>
-              <w:t>2</w:t>
+              <w:t>3</w:t>
             </w:r>
           </w:p>
         </w:tc>
@@ -3161,11 +3361,11 @@
             </w:pPr>
             <w:r>
               <w:rPr>
-                <w:color w:val="0F0F0F"/>
-                <w:sz w:val="21"/>
-                <w:szCs w:val="21"/>
-              </w:rPr>
-              <w:t>13 Jul 21</w:t>
+                <w:bCs/>
+                <w:sz w:val="20"/>
+                <w:szCs w:val="20"/>
+              </w:rPr>
+              <w:t xml:space="preserve">24 Sept 21  </w:t>
             </w:r>
           </w:p>
         </w:tc>
@@ -3209,7 +3409,7 @@
                 <w:sz w:val="21"/>
                 <w:szCs w:val="21"/>
               </w:rPr>
-              <w:t>2</w:t>
+              <w:t>3</w:t>
             </w:r>
           </w:p>
         </w:tc>
@@ -3293,11 +3493,11 @@
             </w:pPr>
             <w:r>
               <w:rPr>
-                <w:color w:val="0F0F0F"/>
-                <w:sz w:val="21"/>
-                <w:szCs w:val="21"/>
-              </w:rPr>
-              <w:t>13 Jul 21</w:t>
+                <w:bCs/>
+                <w:sz w:val="20"/>
+                <w:szCs w:val="20"/>
+              </w:rPr>
+              <w:t>24 Sept 21</w:t>
             </w:r>
           </w:p>
         </w:tc>
@@ -3340,7 +3540,7 @@
                 <w:sz w:val="21"/>
                 <w:szCs w:val="21"/>
               </w:rPr>
-              <w:t>2</w:t>
+              <w:t>3</w:t>
             </w:r>
           </w:p>
         </w:tc>
@@ -3377,6 +3577,7 @@
           <w:sz w:val="35"/>
           <w:szCs w:val="35"/>
         </w:rPr>
+        <w:lastRenderedPageBreak/>
         <w:t>Document Control:</w:t>
       </w:r>
     </w:p>
@@ -3386,7 +3587,6 @@
         <w:textboxTightWrap w:val="none"/>
       </w:pPr>
       <w:r>
-        <w:lastRenderedPageBreak/>
         <w:t>The controlled copy of this document is maintained in the NHS Digital corporate network. Any copies of this document held outside of that area, in whatever format (</w:t>
       </w:r>
       <w:proofErr w:type="gramStart"/>
@@ -3448,7 +3648,7 @@
         </w:rPr>
         <w:fldChar w:fldCharType="separate"/>
       </w:r>
-      <w:hyperlink w:anchor="_Toc66270894" w:history="1">
+      <w:hyperlink w:anchor="_Toc83369211" w:history="1">
         <w:r>
           <w:rPr>
             <w:rStyle w:val="Hyperlink"/>
@@ -3487,7 +3687,7 @@
           <w:rPr>
             <w:webHidden/>
           </w:rPr>
-          <w:instrText xml:space="preserve"> PAGEREF _Toc66270894 \h </w:instrText>
+          <w:instrText xml:space="preserve"> PAGEREF _Toc83369211 \h </w:instrText>
         </w:r>
         <w:r>
           <w:rPr>
@@ -3528,7 +3728,7 @@
           <w:szCs w:val="22"/>
         </w:rPr>
       </w:pPr>
-      <w:hyperlink w:anchor="_Toc66270895" w:history="1">
+      <w:hyperlink w:anchor="_Toc83369212" w:history="1">
         <w:r>
           <w:rPr>
             <w:rStyle w:val="Hyperlink"/>
@@ -3571,7 +3771,7 @@
             <w:noProof/>
             <w:webHidden/>
           </w:rPr>
-          <w:instrText xml:space="preserve"> PAGEREF _Toc66270895 \h </w:instrText>
+          <w:instrText xml:space="preserve"> PAGEREF _Toc83369212 \h </w:instrText>
         </w:r>
         <w:r>
           <w:rPr>
@@ -3616,7 +3816,7 @@
           <w:szCs w:val="22"/>
         </w:rPr>
       </w:pPr>
-      <w:hyperlink w:anchor="_Toc66270896" w:history="1">
+      <w:hyperlink w:anchor="_Toc83369213" w:history="1">
         <w:r>
           <w:rPr>
             <w:rStyle w:val="Hyperlink"/>
@@ -3659,7 +3859,7 @@
             <w:noProof/>
             <w:webHidden/>
           </w:rPr>
-          <w:instrText xml:space="preserve"> PAGEREF _Toc66270896 \h </w:instrText>
+          <w:instrText xml:space="preserve"> PAGEREF _Toc83369213 \h </w:instrText>
         </w:r>
         <w:r>
           <w:rPr>
@@ -3704,7 +3904,7 @@
           <w:szCs w:val="22"/>
         </w:rPr>
       </w:pPr>
-      <w:hyperlink w:anchor="_Toc66270897" w:history="1">
+      <w:hyperlink w:anchor="_Toc83369214" w:history="1">
         <w:r>
           <w:rPr>
             <w:rStyle w:val="Hyperlink"/>
@@ -3747,7 +3947,7 @@
             <w:noProof/>
             <w:webHidden/>
           </w:rPr>
-          <w:instrText xml:space="preserve"> PAGEREF _Toc66270897 \h </w:instrText>
+          <w:instrText xml:space="preserve"> PAGEREF _Toc83369214 \h </w:instrText>
         </w:r>
         <w:r>
           <w:rPr>
@@ -3792,7 +3992,7 @@
           <w:szCs w:val="22"/>
         </w:rPr>
       </w:pPr>
-      <w:hyperlink w:anchor="_Toc66270898" w:history="1">
+      <w:hyperlink w:anchor="_Toc83369215" w:history="1">
         <w:r>
           <w:rPr>
             <w:rStyle w:val="Hyperlink"/>
@@ -3831,7 +4031,7 @@
           <w:rPr>
             <w:webHidden/>
           </w:rPr>
-          <w:instrText xml:space="preserve"> PAGEREF _Toc66270898 \h </w:instrText>
+          <w:instrText xml:space="preserve"> PAGEREF _Toc83369215 \h </w:instrText>
         </w:r>
         <w:r>
           <w:rPr>
@@ -3872,7 +4072,7 @@
           <w:szCs w:val="22"/>
         </w:rPr>
       </w:pPr>
-      <w:hyperlink w:anchor="_Toc66270899" w:history="1">
+      <w:hyperlink w:anchor="_Toc83369216" w:history="1">
         <w:r>
           <w:rPr>
             <w:rStyle w:val="Hyperlink"/>
@@ -3915,7 +4115,7 @@
             <w:noProof/>
             <w:webHidden/>
           </w:rPr>
-          <w:instrText xml:space="preserve"> PAGEREF _Toc66270899 \h </w:instrText>
+          <w:instrText xml:space="preserve"> PAGEREF _Toc83369216 \h </w:instrText>
         </w:r>
         <w:r>
           <w:rPr>
@@ -3960,7 +4160,7 @@
           <w:szCs w:val="22"/>
         </w:rPr>
       </w:pPr>
-      <w:hyperlink w:anchor="_Toc66270900" w:history="1">
+      <w:hyperlink w:anchor="_Toc83369217" w:history="1">
         <w:r>
           <w:rPr>
             <w:rStyle w:val="Hyperlink"/>
@@ -4003,7 +4203,7 @@
             <w:noProof/>
             <w:webHidden/>
           </w:rPr>
-          <w:instrText xml:space="preserve"> PAGEREF _Toc66270900 \h </w:instrText>
+          <w:instrText xml:space="preserve"> PAGEREF _Toc83369217 \h </w:instrText>
         </w:r>
         <w:r>
           <w:rPr>
@@ -4048,7 +4248,7 @@
           <w:szCs w:val="22"/>
         </w:rPr>
       </w:pPr>
-      <w:hyperlink w:anchor="_Toc66270901" w:history="1">
+      <w:hyperlink w:anchor="_Toc83369218" w:history="1">
         <w:r>
           <w:rPr>
             <w:rStyle w:val="Hyperlink"/>
@@ -4087,7 +4287,7 @@
           <w:rPr>
             <w:webHidden/>
           </w:rPr>
-          <w:instrText xml:space="preserve"> PAGEREF _Toc66270901 \h </w:instrText>
+          <w:instrText xml:space="preserve"> PAGEREF _Toc83369218 \h </w:instrText>
         </w:r>
         <w:r>
           <w:rPr>
@@ -4128,7 +4328,7 @@
           <w:szCs w:val="22"/>
         </w:rPr>
       </w:pPr>
-      <w:hyperlink w:anchor="_Toc66270902" w:history="1">
+      <w:hyperlink w:anchor="_Toc83369219" w:history="1">
         <w:r>
           <w:rPr>
             <w:rStyle w:val="Hyperlink"/>
@@ -4171,7 +4371,7 @@
             <w:noProof/>
             <w:webHidden/>
           </w:rPr>
-          <w:instrText xml:space="preserve"> PAGEREF _Toc66270902 \h </w:instrText>
+          <w:instrText xml:space="preserve"> PAGEREF _Toc83369219 \h </w:instrText>
         </w:r>
         <w:r>
           <w:rPr>
@@ -4216,7 +4416,7 @@
           <w:szCs w:val="22"/>
         </w:rPr>
       </w:pPr>
-      <w:hyperlink w:anchor="_Toc66270903" w:history="1">
+      <w:hyperlink w:anchor="_Toc83369220" w:history="1">
         <w:r>
           <w:rPr>
             <w:rStyle w:val="Hyperlink"/>
@@ -4259,7 +4459,7 @@
             <w:noProof/>
             <w:webHidden/>
           </w:rPr>
-          <w:instrText xml:space="preserve"> PAGEREF _Toc66270903 \h </w:instrText>
+          <w:instrText xml:space="preserve"> PAGEREF _Toc83369220 \h </w:instrText>
         </w:r>
         <w:r>
           <w:rPr>
@@ -4304,7 +4504,7 @@
           <w:szCs w:val="22"/>
         </w:rPr>
       </w:pPr>
-      <w:hyperlink w:anchor="_Toc66270904" w:history="1">
+      <w:hyperlink w:anchor="_Toc83369221" w:history="1">
         <w:r>
           <w:rPr>
             <w:rStyle w:val="Hyperlink"/>
@@ -4347,7 +4547,7 @@
             <w:noProof/>
             <w:webHidden/>
           </w:rPr>
-          <w:instrText xml:space="preserve"> PAGEREF _Toc66270904 \h </w:instrText>
+          <w:instrText xml:space="preserve"> PAGEREF _Toc83369221 \h </w:instrText>
         </w:r>
         <w:r>
           <w:rPr>
@@ -4392,7 +4592,7 @@
           <w:szCs w:val="22"/>
         </w:rPr>
       </w:pPr>
-      <w:hyperlink w:anchor="_Toc66270905" w:history="1">
+      <w:hyperlink w:anchor="_Toc83369222" w:history="1">
         <w:r>
           <w:rPr>
             <w:rStyle w:val="Hyperlink"/>
@@ -4435,7 +4635,7 @@
             <w:noProof/>
             <w:webHidden/>
           </w:rPr>
-          <w:instrText xml:space="preserve"> PAGEREF _Toc66270905 \h </w:instrText>
+          <w:instrText xml:space="preserve"> PAGEREF _Toc83369222 \h </w:instrText>
         </w:r>
         <w:r>
           <w:rPr>
@@ -4480,7 +4680,7 @@
           <w:szCs w:val="22"/>
         </w:rPr>
       </w:pPr>
-      <w:hyperlink w:anchor="_Toc66270906" w:history="1">
+      <w:hyperlink w:anchor="_Toc83369223" w:history="1">
         <w:r>
           <w:rPr>
             <w:rStyle w:val="Hyperlink"/>
@@ -4523,7 +4723,7 @@
             <w:noProof/>
             <w:webHidden/>
           </w:rPr>
-          <w:instrText xml:space="preserve"> PAGEREF _Toc66270906 \h </w:instrText>
+          <w:instrText xml:space="preserve"> PAGEREF _Toc83369223 \h </w:instrText>
         </w:r>
         <w:r>
           <w:rPr>
@@ -4568,7 +4768,7 @@
           <w:szCs w:val="22"/>
         </w:rPr>
       </w:pPr>
-      <w:hyperlink w:anchor="_Toc66270907" w:history="1">
+      <w:hyperlink w:anchor="_Toc83369224" w:history="1">
         <w:r>
           <w:rPr>
             <w:rStyle w:val="Hyperlink"/>
@@ -4611,7 +4811,7 @@
             <w:noProof/>
             <w:webHidden/>
           </w:rPr>
-          <w:instrText xml:space="preserve"> PAGEREF _Toc66270907 \h </w:instrText>
+          <w:instrText xml:space="preserve"> PAGEREF _Toc83369224 \h </w:instrText>
         </w:r>
         <w:r>
           <w:rPr>
@@ -4656,7 +4856,7 @@
           <w:szCs w:val="22"/>
         </w:rPr>
       </w:pPr>
-      <w:hyperlink w:anchor="_Toc66270908" w:history="1">
+      <w:hyperlink w:anchor="_Toc83369225" w:history="1">
         <w:r>
           <w:rPr>
             <w:rStyle w:val="Hyperlink"/>
@@ -4697,7 +4897,7 @@
           <w:rPr>
             <w:webHidden/>
           </w:rPr>
-          <w:instrText xml:space="preserve"> PAGEREF _Toc66270908 \h </w:instrText>
+          <w:instrText xml:space="preserve"> PAGEREF _Toc83369225 \h </w:instrText>
         </w:r>
         <w:r>
           <w:rPr>
@@ -4714,7 +4914,7 @@
           <w:rPr>
             <w:webHidden/>
           </w:rPr>
-          <w:t>32</w:t>
+          <w:t>33</w:t>
         </w:r>
         <w:r>
           <w:rPr>
@@ -4738,7 +4938,7 @@
           <w:szCs w:val="22"/>
         </w:rPr>
       </w:pPr>
-      <w:hyperlink w:anchor="_Toc66270909" w:history="1">
+      <w:hyperlink w:anchor="_Toc83369226" w:history="1">
         <w:r>
           <w:rPr>
             <w:rStyle w:val="Hyperlink"/>
@@ -4781,7 +4981,7 @@
             <w:noProof/>
             <w:webHidden/>
           </w:rPr>
-          <w:instrText xml:space="preserve"> PAGEREF _Toc66270909 \h </w:instrText>
+          <w:instrText xml:space="preserve"> PAGEREF _Toc83369226 \h </w:instrText>
         </w:r>
         <w:r>
           <w:rPr>
@@ -4801,7 +5001,7 @@
             <w:noProof/>
             <w:webHidden/>
           </w:rPr>
-          <w:t>32</w:t>
+          <w:t>33</w:t>
         </w:r>
         <w:r>
           <w:rPr>
@@ -4826,7 +5026,7 @@
           <w:szCs w:val="22"/>
         </w:rPr>
       </w:pPr>
-      <w:hyperlink w:anchor="_Toc66270910" w:history="1">
+      <w:hyperlink w:anchor="_Toc83369227" w:history="1">
         <w:r>
           <w:rPr>
             <w:rStyle w:val="Hyperlink"/>
@@ -4869,7 +5069,7 @@
             <w:noProof/>
             <w:webHidden/>
           </w:rPr>
-          <w:instrText xml:space="preserve"> PAGEREF _Toc66270910 \h </w:instrText>
+          <w:instrText xml:space="preserve"> PAGEREF _Toc83369227 \h </w:instrText>
         </w:r>
         <w:r>
           <w:rPr>
@@ -4889,7 +5089,7 @@
             <w:noProof/>
             <w:webHidden/>
           </w:rPr>
-          <w:t>32</w:t>
+          <w:t>33</w:t>
         </w:r>
         <w:r>
           <w:rPr>
@@ -4914,7 +5114,7 @@
           <w:szCs w:val="22"/>
         </w:rPr>
       </w:pPr>
-      <w:hyperlink w:anchor="_Toc66270911" w:history="1">
+      <w:hyperlink w:anchor="_Toc83369228" w:history="1">
         <w:r>
           <w:rPr>
             <w:rStyle w:val="Hyperlink"/>
@@ -4957,7 +5157,7 @@
             <w:noProof/>
             <w:webHidden/>
           </w:rPr>
-          <w:instrText xml:space="preserve"> PAGEREF _Toc66270911 \h </w:instrText>
+          <w:instrText xml:space="preserve"> PAGEREF _Toc83369228 \h </w:instrText>
         </w:r>
         <w:r>
           <w:rPr>
@@ -4977,7 +5177,7 @@
             <w:noProof/>
             <w:webHidden/>
           </w:rPr>
-          <w:t>36</w:t>
+          <w:t>37</w:t>
         </w:r>
         <w:r>
           <w:rPr>
@@ -5002,7 +5202,7 @@
           <w:szCs w:val="22"/>
         </w:rPr>
       </w:pPr>
-      <w:hyperlink w:anchor="_Toc66270912" w:history="1">
+      <w:hyperlink w:anchor="_Toc83369229" w:history="1">
         <w:r>
           <w:rPr>
             <w:rStyle w:val="Hyperlink"/>
@@ -5045,7 +5245,7 @@
             <w:noProof/>
             <w:webHidden/>
           </w:rPr>
-          <w:instrText xml:space="preserve"> PAGEREF _Toc66270912 \h </w:instrText>
+          <w:instrText xml:space="preserve"> PAGEREF _Toc83369229 \h </w:instrText>
         </w:r>
         <w:r>
           <w:rPr>
@@ -5065,7 +5265,7 @@
             <w:noProof/>
             <w:webHidden/>
           </w:rPr>
-          <w:t>38</w:t>
+          <w:t>39</w:t>
         </w:r>
         <w:r>
           <w:rPr>
@@ -5090,7 +5290,7 @@
           <w:szCs w:val="22"/>
         </w:rPr>
       </w:pPr>
-      <w:hyperlink w:anchor="_Toc66270913" w:history="1">
+      <w:hyperlink w:anchor="_Toc83369230" w:history="1">
         <w:r>
           <w:rPr>
             <w:rStyle w:val="Hyperlink"/>
@@ -5131,7 +5331,7 @@
           <w:rPr>
             <w:webHidden/>
           </w:rPr>
-          <w:instrText xml:space="preserve"> PAGEREF _Toc66270913 \h </w:instrText>
+          <w:instrText xml:space="preserve"> PAGEREF _Toc83369230 \h </w:instrText>
         </w:r>
         <w:r>
           <w:rPr>
@@ -5148,7 +5348,7 @@
           <w:rPr>
             <w:webHidden/>
           </w:rPr>
-          <w:t>39</w:t>
+          <w:t>40</w:t>
         </w:r>
         <w:r>
           <w:rPr>
@@ -5172,7 +5372,7 @@
           <w:szCs w:val="22"/>
         </w:rPr>
       </w:pPr>
-      <w:hyperlink w:anchor="_Toc66270914" w:history="1">
+      <w:hyperlink w:anchor="_Toc83369231" w:history="1">
         <w:r>
           <w:rPr>
             <w:rStyle w:val="Hyperlink"/>
@@ -5215,7 +5415,7 @@
             <w:noProof/>
             <w:webHidden/>
           </w:rPr>
-          <w:instrText xml:space="preserve"> PAGEREF _Toc66270914 \h </w:instrText>
+          <w:instrText xml:space="preserve"> PAGEREF _Toc83369231 \h </w:instrText>
         </w:r>
         <w:r>
           <w:rPr>
@@ -5235,7 +5435,7 @@
             <w:noProof/>
             <w:webHidden/>
           </w:rPr>
-          <w:t>39</w:t>
+          <w:t>40</w:t>
         </w:r>
         <w:r>
           <w:rPr>
@@ -5260,7 +5460,7 @@
           <w:szCs w:val="22"/>
         </w:rPr>
       </w:pPr>
-      <w:hyperlink w:anchor="_Toc66270915" w:history="1">
+      <w:hyperlink w:anchor="_Toc83369232" w:history="1">
         <w:r>
           <w:rPr>
             <w:rStyle w:val="Hyperlink"/>
@@ -5301,7 +5501,7 @@
           <w:rPr>
             <w:webHidden/>
           </w:rPr>
-          <w:instrText xml:space="preserve"> PAGEREF _Toc66270915 \h </w:instrText>
+          <w:instrText xml:space="preserve"> PAGEREF _Toc83369232 \h </w:instrText>
         </w:r>
         <w:r>
           <w:rPr>
@@ -5318,7 +5518,7 @@
           <w:rPr>
             <w:webHidden/>
           </w:rPr>
-          <w:t>45</w:t>
+          <w:t>46</w:t>
         </w:r>
         <w:r>
           <w:rPr>
@@ -5342,7 +5542,7 @@
           <w:szCs w:val="22"/>
         </w:rPr>
       </w:pPr>
-      <w:hyperlink w:anchor="_Toc66270916" w:history="1">
+      <w:hyperlink w:anchor="_Toc83369233" w:history="1">
         <w:r>
           <w:rPr>
             <w:rStyle w:val="Hyperlink"/>
@@ -5385,7 +5585,7 @@
             <w:noProof/>
             <w:webHidden/>
           </w:rPr>
-          <w:instrText xml:space="preserve"> PAGEREF _Toc66270916 \h </w:instrText>
+          <w:instrText xml:space="preserve"> PAGEREF _Toc83369233 \h </w:instrText>
         </w:r>
         <w:r>
           <w:rPr>
@@ -5405,7 +5605,7 @@
             <w:noProof/>
             <w:webHidden/>
           </w:rPr>
-          <w:t>45</w:t>
+          <w:t>46</w:t>
         </w:r>
         <w:r>
           <w:rPr>
@@ -5430,7 +5630,7 @@
           <w:szCs w:val="22"/>
         </w:rPr>
       </w:pPr>
-      <w:hyperlink w:anchor="_Toc66270917" w:history="1">
+      <w:hyperlink w:anchor="_Toc83369234" w:history="1">
         <w:r>
           <w:rPr>
             <w:rStyle w:val="Hyperlink"/>
@@ -5473,7 +5673,7 @@
             <w:noProof/>
             <w:webHidden/>
           </w:rPr>
-          <w:instrText xml:space="preserve"> PAGEREF _Toc66270917 \h </w:instrText>
+          <w:instrText xml:space="preserve"> PAGEREF _Toc83369234 \h </w:instrText>
         </w:r>
         <w:r>
           <w:rPr>
@@ -5493,7 +5693,7 @@
             <w:noProof/>
             <w:webHidden/>
           </w:rPr>
-          <w:t>46</w:t>
+          <w:t>47</w:t>
         </w:r>
         <w:r>
           <w:rPr>
@@ -5518,7 +5718,7 @@
           <w:szCs w:val="22"/>
         </w:rPr>
       </w:pPr>
-      <w:hyperlink w:anchor="_Toc66270918" w:history="1">
+      <w:hyperlink w:anchor="_Toc83369235" w:history="1">
         <w:r>
           <w:rPr>
             <w:rStyle w:val="Hyperlink"/>
@@ -5561,7 +5761,7 @@
             <w:noProof/>
             <w:webHidden/>
           </w:rPr>
-          <w:instrText xml:space="preserve"> PAGEREF _Toc66270918 \h </w:instrText>
+          <w:instrText xml:space="preserve"> PAGEREF _Toc83369235 \h </w:instrText>
         </w:r>
         <w:r>
           <w:rPr>
@@ -5581,7 +5781,7 @@
             <w:noProof/>
             <w:webHidden/>
           </w:rPr>
-          <w:t>50</w:t>
+          <w:t>51</w:t>
         </w:r>
         <w:r>
           <w:rPr>
@@ -5606,7 +5806,7 @@
           <w:szCs w:val="22"/>
         </w:rPr>
       </w:pPr>
-      <w:hyperlink w:anchor="_Toc66270919" w:history="1">
+      <w:hyperlink w:anchor="_Toc83369236" w:history="1">
         <w:r>
           <w:rPr>
             <w:rStyle w:val="Hyperlink"/>
@@ -5649,7 +5849,7 @@
             <w:noProof/>
             <w:webHidden/>
           </w:rPr>
-          <w:instrText xml:space="preserve"> PAGEREF _Toc66270919 \h </w:instrText>
+          <w:instrText xml:space="preserve"> PAGEREF _Toc83369236 \h </w:instrText>
         </w:r>
         <w:r>
           <w:rPr>
@@ -5669,7 +5869,7 @@
             <w:noProof/>
             <w:webHidden/>
           </w:rPr>
-          <w:t>52</w:t>
+          <w:t>53</w:t>
         </w:r>
         <w:r>
           <w:rPr>
@@ -5694,7 +5894,7 @@
           <w:szCs w:val="22"/>
         </w:rPr>
       </w:pPr>
-      <w:hyperlink w:anchor="_Toc66270920" w:history="1">
+      <w:hyperlink w:anchor="_Toc83369237" w:history="1">
         <w:r>
           <w:rPr>
             <w:rStyle w:val="Hyperlink"/>
@@ -5737,7 +5937,7 @@
             <w:noProof/>
             <w:webHidden/>
           </w:rPr>
-          <w:instrText xml:space="preserve"> PAGEREF _Toc66270920 \h </w:instrText>
+          <w:instrText xml:space="preserve"> PAGEREF _Toc83369237 \h </w:instrText>
         </w:r>
         <w:r>
           <w:rPr>
@@ -5757,7 +5957,7 @@
             <w:noProof/>
             <w:webHidden/>
           </w:rPr>
-          <w:t>54</w:t>
+          <w:t>55</w:t>
         </w:r>
         <w:r>
           <w:rPr>
@@ -5782,7 +5982,7 @@
           <w:szCs w:val="22"/>
         </w:rPr>
       </w:pPr>
-      <w:hyperlink w:anchor="_Toc66270921" w:history="1">
+      <w:hyperlink w:anchor="_Toc83369238" w:history="1">
         <w:r>
           <w:rPr>
             <w:rStyle w:val="Hyperlink"/>
@@ -5821,7 +6021,7 @@
           <w:rPr>
             <w:webHidden/>
           </w:rPr>
-          <w:instrText xml:space="preserve"> PAGEREF _Toc66270921 \h </w:instrText>
+          <w:instrText xml:space="preserve"> PAGEREF _Toc83369238 \h </w:instrText>
         </w:r>
         <w:r>
           <w:rPr>
@@ -5838,7 +6038,7 @@
           <w:rPr>
             <w:webHidden/>
           </w:rPr>
-          <w:t>56</w:t>
+          <w:t>57</w:t>
         </w:r>
         <w:r>
           <w:rPr>
@@ -5862,7 +6062,7 @@
           <w:szCs w:val="22"/>
         </w:rPr>
       </w:pPr>
-      <w:hyperlink w:anchor="_Toc66270922" w:history="1">
+      <w:hyperlink w:anchor="_Toc83369239" w:history="1">
         <w:r>
           <w:rPr>
             <w:rStyle w:val="Hyperlink"/>
@@ -5905,7 +6105,7 @@
             <w:noProof/>
             <w:webHidden/>
           </w:rPr>
-          <w:instrText xml:space="preserve"> PAGEREF _Toc66270922 \h </w:instrText>
+          <w:instrText xml:space="preserve"> PAGEREF _Toc83369239 \h </w:instrText>
         </w:r>
         <w:r>
           <w:rPr>
@@ -5925,7 +6125,7 @@
             <w:noProof/>
             <w:webHidden/>
           </w:rPr>
-          <w:t>56</w:t>
+          <w:t>57</w:t>
         </w:r>
         <w:r>
           <w:rPr>
@@ -5950,7 +6150,7 @@
           <w:szCs w:val="22"/>
         </w:rPr>
       </w:pPr>
-      <w:hyperlink w:anchor="_Toc66270923" w:history="1">
+      <w:hyperlink w:anchor="_Toc83369240" w:history="1">
         <w:r>
           <w:rPr>
             <w:rStyle w:val="Hyperlink"/>
@@ -5993,7 +6193,7 @@
             <w:noProof/>
             <w:webHidden/>
           </w:rPr>
-          <w:instrText xml:space="preserve"> PAGEREF _Toc66270923 \h </w:instrText>
+          <w:instrText xml:space="preserve"> PAGEREF _Toc83369240 \h </w:instrText>
         </w:r>
         <w:r>
           <w:rPr>
@@ -6013,7 +6213,7 @@
             <w:noProof/>
             <w:webHidden/>
           </w:rPr>
-          <w:t>56</w:t>
+          <w:t>58</w:t>
         </w:r>
         <w:r>
           <w:rPr>
@@ -6038,7 +6238,7 @@
           <w:szCs w:val="22"/>
         </w:rPr>
       </w:pPr>
-      <w:hyperlink w:anchor="_Toc66270924" w:history="1">
+      <w:hyperlink w:anchor="_Toc83369241" w:history="1">
         <w:r>
           <w:rPr>
             <w:rStyle w:val="Hyperlink"/>
@@ -6081,7 +6281,7 @@
             <w:noProof/>
             <w:webHidden/>
           </w:rPr>
-          <w:instrText xml:space="preserve"> PAGEREF _Toc66270924 \h </w:instrText>
+          <w:instrText xml:space="preserve"> PAGEREF _Toc83369241 \h </w:instrText>
         </w:r>
         <w:r>
           <w:rPr>
@@ -6101,7 +6301,7 @@
             <w:noProof/>
             <w:webHidden/>
           </w:rPr>
-          <w:t>57</w:t>
+          <w:t>58</w:t>
         </w:r>
         <w:r>
           <w:rPr>
@@ -6126,7 +6326,7 @@
           <w:szCs w:val="22"/>
         </w:rPr>
       </w:pPr>
-      <w:hyperlink w:anchor="_Toc66270925" w:history="1">
+      <w:hyperlink w:anchor="_Toc83369242" w:history="1">
         <w:r>
           <w:rPr>
             <w:rStyle w:val="Hyperlink"/>
@@ -6165,7 +6365,7 @@
           <w:rPr>
             <w:webHidden/>
           </w:rPr>
-          <w:instrText xml:space="preserve"> PAGEREF _Toc66270925 \h </w:instrText>
+          <w:instrText xml:space="preserve"> PAGEREF _Toc83369242 \h </w:instrText>
         </w:r>
         <w:r>
           <w:rPr>
@@ -6182,7 +6382,7 @@
           <w:rPr>
             <w:webHidden/>
           </w:rPr>
-          <w:t>58</w:t>
+          <w:t>59</w:t>
         </w:r>
         <w:r>
           <w:rPr>
@@ -6219,7 +6419,7 @@
         </w:numPr>
       </w:pPr>
       <w:bookmarkStart w:id="3" w:name="_Toc512594856"/>
-      <w:bookmarkStart w:id="4" w:name="_Toc66270894"/>
+      <w:bookmarkStart w:id="4" w:name="_Toc83369211"/>
       <w:r>
         <w:lastRenderedPageBreak/>
         <w:t>Introduction</w:t>
@@ -6232,13 +6432,13 @@
         <w:pStyle w:val="Heading2"/>
       </w:pPr>
       <w:bookmarkStart w:id="5" w:name="_Toc512594857"/>
-      <w:bookmarkStart w:id="6" w:name="_Toc66270895"/>
-      <w:bookmarkStart w:id="7" w:name="_Toc92774723"/>
+      <w:bookmarkStart w:id="6" w:name="_Toc92774723"/>
+      <w:bookmarkStart w:id="7" w:name="_Toc83369212"/>
       <w:r>
         <w:t>Purpose of Document</w:t>
       </w:r>
       <w:bookmarkEnd w:id="5"/>
-      <w:bookmarkEnd w:id="6"/>
+      <w:bookmarkEnd w:id="7"/>
     </w:p>
     <w:p>
       <w:r>
@@ -6332,8 +6532,8 @@
       </w:pPr>
       <w:bookmarkStart w:id="8" w:name="_Toc510021833"/>
       <w:bookmarkStart w:id="9" w:name="_Toc512594858"/>
-      <w:bookmarkStart w:id="10" w:name="_Toc66270896"/>
-      <w:bookmarkEnd w:id="7"/>
+      <w:bookmarkStart w:id="10" w:name="_Toc83369213"/>
+      <w:bookmarkEnd w:id="6"/>
       <w:r>
         <w:t>Audience</w:t>
       </w:r>
@@ -6449,13 +6649,8 @@
         <w:t>NHS login</w:t>
       </w:r>
       <w:r>
-        <w:t xml:space="preserve"> </w:t>
-      </w:r>
-      <w:proofErr w:type="gramStart"/>
-      <w:r>
-        <w:t>Platform</w:t>
-      </w:r>
-      <w:proofErr w:type="gramEnd"/>
+        <w:t xml:space="preserve"> Platform</w:t>
+      </w:r>
     </w:p>
     <w:p>
       <w:pPr>
@@ -6467,7 +6662,7 @@
       <w:bookmarkStart w:id="14" w:name="_Toc338320164"/>
       <w:bookmarkStart w:id="15" w:name="_Toc351543219"/>
       <w:bookmarkStart w:id="16" w:name="_Toc512594859"/>
-      <w:bookmarkStart w:id="17" w:name="_Toc66270897"/>
+      <w:bookmarkStart w:id="17" w:name="_Toc83369214"/>
       <w:r>
         <w:t>Definitions</w:t>
       </w:r>
@@ -6653,23 +6848,23 @@
       <w:pPr>
         <w:pStyle w:val="Heading1"/>
       </w:pPr>
-      <w:bookmarkStart w:id="18" w:name="_Toc66270898"/>
-      <w:bookmarkStart w:id="19" w:name="_Toc512594860"/>
+      <w:bookmarkStart w:id="18" w:name="_Toc512594860"/>
+      <w:bookmarkStart w:id="19" w:name="_Toc83369215"/>
       <w:r>
         <w:lastRenderedPageBreak/>
         <w:t>Specification Status</w:t>
       </w:r>
+      <w:bookmarkEnd w:id="19"/>
+    </w:p>
+    <w:p>
+      <w:pPr>
+        <w:pStyle w:val="Heading2"/>
+      </w:pPr>
+      <w:bookmarkStart w:id="20" w:name="_Toc83369216"/>
+      <w:r>
+        <w:t>Scope / Constraints</w:t>
+      </w:r>
       <w:bookmarkEnd w:id="18"/>
-    </w:p>
-    <w:p>
-      <w:pPr>
-        <w:pStyle w:val="Heading2"/>
-      </w:pPr>
-      <w:bookmarkStart w:id="20" w:name="_Toc66270899"/>
-      <w:r>
-        <w:t>Scope / Constraints</w:t>
-      </w:r>
-      <w:bookmarkEnd w:id="19"/>
       <w:bookmarkEnd w:id="20"/>
     </w:p>
     <w:p>
@@ -6782,13 +6977,8 @@
         <w:t xml:space="preserve">are </w:t>
       </w:r>
       <w:r>
-        <w:t xml:space="preserve">not </w:t>
-      </w:r>
-      <w:proofErr w:type="gramStart"/>
-      <w:r>
-        <w:t>supported</w:t>
-      </w:r>
-      <w:proofErr w:type="gramEnd"/>
+        <w:t>not supported</w:t>
+      </w:r>
     </w:p>
     <w:p>
       <w:pPr>
@@ -6847,7 +7037,7 @@
       <w:pPr>
         <w:pStyle w:val="Heading2"/>
       </w:pPr>
-      <w:bookmarkStart w:id="21" w:name="_Toc66270900"/>
+      <w:bookmarkStart w:id="21" w:name="_Toc83369217"/>
       <w:r>
         <w:t>Changes in this version</w:t>
       </w:r>
@@ -6897,7 +7087,7 @@
         <w:pStyle w:val="Heading1"/>
       </w:pPr>
       <w:bookmarkStart w:id="22" w:name="_Toc512594865"/>
-      <w:bookmarkStart w:id="23" w:name="_Toc66270901"/>
+      <w:bookmarkStart w:id="23" w:name="_Toc83369218"/>
       <w:r>
         <w:lastRenderedPageBreak/>
         <w:t>Messages Overview</w:t>
@@ -6983,16 +7173,8 @@
         <w:rPr>
           <w:lang w:eastAsia="en-US"/>
         </w:rPr>
-        <w:t xml:space="preserve">, section </w:t>
-      </w:r>
-      <w:proofErr w:type="gramStart"/>
-      <w:r>
-        <w:rPr>
-          <w:lang w:eastAsia="en-US"/>
-        </w:rPr>
-        <w:t>3.1</w:t>
-      </w:r>
-      <w:proofErr w:type="gramEnd"/>
+        <w:t>, section 3.1</w:t>
+      </w:r>
     </w:p>
     <w:p>
       <w:pPr>
@@ -7156,7 +7338,7 @@
         <w:pStyle w:val="Heading2"/>
       </w:pPr>
       <w:bookmarkStart w:id="24" w:name="_Authorization_Code_Flow"/>
-      <w:bookmarkStart w:id="25" w:name="_Toc66270902"/>
+      <w:bookmarkStart w:id="25" w:name="_Toc83369219"/>
       <w:bookmarkEnd w:id="24"/>
       <w:r>
         <w:t>Authorization Code Flow</w:t>
@@ -7184,11 +7366,9 @@
       <w:r>
         <w:t xml:space="preserve"> can also authenticate the Client before exchanging the Authorization Code for an Access Token. The Authorization Code flow is suitable for Clients that can securely maintain a Client Secret between themselves and the </w:t>
       </w:r>
-      <w:proofErr w:type="gramStart"/>
       <w:r>
         <w:t>Platform</w:t>
       </w:r>
-      <w:proofErr w:type="gramEnd"/>
     </w:p>
     <w:p/>
     <w:p/>
@@ -7628,13 +7808,13 @@
       <w:pPr>
         <w:pStyle w:val="Heading2"/>
       </w:pPr>
-      <w:bookmarkStart w:id="26" w:name="_Toc66270903"/>
-      <w:bookmarkStart w:id="27" w:name="_Toc512594867"/>
+      <w:bookmarkStart w:id="26" w:name="_Toc512594867"/>
+      <w:bookmarkStart w:id="27" w:name="_Toc83369220"/>
       <w:r>
         <w:lastRenderedPageBreak/>
         <w:t>Public and Confidential Clients</w:t>
       </w:r>
-      <w:bookmarkEnd w:id="26"/>
+      <w:bookmarkEnd w:id="27"/>
     </w:p>
     <w:p>
       <w:pPr>
@@ -7699,16 +7879,8 @@
         <w:rPr>
           <w:lang w:eastAsia="en-US"/>
         </w:rPr>
-        <w:t xml:space="preserve"> the confidentiality of its credentials.  For example, the client is implemented on a secure server with restricted access to its </w:t>
-      </w:r>
-      <w:proofErr w:type="gramStart"/>
-      <w:r>
-        <w:rPr>
-          <w:lang w:eastAsia="en-US"/>
-        </w:rPr>
-        <w:t>credentials</w:t>
-      </w:r>
-      <w:proofErr w:type="gramEnd"/>
+        <w:t xml:space="preserve"> the confidentiality of its credentials.  For example, the client is implemented on a secure server with restricted access to its credentials</w:t>
+      </w:r>
     </w:p>
     <w:p>
       <w:pPr>
@@ -8017,7 +8189,7 @@
         </w:rPr>
         <w:t>Public clients using the Authorization Code flow are susceptible to authorization code interception attacks.  For example, a rogue application could intercept the authorization code as it is being passed through the mobile/native operating system.  To mitigate this attack, public clients follow the Proof Key for Code Exchange (PKCE) specification, which binds the Authorisation Request to the subsequent Token Request.</w:t>
       </w:r>
-      <w:bookmarkEnd w:id="27"/>
+      <w:bookmarkEnd w:id="26"/>
       <w:r>
         <w:rPr>
           <w:lang w:eastAsia="en-US"/>
@@ -8177,7 +8349,7 @@
       <w:pPr>
         <w:pStyle w:val="Heading2"/>
       </w:pPr>
-      <w:bookmarkStart w:id="28" w:name="_Toc66270904"/>
+      <w:bookmarkStart w:id="28" w:name="_Toc83369221"/>
       <w:r>
         <w:t>Endpoints</w:t>
       </w:r>
@@ -8386,6 +8558,7 @@
         <w:rPr>
           <w:lang w:eastAsia="en-US"/>
         </w:rPr>
+        <w:lastRenderedPageBreak/>
         <w:t>/</w:t>
       </w:r>
       <w:proofErr w:type="gramStart"/>
@@ -8418,7 +8591,6 @@
         <w:rPr>
           <w:lang w:eastAsia="en-US"/>
         </w:rPr>
-        <w:lastRenderedPageBreak/>
         <w:t>HTTPS</w:t>
       </w:r>
       <w:r>
@@ -8537,7 +8709,7 @@
         <w:pStyle w:val="Heading2"/>
       </w:pPr>
       <w:bookmarkStart w:id="29" w:name="_Toc512594868"/>
-      <w:bookmarkStart w:id="30" w:name="_Toc66270905"/>
+      <w:bookmarkStart w:id="30" w:name="_Toc83369222"/>
       <w:r>
         <w:t>Authorize</w:t>
       </w:r>
@@ -10900,17 +11072,8 @@
                 <w:sz w:val="22"/>
                 <w:szCs w:val="22"/>
               </w:rPr>
-              <w:t xml:space="preserve">&lt;blank&gt; - The Service will SSO the user if they still have a valid session, else the user will be requested to </w:t>
-            </w:r>
-            <w:proofErr w:type="gramStart"/>
-            <w:r>
-              <w:rPr>
-                <w:sz w:val="22"/>
-                <w:szCs w:val="22"/>
-              </w:rPr>
-              <w:t>login</w:t>
-            </w:r>
-            <w:proofErr w:type="gramEnd"/>
+              <w:t>&lt;blank&gt; - The Service will SSO the user if they still have a valid session, else the user will be requested to login</w:t>
+            </w:r>
           </w:p>
           <w:p>
             <w:pPr>
@@ -10938,17 +11101,54 @@
                 <w:sz w:val="22"/>
                 <w:szCs w:val="22"/>
               </w:rPr>
-              <w:t xml:space="preserve">error code is </w:t>
-            </w:r>
-            <w:proofErr w:type="gramStart"/>
-            <w:r>
-              <w:rPr>
-                <w:sz w:val="22"/>
-                <w:szCs w:val="22"/>
-              </w:rPr>
-              <w:t>returned</w:t>
-            </w:r>
-            <w:proofErr w:type="gramEnd"/>
+              <w:t>error code is returned</w:t>
+            </w:r>
+            <w:r>
+              <w:rPr>
+                <w:sz w:val="22"/>
+                <w:szCs w:val="22"/>
+              </w:rPr>
+              <w:t xml:space="preserve"> (refer </w:t>
+            </w:r>
+            <w:r>
+              <w:rPr>
+                <w:sz w:val="22"/>
+                <w:szCs w:val="22"/>
+              </w:rPr>
+              <w:t xml:space="preserve">sso_login_required in </w:t>
+            </w:r>
+            <w:r>
+              <w:rPr>
+                <w:sz w:val="22"/>
+                <w:szCs w:val="22"/>
+              </w:rPr>
+              <w:t xml:space="preserve">section </w:t>
+            </w:r>
+            <w:hyperlink w:anchor="_Error_Response" w:history="1">
+              <w:r>
+                <w:rPr>
+                  <w:rStyle w:val="Hyperlink"/>
+                  <w:sz w:val="22"/>
+                  <w:szCs w:val="22"/>
+                </w:rPr>
+                <w:t>3.4.5.2</w:t>
+              </w:r>
+              <w:r>
+                <w:rPr>
+                  <w:rStyle w:val="Hyperlink"/>
+                  <w:sz w:val="22"/>
+                  <w:szCs w:val="22"/>
+                </w:rPr>
+                <w:t xml:space="preserve"> Error Response</w:t>
+              </w:r>
+            </w:hyperlink>
+            <w:r>
+              <w:rPr>
+                <w:sz w:val="22"/>
+                <w:szCs w:val="22"/>
+              </w:rPr>
+              <w:t>)</w:t>
+            </w:r>
           </w:p>
           <w:p>
             <w:pPr>
@@ -10964,7 +11164,6 @@
               </w:rPr>
               <w:t xml:space="preserve">login – The Service will request the user to login, regardless of a session already </w:t>
             </w:r>
-            <w:proofErr w:type="gramStart"/>
             <w:r>
               <w:rPr>
                 <w:sz w:val="22"/>
@@ -10972,7 +11171,6 @@
               </w:rPr>
               <w:t>existing</w:t>
             </w:r>
-            <w:proofErr w:type="gramEnd"/>
           </w:p>
           <w:p>
             <w:pPr>
@@ -12528,17 +12726,8 @@
                 <w:sz w:val="22"/>
                 <w:szCs w:val="22"/>
               </w:rPr>
-              <w:t xml:space="preserve"> payload section is as </w:t>
-            </w:r>
-            <w:proofErr w:type="gramStart"/>
-            <w:r>
-              <w:rPr>
-                <w:sz w:val="22"/>
-                <w:szCs w:val="22"/>
-              </w:rPr>
-              <w:t>follows</w:t>
-            </w:r>
-            <w:proofErr w:type="gramEnd"/>
+              <w:t xml:space="preserve"> payload section is as follows</w:t>
+            </w:r>
           </w:p>
           <w:p>
             <w:pPr>
@@ -12981,17 +13170,9 @@
         <w:rPr>
           <w:lang w:eastAsia="en-US"/>
         </w:rPr>
-        <w:t xml:space="preserve">Scope to be </w:t>
-      </w:r>
-      <w:proofErr w:type="gramStart"/>
-      <w:r>
-        <w:rPr>
-          <w:lang w:eastAsia="en-US"/>
-        </w:rPr>
-        <w:t>requested</w:t>
+        <w:t>Scope to be requested</w:t>
       </w:r>
       <w:bookmarkEnd w:id="34"/>
-      <w:proofErr w:type="gramEnd"/>
     </w:p>
     <w:p>
       <w:pPr>
@@ -13078,16 +13259,8 @@
         <w:rPr>
           <w:lang w:eastAsia="en-US"/>
         </w:rPr>
-        <w:t xml:space="preserve">, section </w:t>
-      </w:r>
-      <w:proofErr w:type="gramStart"/>
-      <w:r>
-        <w:rPr>
-          <w:lang w:eastAsia="en-US"/>
-        </w:rPr>
-        <w:t>5.1</w:t>
-      </w:r>
-      <w:proofErr w:type="gramEnd"/>
+        <w:t>, section 5.1</w:t>
+      </w:r>
     </w:p>
     <w:p>
       <w:pPr>
@@ -14411,18 +14584,8 @@
           <w:sz w:val="22"/>
           <w:szCs w:val="22"/>
         </w:rPr>
-        <w:t xml:space="preserve">  HTTP/1.1 302 </w:t>
-      </w:r>
-      <w:proofErr w:type="gramStart"/>
-      <w:r>
-        <w:rPr>
-          <w:rFonts w:ascii="Courier New" w:hAnsi="Courier New" w:cs="Courier New"/>
-          <w:sz w:val="22"/>
-          <w:szCs w:val="22"/>
-        </w:rPr>
-        <w:t>Found</w:t>
-      </w:r>
-      <w:proofErr w:type="gramEnd"/>
+        <w:t xml:space="preserve">  HTTP/1.1 302 Found</w:t>
+      </w:r>
     </w:p>
     <w:p>
       <w:pPr>
@@ -15430,16 +15593,8 @@
         <w:rPr>
           <w:lang w:eastAsia="en-US"/>
         </w:rPr>
-        <w:t xml:space="preserve">registered for the </w:t>
-      </w:r>
-      <w:proofErr w:type="gramStart"/>
-      <w:r>
-        <w:rPr>
-          <w:lang w:eastAsia="en-US"/>
-        </w:rPr>
-        <w:t>client</w:t>
-      </w:r>
-      <w:proofErr w:type="gramEnd"/>
+        <w:t>registered for the client</w:t>
+      </w:r>
       <w:r>
         <w:rPr>
           <w:lang w:eastAsia="en-US"/>
@@ -16457,7 +16612,6 @@
         </w:rPr>
       </w:pPr>
       <w:r>
-        <w:lastRenderedPageBreak/>
         <w:t>A non-normative example follows</w:t>
       </w:r>
       <w:r>
@@ -16483,18 +16637,8 @@
           <w:sz w:val="22"/>
           <w:szCs w:val="22"/>
         </w:rPr>
-        <w:t xml:space="preserve">HTTP/1.1 302 </w:t>
-      </w:r>
-      <w:proofErr w:type="gramStart"/>
-      <w:r>
-        <w:rPr>
-          <w:rFonts w:ascii="Courier New" w:hAnsi="Courier New" w:cs="Courier New"/>
-          <w:sz w:val="22"/>
-          <w:szCs w:val="22"/>
-        </w:rPr>
-        <w:t>Found</w:t>
-      </w:r>
-      <w:proofErr w:type="gramEnd"/>
+        <w:t>HTTP/1.1 302 Found</w:t>
+      </w:r>
     </w:p>
     <w:p>
       <w:pPr>
@@ -16567,6 +16711,8 @@
           <w:lang w:eastAsia="en-US"/>
         </w:rPr>
       </w:pPr>
+      <w:bookmarkStart w:id="40" w:name="_Error_Response"/>
+      <w:bookmarkEnd w:id="40"/>
       <w:r>
         <w:rPr>
           <w:lang w:eastAsia="en-US"/>
@@ -16853,16 +16999,8 @@
         <w:rPr>
           <w:lang w:eastAsia="en-US"/>
         </w:rPr>
-        <w:t xml:space="preserve"> with the error and state parameters.  Other parameters should not be </w:t>
-      </w:r>
-      <w:proofErr w:type="gramStart"/>
-      <w:r>
-        <w:rPr>
-          <w:lang w:eastAsia="en-US"/>
-        </w:rPr>
-        <w:t>returned</w:t>
-      </w:r>
-      <w:proofErr w:type="gramEnd"/>
+        <w:t xml:space="preserve"> with the error and state parameters.  Other parameters should not be returned</w:t>
+      </w:r>
     </w:p>
     <w:p>
       <w:pPr>
@@ -16877,7 +17015,7 @@
         <w:keepNext/>
         <w:jc w:val="center"/>
       </w:pPr>
-      <w:bookmarkStart w:id="40" w:name="_Ref509566258"/>
+      <w:bookmarkStart w:id="41" w:name="_Ref509566258"/>
       <w:r>
         <w:t xml:space="preserve">Table </w:t>
       </w:r>
@@ -16911,7 +17049,7 @@
         </w:rPr>
         <w:fldChar w:fldCharType="end"/>
       </w:r>
-      <w:bookmarkEnd w:id="40"/>
+      <w:bookmarkEnd w:id="41"/>
       <w:r>
         <w:t>: Authentication Error Response</w:t>
       </w:r>
@@ -17413,7 +17551,7 @@
         <w:keepNext/>
         <w:jc w:val="center"/>
       </w:pPr>
-      <w:bookmarkStart w:id="41" w:name="_Ref512264935"/>
+      <w:bookmarkStart w:id="42" w:name="_Ref512264935"/>
       <w:r>
         <w:t xml:space="preserve">Table </w:t>
       </w:r>
@@ -17447,7 +17585,7 @@
         </w:rPr>
         <w:fldChar w:fldCharType="end"/>
       </w:r>
-      <w:bookmarkEnd w:id="41"/>
+      <w:bookmarkEnd w:id="42"/>
       <w:r>
         <w:t>: Error Codes for Authentication Error Response</w:t>
       </w:r>
@@ -17775,6 +17913,7 @@
                 <w:sz w:val="22"/>
                 <w:szCs w:val="22"/>
               </w:rPr>
+              <w:lastRenderedPageBreak/>
               <w:t>invalid_scope</w:t>
             </w:r>
             <w:proofErr w:type="spellEnd"/>
@@ -17816,13 +17955,145 @@
                 <w:szCs w:val="22"/>
               </w:rPr>
             </w:pPr>
+            <w:r>
+              <w:rPr>
+                <w:sz w:val="22"/>
+                <w:szCs w:val="22"/>
+              </w:rPr>
+              <w:t>sso_</w:t>
+            </w:r>
+            <w:r>
+              <w:rPr>
+                <w:sz w:val="22"/>
+                <w:szCs w:val="22"/>
+              </w:rPr>
+              <w:t>login_required</w:t>
+            </w:r>
+          </w:p>
+        </w:tc>
+        <w:tc>
+          <w:tcPr>
+            <w:tcW w:w="0" w:type="auto"/>
+          </w:tcPr>
+          <w:p>
+            <w:pPr>
+              <w:rPr>
+                <w:sz w:val="22"/>
+                <w:szCs w:val="22"/>
+              </w:rPr>
+            </w:pPr>
+            <w:r>
+              <w:rPr>
+                <w:sz w:val="22"/>
+                <w:szCs w:val="22"/>
+              </w:rPr>
+              <w:t xml:space="preserve">The </w:t>
+            </w:r>
+            <w:r>
+              <w:rPr>
+                <w:sz w:val="22"/>
+                <w:szCs w:val="22"/>
+              </w:rPr>
+              <w:t>Platform</w:t>
+            </w:r>
+            <w:r>
+              <w:rPr>
+                <w:sz w:val="22"/>
+                <w:szCs w:val="22"/>
+              </w:rPr>
+              <w:t xml:space="preserve"> requires End-User authentication. This error </w:t>
+            </w:r>
+            <w:r>
+              <w:rPr>
+                <w:sz w:val="22"/>
+                <w:szCs w:val="22"/>
+              </w:rPr>
+              <w:t>SHOULD</w:t>
+            </w:r>
+            <w:r>
+              <w:rPr>
+                <w:sz w:val="22"/>
+                <w:szCs w:val="22"/>
+              </w:rPr>
+              <w:t xml:space="preserve"> be returned when </w:t>
+            </w:r>
+            <w:r>
+              <w:rPr>
+                <w:sz w:val="22"/>
+                <w:szCs w:val="22"/>
+              </w:rPr>
+              <w:t xml:space="preserve">SSO validations fail and </w:t>
+            </w:r>
+            <w:r>
+              <w:rPr>
+                <w:sz w:val="22"/>
+                <w:szCs w:val="22"/>
+              </w:rPr>
+              <w:t xml:space="preserve">the prompt parameter value in the Authentication Request is </w:t>
+            </w:r>
+            <w:r>
+              <w:rPr>
+                <w:b/>
+                <w:bCs/>
+                <w:sz w:val="22"/>
+                <w:szCs w:val="22"/>
+              </w:rPr>
+              <w:t>none</w:t>
+            </w:r>
+            <w:r>
+              <w:rPr>
+                <w:b/>
+                <w:bCs/>
+                <w:sz w:val="22"/>
+                <w:szCs w:val="22"/>
+              </w:rPr>
+              <w:t xml:space="preserve">. </w:t>
+            </w:r>
+            <w:r>
+              <w:rPr>
+                <w:sz w:val="22"/>
+                <w:szCs w:val="22"/>
+              </w:rPr>
+              <w:t>Th</w:t>
+            </w:r>
+            <w:r>
+              <w:rPr>
+                <w:sz w:val="22"/>
+                <w:szCs w:val="22"/>
+              </w:rPr>
+              <w:t>e Authentication Request cannot be completed without displaying a user interface for End-User authentication</w:t>
+            </w:r>
+            <w:r>
+              <w:rPr>
+                <w:sz w:val="22"/>
+                <w:szCs w:val="22"/>
+              </w:rPr>
+              <w:t>.</w:t>
+            </w:r>
+          </w:p>
+        </w:tc>
+      </w:tr>
+      <w:tr>
+        <w:trPr>
+          <w:cantSplit/>
+        </w:trPr>
+        <w:tc>
+          <w:tcPr>
+            <w:tcW w:w="0" w:type="auto"/>
+          </w:tcPr>
+          <w:p>
+            <w:pPr>
+              <w:rPr>
+                <w:sz w:val="22"/>
+                <w:szCs w:val="22"/>
+              </w:rPr>
+            </w:pPr>
             <w:proofErr w:type="spellStart"/>
             <w:r>
               <w:rPr>
                 <w:sz w:val="22"/>
                 <w:szCs w:val="22"/>
               </w:rPr>
-              <w:lastRenderedPageBreak/>
               <w:t>server_error</w:t>
             </w:r>
             <w:proofErr w:type="spellEnd"/>
@@ -17990,18 +18261,9 @@
                 <w:sz w:val="22"/>
                 <w:szCs w:val="22"/>
               </w:rPr>
-              <w:t>interaction_</w:t>
-            </w:r>
-            <w:proofErr w:type="gramStart"/>
-            <w:r>
-              <w:rPr>
-                <w:sz w:val="22"/>
-                <w:szCs w:val="22"/>
-              </w:rPr>
-              <w:t>required</w:t>
+              <w:t>interaction_required</w:t>
             </w:r>
             <w:proofErr w:type="spellEnd"/>
-            <w:proofErr w:type="gramEnd"/>
           </w:p>
           <w:p>
             <w:pPr>
@@ -18422,6 +18684,7 @@
                 <w:sz w:val="22"/>
                 <w:szCs w:val="22"/>
               </w:rPr>
+              <w:lastRenderedPageBreak/>
               <w:t>request_uri_not_supported</w:t>
             </w:r>
             <w:proofErr w:type="spellEnd"/>
@@ -18534,7 +18797,6 @@
         </w:rPr>
       </w:pPr>
       <w:r>
-        <w:lastRenderedPageBreak/>
         <w:t>A non-normative example follows</w:t>
       </w:r>
       <w:r>
@@ -18560,18 +18822,8 @@
           <w:sz w:val="22"/>
           <w:szCs w:val="22"/>
         </w:rPr>
-        <w:t xml:space="preserve">HTTP/1.1 302 </w:t>
-      </w:r>
-      <w:proofErr w:type="gramStart"/>
-      <w:r>
-        <w:rPr>
-          <w:rFonts w:ascii="Courier New" w:hAnsi="Courier New" w:cs="Courier New"/>
-          <w:sz w:val="22"/>
-          <w:szCs w:val="22"/>
-        </w:rPr>
-        <w:t>Found</w:t>
-      </w:r>
-      <w:proofErr w:type="gramEnd"/>
+        <w:t>HTTP/1.1 302 Found</w:t>
+      </w:r>
     </w:p>
     <w:p>
       <w:pPr>
@@ -18698,23 +18950,23 @@
       <w:pPr>
         <w:pStyle w:val="Heading2"/>
       </w:pPr>
-      <w:bookmarkStart w:id="42" w:name="_Toc512594869"/>
-      <w:bookmarkStart w:id="43" w:name="_Toc66270906"/>
+      <w:bookmarkStart w:id="43" w:name="_Toc512594869"/>
+      <w:bookmarkStart w:id="44" w:name="_Toc83369223"/>
       <w:r>
         <w:t>Token Endpoint</w:t>
       </w:r>
-      <w:bookmarkEnd w:id="42"/>
       <w:bookmarkEnd w:id="43"/>
+      <w:bookmarkEnd w:id="44"/>
     </w:p>
     <w:p>
       <w:pPr>
         <w:pStyle w:val="Heading3"/>
       </w:pPr>
-      <w:bookmarkStart w:id="44" w:name="_Ref511054576"/>
+      <w:bookmarkStart w:id="45" w:name="_Ref511054576"/>
       <w:r>
         <w:t>Token Request</w:t>
       </w:r>
-      <w:bookmarkEnd w:id="44"/>
+      <w:bookmarkEnd w:id="45"/>
     </w:p>
     <w:p>
       <w:pPr>
@@ -18812,16 +19064,8 @@
         <w:rPr>
           <w:lang w:eastAsia="en-US"/>
         </w:rPr>
-        <w:t xml:space="preserve"> &amp; </w:t>
-      </w:r>
-      <w:proofErr w:type="gramStart"/>
-      <w:r>
-        <w:rPr>
-          <w:lang w:eastAsia="en-US"/>
-        </w:rPr>
-        <w:t>s12</w:t>
-      </w:r>
-      <w:proofErr w:type="gramEnd"/>
+        <w:t xml:space="preserve"> &amp; s12</w:t>
+      </w:r>
     </w:p>
     <w:p>
       <w:pPr>
@@ -19086,7 +19330,7 @@
         <w:keepNext/>
         <w:jc w:val="center"/>
       </w:pPr>
-      <w:bookmarkStart w:id="45" w:name="_Hlk22628833"/>
+      <w:bookmarkStart w:id="46" w:name="_Hlk22628833"/>
       <w:r>
         <w:t xml:space="preserve">Table </w:t>
       </w:r>
@@ -19126,7 +19370,7 @@
       <w:r>
         <w:t xml:space="preserve"> Parameters</w:t>
       </w:r>
-      <w:bookmarkEnd w:id="45"/>
+      <w:bookmarkEnd w:id="46"/>
     </w:p>
     <w:tbl>
       <w:tblPr>
@@ -19700,6 +19944,7 @@
                 <w:sz w:val="22"/>
                 <w:szCs w:val="22"/>
               </w:rPr>
+              <w:lastRenderedPageBreak/>
               <w:t>client_assertion_type</w:t>
             </w:r>
             <w:proofErr w:type="spellEnd"/>
@@ -19799,7 +20044,7 @@
                 <w:szCs w:val="22"/>
               </w:rPr>
             </w:pPr>
-            <w:bookmarkStart w:id="46" w:name="_Hlk22580552"/>
+            <w:bookmarkStart w:id="47" w:name="_Hlk22580552"/>
             <w:proofErr w:type="spellStart"/>
             <w:r>
               <w:rPr>
@@ -19808,7 +20053,7 @@
               </w:rPr>
               <w:t>client_assertion</w:t>
             </w:r>
-            <w:bookmarkEnd w:id="46"/>
+            <w:bookmarkEnd w:id="47"/>
             <w:proofErr w:type="spellEnd"/>
           </w:p>
         </w:tc>
@@ -19953,7 +20198,6 @@
                 <w:sz w:val="22"/>
                 <w:szCs w:val="22"/>
               </w:rPr>
-              <w:lastRenderedPageBreak/>
               <w:t xml:space="preserve">(Note the </w:t>
             </w:r>
             <w:r>
@@ -20108,17 +20352,8 @@
                 <w:sz w:val="22"/>
                 <w:szCs w:val="22"/>
               </w:rPr>
-              <w:t xml:space="preserve"> during </w:t>
-            </w:r>
-            <w:proofErr w:type="gramStart"/>
-            <w:r>
-              <w:rPr>
-                <w:sz w:val="22"/>
-                <w:szCs w:val="22"/>
-              </w:rPr>
-              <w:t>onboarding</w:t>
-            </w:r>
-            <w:proofErr w:type="gramEnd"/>
+              <w:t xml:space="preserve"> during onboarding</w:t>
+            </w:r>
           </w:p>
           <w:p>
             <w:pPr>
@@ -20148,7 +20383,6 @@
                 <w:sz w:val="22"/>
                 <w:szCs w:val="22"/>
               </w:rPr>
-              <w:lastRenderedPageBreak/>
               <w:t>refresh_token</w:t>
             </w:r>
             <w:proofErr w:type="spellEnd"/>
@@ -21209,11 +21443,12 @@
       <w:pPr>
         <w:pStyle w:val="Heading3"/>
       </w:pPr>
-      <w:bookmarkStart w:id="47" w:name="_Ref511054618"/>
-      <w:r>
+      <w:bookmarkStart w:id="48" w:name="_Ref511054618"/>
+      <w:r>
+        <w:lastRenderedPageBreak/>
         <w:t>Token Response</w:t>
       </w:r>
-      <w:bookmarkEnd w:id="47"/>
+      <w:bookmarkEnd w:id="48"/>
     </w:p>
     <w:p>
       <w:pPr>
@@ -21342,7 +21577,6 @@
         <w:rPr>
           <w:noProof/>
         </w:rPr>
-        <w:lastRenderedPageBreak/>
         <w:t>RFC6749 - The OAuth 2.0 Authorization Framework</w:t>
       </w:r>
       <w:r>
@@ -22920,6 +23154,7 @@
           <w:sz w:val="22"/>
           <w:szCs w:val="22"/>
         </w:rPr>
+        <w:lastRenderedPageBreak/>
         <w:t xml:space="preserve"> "</w:t>
       </w:r>
       <w:proofErr w:type="spellStart"/>
@@ -23088,7 +23323,6 @@
           <w:sz w:val="22"/>
           <w:szCs w:val="22"/>
         </w:rPr>
-        <w:lastRenderedPageBreak/>
         <w:t xml:space="preserve">   NzYxMDAxIiwKICJhdWQiOiAiczZCaGRSa3F0MyIsCiAibm9uY2UiOiAibi0wUzZ</w:t>
       </w:r>
     </w:p>
@@ -23559,6 +23793,7 @@
           <w:sz w:val="22"/>
           <w:szCs w:val="22"/>
         </w:rPr>
+        <w:lastRenderedPageBreak/>
         <w:t xml:space="preserve"> "error": "</w:t>
       </w:r>
       <w:proofErr w:type="spellStart"/>
@@ -23607,7 +23842,6 @@
         <w:jc w:val="center"/>
       </w:pPr>
       <w:r>
-        <w:lastRenderedPageBreak/>
         <w:t xml:space="preserve">Table </w:t>
       </w:r>
       <w:r>
@@ -24463,8 +24697,8 @@
       <w:pPr>
         <w:pStyle w:val="Heading2"/>
       </w:pPr>
-      <w:bookmarkStart w:id="48" w:name="_Toc512594870"/>
-      <w:bookmarkStart w:id="49" w:name="_Toc66270907"/>
+      <w:bookmarkStart w:id="49" w:name="_Toc512594870"/>
+      <w:bookmarkStart w:id="50" w:name="_Toc83369224"/>
       <w:proofErr w:type="spellStart"/>
       <w:r>
         <w:t>UserInfo</w:t>
@@ -24473,8 +24707,8 @@
       <w:r>
         <w:t xml:space="preserve"> Endpoint</w:t>
       </w:r>
-      <w:bookmarkEnd w:id="48"/>
       <w:bookmarkEnd w:id="49"/>
+      <w:bookmarkEnd w:id="50"/>
     </w:p>
     <w:p>
       <w:pPr>
@@ -24620,7 +24854,14 @@
         <w:rPr>
           <w:lang w:eastAsia="en-US"/>
         </w:rPr>
-        <w:t xml:space="preserve"> Endpoint using an Access Token obtained through OpenID Connect Authentication. </w:t>
+        <w:t xml:space="preserve"> Endpoint using an Access Token </w:t>
+      </w:r>
+      <w:r>
+        <w:rPr>
+          <w:lang w:eastAsia="en-US"/>
+        </w:rPr>
+        <w:lastRenderedPageBreak/>
+        <w:t xml:space="preserve">obtained through OpenID Connect Authentication. </w:t>
       </w:r>
       <w:r>
         <w:rPr>
@@ -24641,7 +24882,6 @@
       </w:pPr>
       <w:proofErr w:type="spellStart"/>
       <w:r>
-        <w:lastRenderedPageBreak/>
         <w:t>UserInfo</w:t>
       </w:r>
       <w:proofErr w:type="spellEnd"/>
@@ -25011,18 +25251,8 @@
           <w:sz w:val="22"/>
           <w:szCs w:val="22"/>
         </w:rPr>
-        <w:t>HTTP/</w:t>
-      </w:r>
-      <w:proofErr w:type="gramStart"/>
-      <w:r>
-        <w:rPr>
-          <w:rFonts w:ascii="Courier New" w:hAnsi="Courier New" w:cs="Courier New"/>
-          <w:sz w:val="22"/>
-          <w:szCs w:val="22"/>
-        </w:rPr>
-        <w:t>1.1</w:t>
-      </w:r>
-      <w:proofErr w:type="gramEnd"/>
+        <w:t>HTTP/1.1</w:t>
+      </w:r>
     </w:p>
     <w:p>
       <w:pPr>
@@ -25097,9 +25327,9 @@
       <w:pPr>
         <w:pStyle w:val="Heading3"/>
       </w:pPr>
-      <w:bookmarkStart w:id="50" w:name="_UserInfo_Response"/>
-      <w:bookmarkStart w:id="51" w:name="_Ref22580993"/>
-      <w:bookmarkEnd w:id="50"/>
+      <w:bookmarkStart w:id="51" w:name="_UserInfo_Response"/>
+      <w:bookmarkStart w:id="52" w:name="_Ref22580993"/>
+      <w:bookmarkEnd w:id="51"/>
       <w:proofErr w:type="spellStart"/>
       <w:r>
         <w:t>UserInfo</w:t>
@@ -25108,7 +25338,7 @@
       <w:r>
         <w:t xml:space="preserve"> Response</w:t>
       </w:r>
-      <w:bookmarkEnd w:id="51"/>
+      <w:bookmarkEnd w:id="52"/>
     </w:p>
     <w:p>
       <w:pPr>
@@ -25401,16 +25631,8 @@
         <w:rPr>
           <w:lang w:eastAsia="en-US"/>
         </w:rPr>
-        <w:t xml:space="preserve">, section </w:t>
-      </w:r>
-      <w:proofErr w:type="gramStart"/>
-      <w:r>
-        <w:rPr>
-          <w:lang w:eastAsia="en-US"/>
-        </w:rPr>
-        <w:t>5.1</w:t>
-      </w:r>
-      <w:proofErr w:type="gramEnd"/>
+        <w:t>, section 5.1</w:t>
+      </w:r>
     </w:p>
     <w:p>
       <w:pPr>
@@ -25463,8 +25685,9 @@
         <w:keepNext/>
         <w:jc w:val="center"/>
       </w:pPr>
-      <w:bookmarkStart w:id="52" w:name="_Ref23860422"/>
-      <w:r>
+      <w:bookmarkStart w:id="53" w:name="_Ref23860422"/>
+      <w:r>
+        <w:lastRenderedPageBreak/>
         <w:t xml:space="preserve">Table </w:t>
       </w:r>
       <w:r>
@@ -25497,7 +25720,7 @@
         </w:rPr>
         <w:fldChar w:fldCharType="end"/>
       </w:r>
-      <w:bookmarkEnd w:id="52"/>
+      <w:bookmarkEnd w:id="53"/>
       <w:r>
         <w:rPr>
           <w:noProof/>
@@ -25748,7 +25971,6 @@
                 <w:sz w:val="22"/>
                 <w:szCs w:val="22"/>
               </w:rPr>
-              <w:lastRenderedPageBreak/>
               <w:t>aud</w:t>
             </w:r>
             <w:proofErr w:type="spellEnd"/>
@@ -26223,7 +26445,7 @@
                 <w:sz w:val="22"/>
                 <w:szCs w:val="22"/>
               </w:rPr>
-              <w:t xml:space="preserve">True if the End-User's e-mail address has been verified; otherwise </w:t>
+              <w:t xml:space="preserve">True if the End-User's e-mail address has been verified; </w:t>
             </w:r>
             <w:proofErr w:type="gramStart"/>
             <w:r>
@@ -26231,9 +26453,16 @@
                 <w:sz w:val="22"/>
                 <w:szCs w:val="22"/>
               </w:rPr>
-              <w:t>false</w:t>
+              <w:t>otherwise</w:t>
             </w:r>
             <w:proofErr w:type="gramEnd"/>
+            <w:r>
+              <w:rPr>
+                <w:sz w:val="22"/>
+                <w:szCs w:val="22"/>
+              </w:rPr>
+              <w:t xml:space="preserve"> false</w:t>
+            </w:r>
           </w:p>
           <w:p>
             <w:pPr>
@@ -26455,7 +26684,7 @@
                 <w:sz w:val="22"/>
                 <w:szCs w:val="22"/>
               </w:rPr>
-              <w:t xml:space="preserve"> has been verified; otherwise </w:t>
+              <w:t xml:space="preserve"> has been verified; </w:t>
             </w:r>
             <w:proofErr w:type="gramStart"/>
             <w:r>
@@ -26463,9 +26692,16 @@
                 <w:sz w:val="22"/>
                 <w:szCs w:val="22"/>
               </w:rPr>
-              <w:t>false</w:t>
+              <w:t>otherwise</w:t>
             </w:r>
             <w:proofErr w:type="gramEnd"/>
+            <w:r>
+              <w:rPr>
+                <w:sz w:val="22"/>
+                <w:szCs w:val="22"/>
+              </w:rPr>
+              <w:t xml:space="preserve"> false</w:t>
+            </w:r>
           </w:p>
           <w:p>
             <w:pPr>
@@ -26811,6 +27047,7 @@
                 <w:sz w:val="22"/>
                 <w:szCs w:val="22"/>
               </w:rPr>
+              <w:lastRenderedPageBreak/>
               <w:t xml:space="preserve">NHS </w:t>
             </w:r>
             <w:r>
@@ -26948,7 +27185,6 @@
                 <w:sz w:val="22"/>
                 <w:szCs w:val="22"/>
               </w:rPr>
-              <w:lastRenderedPageBreak/>
               <w:t>gp_integration_credentials</w:t>
             </w:r>
             <w:proofErr w:type="spellEnd"/>
@@ -26991,17 +27227,8 @@
                 <w:sz w:val="22"/>
                 <w:szCs w:val="22"/>
               </w:rPr>
-              <w:t xml:space="preserve">A json object containing the end user’s GP integration </w:t>
-            </w:r>
-            <w:proofErr w:type="gramStart"/>
-            <w:r>
-              <w:rPr>
-                <w:sz w:val="22"/>
-                <w:szCs w:val="22"/>
-              </w:rPr>
-              <w:t>credentials</w:t>
-            </w:r>
-            <w:proofErr w:type="gramEnd"/>
+              <w:t>A json object containing the end user’s GP integration credentials</w:t>
+            </w:r>
           </w:p>
           <w:p>
             <w:pPr>
@@ -27038,26 +27265,17 @@
                 <w:sz w:val="22"/>
                 <w:szCs w:val="22"/>
               </w:rPr>
-              <w:t xml:space="preserve">scope is </w:t>
-            </w:r>
-            <w:proofErr w:type="gramStart"/>
-            <w:r>
-              <w:rPr>
-                <w:sz w:val="22"/>
-                <w:szCs w:val="22"/>
-              </w:rPr>
-              <w:t>requested</w:t>
-            </w:r>
-            <w:proofErr w:type="gramEnd"/>
-          </w:p>
-          <w:p>
-            <w:pPr>
-              <w:rPr>
-                <w:sz w:val="22"/>
-                <w:szCs w:val="22"/>
-              </w:rPr>
-            </w:pPr>
-            <w:bookmarkStart w:id="53" w:name="_Hlk526164396"/>
+              <w:t>scope is requested</w:t>
+            </w:r>
+          </w:p>
+          <w:p>
+            <w:pPr>
+              <w:rPr>
+                <w:sz w:val="22"/>
+                <w:szCs w:val="22"/>
+              </w:rPr>
+            </w:pPr>
+            <w:bookmarkStart w:id="54" w:name="_Hlk526164396"/>
             <w:r>
               <w:rPr>
                 <w:sz w:val="22"/>
@@ -27152,7 +27370,7 @@
               </w:rPr>
               <w:t>}</w:t>
             </w:r>
-            <w:bookmarkEnd w:id="53"/>
+            <w:bookmarkEnd w:id="54"/>
           </w:p>
         </w:tc>
       </w:tr>
@@ -27258,17 +27476,8 @@
                 <w:sz w:val="22"/>
                 <w:szCs w:val="22"/>
               </w:rPr>
-              <w:t xml:space="preserve"> scope is </w:t>
-            </w:r>
-            <w:proofErr w:type="gramStart"/>
-            <w:r>
-              <w:rPr>
-                <w:sz w:val="22"/>
-                <w:szCs w:val="22"/>
-              </w:rPr>
-              <w:t>requested</w:t>
-            </w:r>
-            <w:proofErr w:type="gramEnd"/>
+              <w:t xml:space="preserve"> scope is requested</w:t>
+            </w:r>
           </w:p>
           <w:p>
             <w:pPr>
@@ -27896,68 +28105,68 @@
         <w:rPr>
           <w:lang w:eastAsia="en-US"/>
         </w:rPr>
-        <w:t xml:space="preserve">The </w:t>
-      </w:r>
-      <w:proofErr w:type="gramStart"/>
-      <w:r>
-        <w:rPr>
-          <w:lang w:eastAsia="en-US"/>
-        </w:rPr>
-        <w:t>sub Claim</w:t>
-      </w:r>
-      <w:proofErr w:type="gramEnd"/>
-      <w:r>
-        <w:rPr>
-          <w:lang w:eastAsia="en-US"/>
-        </w:rPr>
-        <w:t xml:space="preserve"> in the </w:t>
-      </w:r>
-      <w:proofErr w:type="spellStart"/>
-      <w:r>
-        <w:rPr>
-          <w:lang w:eastAsia="en-US"/>
-        </w:rPr>
-        <w:t>UserInfo</w:t>
-      </w:r>
-      <w:proofErr w:type="spellEnd"/>
-      <w:r>
-        <w:rPr>
-          <w:lang w:eastAsia="en-US"/>
-        </w:rPr>
-        <w:t xml:space="preserve"> Response MUST be verified to exactly match the sub Claim in the ID Token; if they do not match, the </w:t>
-      </w:r>
-      <w:proofErr w:type="spellStart"/>
-      <w:r>
-        <w:rPr>
-          <w:lang w:eastAsia="en-US"/>
-        </w:rPr>
-        <w:t>UserInfo</w:t>
-      </w:r>
-      <w:proofErr w:type="spellEnd"/>
-      <w:r>
-        <w:rPr>
-          <w:lang w:eastAsia="en-US"/>
-        </w:rPr>
-        <w:t xml:space="preserve"> Response values MUST NOT be used.</w:t>
-      </w:r>
-    </w:p>
-    <w:p>
-      <w:pPr>
-        <w:rPr>
-          <w:lang w:eastAsia="en-US"/>
-        </w:rPr>
-      </w:pPr>
-    </w:p>
-    <w:p>
-      <w:pPr>
-        <w:rPr>
-          <w:lang w:eastAsia="en-US"/>
-        </w:rPr>
-      </w:pPr>
-      <w:r>
         <w:lastRenderedPageBreak/>
         <w:t xml:space="preserve">The </w:t>
       </w:r>
+      <w:proofErr w:type="gramStart"/>
+      <w:r>
+        <w:rPr>
+          <w:lang w:eastAsia="en-US"/>
+        </w:rPr>
+        <w:t>sub Claim</w:t>
+      </w:r>
+      <w:proofErr w:type="gramEnd"/>
+      <w:r>
+        <w:rPr>
+          <w:lang w:eastAsia="en-US"/>
+        </w:rPr>
+        <w:t xml:space="preserve"> in the </w:t>
+      </w:r>
+      <w:proofErr w:type="spellStart"/>
+      <w:r>
+        <w:rPr>
+          <w:lang w:eastAsia="en-US"/>
+        </w:rPr>
+        <w:t>UserInfo</w:t>
+      </w:r>
+      <w:proofErr w:type="spellEnd"/>
+      <w:r>
+        <w:rPr>
+          <w:lang w:eastAsia="en-US"/>
+        </w:rPr>
+        <w:t xml:space="preserve"> Response MUST be verified to exactly match the sub Claim in the ID Token; if they do not match, the </w:t>
+      </w:r>
+      <w:proofErr w:type="spellStart"/>
+      <w:r>
+        <w:rPr>
+          <w:lang w:eastAsia="en-US"/>
+        </w:rPr>
+        <w:t>UserInfo</w:t>
+      </w:r>
+      <w:proofErr w:type="spellEnd"/>
+      <w:r>
+        <w:rPr>
+          <w:lang w:eastAsia="en-US"/>
+        </w:rPr>
+        <w:t xml:space="preserve"> Response values MUST NOT be used.</w:t>
+      </w:r>
+    </w:p>
+    <w:p>
+      <w:pPr>
+        <w:rPr>
+          <w:lang w:eastAsia="en-US"/>
+        </w:rPr>
+      </w:pPr>
+    </w:p>
+    <w:p>
+      <w:pPr>
+        <w:rPr>
+          <w:lang w:eastAsia="en-US"/>
+        </w:rPr>
+      </w:pPr>
+      <w:r>
+        <w:t xml:space="preserve">The </w:t>
+      </w:r>
       <w:proofErr w:type="spellStart"/>
       <w:r>
         <w:t>UserInfo</w:t>
@@ -29236,11 +29445,11 @@
       <w:pPr>
         <w:pStyle w:val="Heading4"/>
       </w:pPr>
-      <w:bookmarkStart w:id="54" w:name="_Ref25072105"/>
+      <w:bookmarkStart w:id="55" w:name="_Ref25072105"/>
       <w:r>
         <w:t>Error Response</w:t>
       </w:r>
-      <w:bookmarkEnd w:id="54"/>
+      <w:bookmarkEnd w:id="55"/>
     </w:p>
     <w:p>
       <w:pPr>
@@ -29423,6 +29632,7 @@
     <w:p/>
     <w:p>
       <w:r>
+        <w:lastRenderedPageBreak/>
         <w:t xml:space="preserve">When an error condition occurs, the </w:t>
       </w:r>
       <w:proofErr w:type="spellStart"/>
@@ -29497,11 +29707,7 @@
         <w:t>omit the</w:t>
       </w:r>
       <w:r>
-        <w:t xml:space="preserve"> </w:t>
-      </w:r>
-      <w:r>
-        <w:lastRenderedPageBreak/>
-        <w:t>“WWW-Authenticate” response header field</w:t>
+        <w:t xml:space="preserve"> “WWW-Authenticate” response header field</w:t>
       </w:r>
       <w:r>
         <w:t xml:space="preserve"> and return error details in the response body</w:t>
@@ -29517,7 +29723,7 @@
         <w:keepNext/>
         <w:jc w:val="center"/>
       </w:pPr>
-      <w:bookmarkStart w:id="55" w:name="_Ref30091819"/>
+      <w:bookmarkStart w:id="56" w:name="_Ref30091819"/>
       <w:r>
         <w:t xml:space="preserve">Table </w:t>
       </w:r>
@@ -29551,7 +29757,7 @@
         </w:rPr>
         <w:fldChar w:fldCharType="end"/>
       </w:r>
-      <w:bookmarkEnd w:id="55"/>
+      <w:bookmarkEnd w:id="56"/>
       <w:r>
         <w:t xml:space="preserve">: </w:t>
       </w:r>
@@ -29884,8 +30090,8 @@
         <w:keepNext/>
         <w:jc w:val="center"/>
       </w:pPr>
-      <w:bookmarkStart w:id="56" w:name="_Ref22635581"/>
-      <w:bookmarkStart w:id="57" w:name="_Ref22635575"/>
+      <w:bookmarkStart w:id="57" w:name="_Ref22635581"/>
+      <w:bookmarkStart w:id="58" w:name="_Ref22635575"/>
       <w:r>
         <w:t xml:space="preserve">Table </w:t>
       </w:r>
@@ -29919,7 +30125,7 @@
         </w:rPr>
         <w:fldChar w:fldCharType="end"/>
       </w:r>
-      <w:bookmarkEnd w:id="56"/>
+      <w:bookmarkEnd w:id="57"/>
       <w:r>
         <w:t xml:space="preserve">: Error Codes for </w:t>
       </w:r>
@@ -29931,7 +30137,7 @@
       <w:r>
         <w:t xml:space="preserve"> Error Response</w:t>
       </w:r>
-      <w:bookmarkEnd w:id="57"/>
+      <w:bookmarkEnd w:id="58"/>
     </w:p>
     <w:tbl>
       <w:tblPr>
@@ -30677,6 +30883,7 @@
         <w:rPr>
           <w:rFonts w:ascii="Courier New" w:hAnsi="Courier New" w:cs="Courier New"/>
         </w:rPr>
+        <w:lastRenderedPageBreak/>
         <w:t xml:space="preserve">  </w:t>
       </w:r>
       <w:r>
@@ -30852,7 +31059,7 @@
       <w:pPr>
         <w:pStyle w:val="Heading3"/>
       </w:pPr>
-      <w:bookmarkStart w:id="58" w:name="_Ref22580337"/>
+      <w:bookmarkStart w:id="59" w:name="_Ref22580337"/>
       <w:proofErr w:type="spellStart"/>
       <w:r>
         <w:t>UserInfo</w:t>
@@ -30861,7 +31068,7 @@
       <w:r>
         <w:t xml:space="preserve"> Update Request</w:t>
       </w:r>
-      <w:bookmarkEnd w:id="58"/>
+      <w:bookmarkEnd w:id="59"/>
     </w:p>
     <w:p>
       <w:pPr>
@@ -30983,27 +31190,14 @@
       <w:r>
         <w:t xml:space="preserve">Table </w:t>
       </w:r>
-      <w:r>
-        <w:fldChar w:fldCharType="begin"/>
-      </w:r>
-      <w:r>
-        <w:instrText xml:space="preserve"> SEQ Table \* ARABIC </w:instrText>
-      </w:r>
-      <w:r>
-        <w:fldChar w:fldCharType="separate"/>
-      </w:r>
-      <w:r>
-        <w:rPr>
-          <w:noProof/>
-        </w:rPr>
-        <w:t>14</w:t>
-      </w:r>
-      <w:r>
-        <w:rPr>
-          <w:noProof/>
-        </w:rPr>
-        <w:fldChar w:fldCharType="end"/>
-      </w:r>
+      <w:fldSimple w:instr=" SEQ Table \* ARABIC ">
+        <w:r>
+          <w:rPr>
+            <w:noProof/>
+          </w:rPr>
+          <w:t>14</w:t>
+        </w:r>
+      </w:fldSimple>
       <w:r>
         <w:t xml:space="preserve"> - </w:t>
       </w:r>
@@ -31848,8 +32042,8 @@
           <w:lang w:eastAsia="en-US"/>
         </w:rPr>
       </w:pPr>
-      <w:bookmarkStart w:id="59" w:name="_Toc512594871"/>
-      <w:bookmarkStart w:id="60" w:name="_Toc66270908"/>
+      <w:bookmarkStart w:id="60" w:name="_Toc512594871"/>
+      <w:bookmarkStart w:id="61" w:name="_Toc83369225"/>
       <w:r>
         <w:rPr>
           <w:lang w:eastAsia="en-US"/>
@@ -31857,8 +32051,8 @@
         <w:lastRenderedPageBreak/>
         <w:t>Tokens</w:t>
       </w:r>
-      <w:bookmarkEnd w:id="59"/>
       <w:bookmarkEnd w:id="60"/>
+      <w:bookmarkEnd w:id="61"/>
     </w:p>
     <w:p>
       <w:pPr>
@@ -31970,20 +32164,20 @@
       <w:pPr>
         <w:pStyle w:val="Heading2"/>
       </w:pPr>
-      <w:bookmarkStart w:id="61" w:name="_Toc512594872"/>
-      <w:bookmarkStart w:id="62" w:name="_Ref513644430"/>
-      <w:bookmarkStart w:id="63" w:name="_Ref513644437"/>
-      <w:bookmarkStart w:id="64" w:name="_Toc66270909"/>
+      <w:bookmarkStart w:id="62" w:name="_Toc512594872"/>
+      <w:bookmarkStart w:id="63" w:name="_Ref513644430"/>
+      <w:bookmarkStart w:id="64" w:name="_Ref513644437"/>
+      <w:bookmarkStart w:id="65" w:name="_Toc83369226"/>
       <w:r>
         <w:t xml:space="preserve">JWT </w:t>
       </w:r>
       <w:r>
         <w:t>Header</w:t>
       </w:r>
-      <w:bookmarkEnd w:id="61"/>
       <w:bookmarkEnd w:id="62"/>
       <w:bookmarkEnd w:id="63"/>
       <w:bookmarkEnd w:id="64"/>
+      <w:bookmarkEnd w:id="65"/>
     </w:p>
     <w:p>
       <w:pPr>
@@ -33237,18 +33431,18 @@
       <w:pPr>
         <w:pStyle w:val="Heading2"/>
       </w:pPr>
-      <w:bookmarkStart w:id="65" w:name="_Ref511730764"/>
-      <w:bookmarkStart w:id="66" w:name="_Toc512594873"/>
-      <w:bookmarkStart w:id="67" w:name="_Toc66270910"/>
+      <w:bookmarkStart w:id="66" w:name="_Ref511730764"/>
+      <w:bookmarkStart w:id="67" w:name="_Toc512594873"/>
+      <w:bookmarkStart w:id="68" w:name="_Toc83369227"/>
       <w:r>
         <w:t>ID Token</w:t>
       </w:r>
-      <w:bookmarkEnd w:id="65"/>
+      <w:bookmarkEnd w:id="66"/>
       <w:r>
         <w:t xml:space="preserve"> Payload</w:t>
       </w:r>
-      <w:bookmarkEnd w:id="66"/>
       <w:bookmarkEnd w:id="67"/>
+      <w:bookmarkEnd w:id="68"/>
     </w:p>
     <w:p>
       <w:pPr>
@@ -33333,16 +33527,8 @@
         <w:rPr>
           <w:lang w:eastAsia="en-US"/>
         </w:rPr>
-        <w:t xml:space="preserve">, section </w:t>
-      </w:r>
-      <w:proofErr w:type="gramStart"/>
-      <w:r>
-        <w:rPr>
-          <w:lang w:eastAsia="en-US"/>
-        </w:rPr>
-        <w:t>2</w:t>
-      </w:r>
-      <w:proofErr w:type="gramEnd"/>
+        <w:t>, section 2</w:t>
+      </w:r>
     </w:p>
     <w:p>
       <w:pPr>
@@ -33761,15 +33947,7 @@
                 <w:sz w:val="22"/>
                 <w:szCs w:val="22"/>
               </w:rPr>
-              <w:t xml:space="preserve">or </w:t>
-            </w:r>
-            <w:proofErr w:type="gramStart"/>
-            <w:r>
-              <w:rPr>
-                <w:sz w:val="22"/>
-                <w:szCs w:val="22"/>
-              </w:rPr>
-              <w:t>A</w:t>
+              <w:t>or A</w:t>
             </w:r>
             <w:r>
               <w:rPr>
@@ -33785,7 +33963,6 @@
               </w:rPr>
               <w:t>tOawmwtWwcT0k51BayewNvutrJUqsvl6qs7A4</w:t>
             </w:r>
-            <w:proofErr w:type="gramEnd"/>
           </w:p>
           <w:p>
             <w:pPr>
@@ -35268,17 +35445,8 @@
                 <w:sz w:val="22"/>
                 <w:szCs w:val="22"/>
               </w:rPr>
-              <w:t xml:space="preserve"> for </w:t>
-            </w:r>
-            <w:proofErr w:type="gramStart"/>
-            <w:r>
-              <w:rPr>
-                <w:sz w:val="22"/>
-                <w:szCs w:val="22"/>
-              </w:rPr>
-              <w:t>values</w:t>
-            </w:r>
-            <w:proofErr w:type="gramEnd"/>
+              <w:t xml:space="preserve"> for values</w:t>
+            </w:r>
           </w:p>
           <w:p>
             <w:pPr>
@@ -35894,7 +36062,7 @@
                 <w:szCs w:val="22"/>
               </w:rPr>
             </w:pPr>
-            <w:bookmarkStart w:id="68" w:name="_Hlk510022751"/>
+            <w:bookmarkStart w:id="69" w:name="_Hlk510022751"/>
             <w:proofErr w:type="spellStart"/>
             <w:r>
               <w:rPr>
@@ -36253,7 +36421,7 @@
           </w:p>
         </w:tc>
       </w:tr>
-      <w:bookmarkEnd w:id="68"/>
+      <w:bookmarkEnd w:id="69"/>
     </w:tbl>
     <w:p/>
     <w:p>
@@ -37163,19 +37331,19 @@
       <w:pPr>
         <w:pStyle w:val="Heading2"/>
       </w:pPr>
-      <w:bookmarkStart w:id="69" w:name="_Ref511724515"/>
-      <w:bookmarkStart w:id="70" w:name="_Toc512594874"/>
-      <w:bookmarkStart w:id="71" w:name="_Toc66270911"/>
+      <w:bookmarkStart w:id="70" w:name="_Ref511724515"/>
+      <w:bookmarkStart w:id="71" w:name="_Toc512594874"/>
+      <w:bookmarkStart w:id="72" w:name="_Toc83369228"/>
       <w:r>
         <w:lastRenderedPageBreak/>
         <w:t>Access Token</w:t>
       </w:r>
-      <w:bookmarkEnd w:id="69"/>
+      <w:bookmarkEnd w:id="70"/>
       <w:r>
         <w:t xml:space="preserve"> Payload</w:t>
       </w:r>
-      <w:bookmarkEnd w:id="70"/>
       <w:bookmarkEnd w:id="71"/>
+      <w:bookmarkEnd w:id="72"/>
     </w:p>
     <w:p>
       <w:pPr>
@@ -38900,17 +39068,8 @@
                 <w:sz w:val="22"/>
                 <w:szCs w:val="22"/>
               </w:rPr>
-              <w:t xml:space="preserve"> for </w:t>
-            </w:r>
-            <w:proofErr w:type="gramStart"/>
-            <w:r>
-              <w:rPr>
-                <w:sz w:val="22"/>
-                <w:szCs w:val="22"/>
-              </w:rPr>
-              <w:t>values</w:t>
-            </w:r>
-            <w:proofErr w:type="gramEnd"/>
+              <w:t xml:space="preserve"> for values</w:t>
+            </w:r>
           </w:p>
           <w:p>
             <w:pPr>
@@ -39973,16 +40132,16 @@
       <w:pPr>
         <w:pStyle w:val="Heading2"/>
       </w:pPr>
-      <w:bookmarkStart w:id="72" w:name="_Toc512594875"/>
-      <w:bookmarkStart w:id="73" w:name="_Toc66270912"/>
+      <w:bookmarkStart w:id="73" w:name="_Toc512594875"/>
+      <w:bookmarkStart w:id="74" w:name="_Toc83369229"/>
       <w:r>
         <w:t>JOSE</w:t>
       </w:r>
       <w:r>
         <w:t xml:space="preserve"> Signing</w:t>
       </w:r>
-      <w:bookmarkEnd w:id="72"/>
       <w:bookmarkEnd w:id="73"/>
+      <w:bookmarkEnd w:id="74"/>
     </w:p>
     <w:p>
       <w:pPr>
@@ -40230,8 +40389,8 @@
           <w:lang w:eastAsia="en-US"/>
         </w:rPr>
       </w:pPr>
-      <w:bookmarkStart w:id="74" w:name="_Toc512594876"/>
-      <w:bookmarkStart w:id="75" w:name="_Toc66270913"/>
+      <w:bookmarkStart w:id="75" w:name="_Toc512594876"/>
+      <w:bookmarkStart w:id="76" w:name="_Toc83369230"/>
       <w:r>
         <w:rPr>
           <w:lang w:eastAsia="en-US"/>
@@ -40239,26 +40398,26 @@
         <w:lastRenderedPageBreak/>
         <w:t>Data View</w:t>
       </w:r>
-      <w:bookmarkEnd w:id="74"/>
       <w:bookmarkEnd w:id="75"/>
+      <w:bookmarkEnd w:id="76"/>
     </w:p>
     <w:p>
       <w:pPr>
         <w:pStyle w:val="Heading2"/>
       </w:pPr>
-      <w:bookmarkStart w:id="76" w:name="_Ref512264564"/>
-      <w:bookmarkStart w:id="77" w:name="_Toc512594879"/>
-      <w:bookmarkStart w:id="78" w:name="_Toc66270914"/>
+      <w:bookmarkStart w:id="77" w:name="_Ref512264564"/>
+      <w:bookmarkStart w:id="78" w:name="_Toc512594879"/>
       <w:bookmarkStart w:id="79" w:name="_Ref511057292"/>
       <w:bookmarkStart w:id="80" w:name="_Ref511057333"/>
       <w:bookmarkStart w:id="81" w:name="_Ref511057376"/>
       <w:bookmarkStart w:id="82" w:name="_Toc350847655"/>
+      <w:bookmarkStart w:id="83" w:name="_Toc83369231"/>
       <w:r>
         <w:t>Vectors of Trust</w:t>
       </w:r>
-      <w:bookmarkEnd w:id="76"/>
       <w:bookmarkEnd w:id="77"/>
       <w:bookmarkEnd w:id="78"/>
+      <w:bookmarkEnd w:id="83"/>
     </w:p>
     <w:p>
       <w:pPr>
@@ -40530,16 +40689,8 @@
         <w:rPr>
           <w:lang w:eastAsia="en-US"/>
         </w:rPr>
-        <w:t xml:space="preserve"> and Assertion Presentation are out of </w:t>
-      </w:r>
-      <w:proofErr w:type="gramStart"/>
-      <w:r>
-        <w:rPr>
-          <w:lang w:eastAsia="en-US"/>
-        </w:rPr>
-        <w:t>scope</w:t>
-      </w:r>
-      <w:proofErr w:type="gramEnd"/>
+        <w:t xml:space="preserve"> and Assertion Presentation are out of scope</w:t>
+      </w:r>
     </w:p>
     <w:p>
       <w:pPr>
@@ -40552,8 +40703,8 @@
       <w:pPr>
         <w:pStyle w:val="Heading3"/>
       </w:pPr>
-      <w:bookmarkStart w:id="83" w:name="_Verification_of_Identity"/>
-      <w:bookmarkEnd w:id="83"/>
+      <w:bookmarkStart w:id="84" w:name="_Verification_of_Identity"/>
+      <w:bookmarkEnd w:id="84"/>
       <w:r>
         <w:t>Verification of Identity</w:t>
       </w:r>
@@ -40683,7 +40834,7 @@
         <w:keepNext/>
         <w:jc w:val="center"/>
       </w:pPr>
-      <w:bookmarkStart w:id="84" w:name="_Ref35870350"/>
+      <w:bookmarkStart w:id="85" w:name="_Ref35870350"/>
       <w:r>
         <w:t xml:space="preserve">Table </w:t>
       </w:r>
@@ -40717,7 +40868,7 @@
         </w:rPr>
         <w:fldChar w:fldCharType="end"/>
       </w:r>
-      <w:bookmarkEnd w:id="84"/>
+      <w:bookmarkEnd w:id="85"/>
       <w:r>
         <w:rPr>
           <w:noProof/>
@@ -41102,8 +41253,8 @@
       <w:pPr>
         <w:pStyle w:val="Heading3"/>
       </w:pPr>
-      <w:bookmarkStart w:id="85" w:name="_Authentication_Credentials"/>
-      <w:bookmarkEnd w:id="85"/>
+      <w:bookmarkStart w:id="86" w:name="_Authentication_Credentials"/>
+      <w:bookmarkEnd w:id="86"/>
       <w:r>
         <w:lastRenderedPageBreak/>
         <w:t>Authentication</w:t>
@@ -41143,16 +41294,8 @@
         <w:rPr>
           <w:lang w:eastAsia="en-US"/>
         </w:rPr>
-        <w:t xml:space="preserve"> component may occur more than </w:t>
-      </w:r>
-      <w:proofErr w:type="gramStart"/>
-      <w:r>
-        <w:rPr>
-          <w:lang w:eastAsia="en-US"/>
-        </w:rPr>
-        <w:t>once</w:t>
-      </w:r>
-      <w:proofErr w:type="gramEnd"/>
+        <w:t xml:space="preserve"> component may occur more than once</w:t>
+      </w:r>
     </w:p>
     <w:p>
       <w:pPr>
@@ -41494,17 +41637,8 @@
                 <w:sz w:val="22"/>
                 <w:szCs w:val="22"/>
               </w:rPr>
-              <w:t xml:space="preserve">key within a Registered </w:t>
-            </w:r>
-            <w:proofErr w:type="gramStart"/>
-            <w:r>
-              <w:rPr>
-                <w:sz w:val="22"/>
-                <w:szCs w:val="22"/>
-              </w:rPr>
-              <w:t>Device</w:t>
-            </w:r>
-            <w:proofErr w:type="gramEnd"/>
+              <w:t>key within a Registered Device</w:t>
+            </w:r>
           </w:p>
           <w:p>
             <w:pPr>
@@ -41690,16 +41824,16 @@
       <w:pPr>
         <w:pStyle w:val="Heading3"/>
       </w:pPr>
-      <w:bookmarkStart w:id="86" w:name="_Requesting_Vectors_of"/>
-      <w:bookmarkStart w:id="87" w:name="_Ref512593215"/>
-      <w:bookmarkEnd w:id="86"/>
+      <w:bookmarkStart w:id="87" w:name="_Requesting_Vectors_of"/>
+      <w:bookmarkStart w:id="88" w:name="_Ref512593215"/>
+      <w:bookmarkEnd w:id="87"/>
       <w:r>
         <w:t>Requesting Vectors of</w:t>
       </w:r>
       <w:r>
         <w:t xml:space="preserve"> Trust values</w:t>
       </w:r>
-      <w:bookmarkEnd w:id="87"/>
+      <w:bookmarkEnd w:id="88"/>
     </w:p>
     <w:p>
       <w:pPr>
@@ -42460,14 +42594,14 @@
       <w:pPr>
         <w:pStyle w:val="Heading3"/>
       </w:pPr>
-      <w:bookmarkStart w:id="88" w:name="_Ref512593225"/>
+      <w:bookmarkStart w:id="89" w:name="_Ref512593225"/>
       <w:r>
         <w:t xml:space="preserve">Returning </w:t>
       </w:r>
       <w:r>
         <w:t>Vectors of Trust values</w:t>
       </w:r>
-      <w:bookmarkEnd w:id="88"/>
+      <w:bookmarkEnd w:id="89"/>
     </w:p>
     <w:p>
       <w:r>
@@ -43044,11 +43178,11 @@
       <w:pPr>
         <w:pStyle w:val="Heading3"/>
       </w:pPr>
-      <w:bookmarkStart w:id="89" w:name="_Ref512590994"/>
+      <w:bookmarkStart w:id="90" w:name="_Ref512590994"/>
       <w:r>
         <w:t>Trustmark</w:t>
       </w:r>
-      <w:bookmarkEnd w:id="89"/>
+      <w:bookmarkEnd w:id="90"/>
     </w:p>
     <w:p>
       <w:pPr>
@@ -43240,16 +43374,8 @@
         <w:rPr>
           <w:lang w:eastAsia="en-US"/>
         </w:rPr>
-        <w:t xml:space="preserve">supports and hence their </w:t>
-      </w:r>
-      <w:proofErr w:type="gramStart"/>
-      <w:r>
-        <w:rPr>
-          <w:lang w:eastAsia="en-US"/>
-        </w:rPr>
-        <w:t>trustworthiness</w:t>
-      </w:r>
-      <w:proofErr w:type="gramEnd"/>
+        <w:t>supports and hence their trustworthiness</w:t>
+      </w:r>
     </w:p>
     <w:p>
       <w:pPr>
@@ -43945,16 +44071,8 @@
         <w:rPr>
           <w:lang w:eastAsia="en-US"/>
         </w:rPr>
-        <w:t xml:space="preserve">, described in the table </w:t>
-      </w:r>
-      <w:proofErr w:type="gramStart"/>
-      <w:r>
-        <w:rPr>
-          <w:lang w:eastAsia="en-US"/>
-        </w:rPr>
-        <w:t>below</w:t>
-      </w:r>
-      <w:proofErr w:type="gramEnd"/>
+        <w:t>, described in the table below</w:t>
+      </w:r>
     </w:p>
     <w:p>
       <w:pPr>
@@ -45389,8 +45507,8 @@
           <w:lang w:eastAsia="en-US"/>
         </w:rPr>
       </w:pPr>
-      <w:bookmarkStart w:id="90" w:name="_Example_3_–"/>
-      <w:bookmarkEnd w:id="90"/>
+      <w:bookmarkStart w:id="91" w:name="_Example_3_–"/>
+      <w:bookmarkEnd w:id="91"/>
       <w:r>
         <w:rPr>
           <w:lang w:eastAsia="en-US"/>
@@ -46113,11 +46231,11 @@
           <w:lang w:eastAsia="en-US"/>
         </w:rPr>
       </w:pPr>
-      <w:bookmarkStart w:id="91" w:name="_Toc8121210"/>
-      <w:bookmarkStart w:id="92" w:name="_Toc66270915"/>
+      <w:bookmarkStart w:id="92" w:name="_Toc8121210"/>
       <w:bookmarkStart w:id="93" w:name="_Ref512264456"/>
       <w:bookmarkStart w:id="94" w:name="_Toc512594882"/>
       <w:bookmarkStart w:id="95" w:name="_Ref509491012"/>
+      <w:bookmarkStart w:id="96" w:name="_Toc83369232"/>
       <w:r>
         <w:rPr>
           <w:lang w:eastAsia="en-US"/>
@@ -46125,8 +46243,8 @@
         <w:lastRenderedPageBreak/>
         <w:t>Password-less Authentication using FIDO UAF</w:t>
       </w:r>
-      <w:bookmarkEnd w:id="91"/>
       <w:bookmarkEnd w:id="92"/>
+      <w:bookmarkEnd w:id="96"/>
     </w:p>
     <w:p>
       <w:pPr>
@@ -46417,13 +46535,13 @@
       <w:pPr>
         <w:pStyle w:val="Heading2"/>
       </w:pPr>
-      <w:bookmarkStart w:id="96" w:name="_Toc8121211"/>
-      <w:bookmarkStart w:id="97" w:name="_Toc66270916"/>
+      <w:bookmarkStart w:id="97" w:name="_Toc8121211"/>
+      <w:bookmarkStart w:id="98" w:name="_Toc83369233"/>
       <w:r>
         <w:t>Overview</w:t>
       </w:r>
-      <w:bookmarkEnd w:id="96"/>
       <w:bookmarkEnd w:id="97"/>
+      <w:bookmarkEnd w:id="98"/>
     </w:p>
     <w:p>
       <w:r>
@@ -46468,13 +46586,8 @@
         <w:t xml:space="preserve">during user authentication </w:t>
       </w:r>
       <w:r>
-        <w:t xml:space="preserve">MUST be presented in the Authorization HTTP Header as a Bearer token as per </w:t>
-      </w:r>
-      <w:proofErr w:type="gramStart"/>
-      <w:r>
-        <w:t>RFC6750</w:t>
-      </w:r>
-      <w:proofErr w:type="gramEnd"/>
+        <w:t>MUST be presented in the Authorization HTTP Header as a Bearer token as per RFC6750</w:t>
+      </w:r>
     </w:p>
     <w:p>
       <w:pPr>
@@ -46513,13 +46626,8 @@
         <w:t xml:space="preserve">during user authentication </w:t>
       </w:r>
       <w:r>
-        <w:t xml:space="preserve">MUST be presented in the Authorization HTTP Header as a Bearer token as per </w:t>
-      </w:r>
-      <w:proofErr w:type="gramStart"/>
-      <w:r>
-        <w:t>RFC6750</w:t>
-      </w:r>
-      <w:proofErr w:type="gramEnd"/>
+        <w:t>MUST be presented in the Authorization HTTP Header as a Bearer token as per RFC6750</w:t>
+      </w:r>
     </w:p>
     <w:p>
       <w:pPr>
@@ -46650,13 +46758,13 @@
       <w:pPr>
         <w:pStyle w:val="Heading2"/>
       </w:pPr>
-      <w:bookmarkStart w:id="98" w:name="_Toc8121212"/>
-      <w:bookmarkStart w:id="99" w:name="_Toc66270917"/>
+      <w:bookmarkStart w:id="99" w:name="_Toc8121212"/>
+      <w:bookmarkStart w:id="100" w:name="_Toc83369234"/>
       <w:r>
         <w:t>FIDO UAF registration flow</w:t>
       </w:r>
-      <w:bookmarkEnd w:id="98"/>
       <w:bookmarkEnd w:id="99"/>
+      <w:bookmarkEnd w:id="100"/>
     </w:p>
     <w:p>
       <w:r>
@@ -46841,7 +46949,7 @@
       <w:pPr>
         <w:pStyle w:val="Caption"/>
       </w:pPr>
-      <w:bookmarkStart w:id="100" w:name="_Ref1569908"/>
+      <w:bookmarkStart w:id="101" w:name="_Ref1569908"/>
       <w:r>
         <w:t xml:space="preserve">Figure </w:t>
       </w:r>
@@ -46875,7 +46983,7 @@
         </w:rPr>
         <w:fldChar w:fldCharType="end"/>
       </w:r>
-      <w:bookmarkEnd w:id="100"/>
+      <w:bookmarkEnd w:id="101"/>
       <w:r>
         <w:t xml:space="preserve"> - FIDO UAF Registration flow</w:t>
       </w:r>
@@ -47018,18 +47126,8 @@
           <w:sz w:val="22"/>
           <w:szCs w:val="22"/>
         </w:rPr>
-        <w:t>HTTP/</w:t>
-      </w:r>
-      <w:proofErr w:type="gramStart"/>
-      <w:r>
-        <w:rPr>
-          <w:rFonts w:ascii="Courier New" w:hAnsi="Courier New" w:cs="Courier New"/>
-          <w:sz w:val="22"/>
-          <w:szCs w:val="22"/>
-        </w:rPr>
-        <w:t>1.1</w:t>
-      </w:r>
-      <w:proofErr w:type="gramEnd"/>
+        <w:t>HTTP/1.1</w:t>
+      </w:r>
     </w:p>
     <w:p>
       <w:pPr>
@@ -49867,14 +49965,14 @@
       <w:pPr>
         <w:pStyle w:val="Heading2"/>
       </w:pPr>
-      <w:bookmarkStart w:id="101" w:name="_Toc8121213"/>
-      <w:bookmarkStart w:id="102" w:name="_Toc66270918"/>
+      <w:bookmarkStart w:id="102" w:name="_Toc8121213"/>
+      <w:bookmarkStart w:id="103" w:name="_Toc83369235"/>
       <w:r>
         <w:lastRenderedPageBreak/>
         <w:t>FIDO UAF authentication flow</w:t>
       </w:r>
-      <w:bookmarkEnd w:id="101"/>
       <w:bookmarkEnd w:id="102"/>
+      <w:bookmarkEnd w:id="103"/>
     </w:p>
     <w:p>
       <w:r>
@@ -50085,7 +50183,7 @@
       <w:pPr>
         <w:pStyle w:val="Caption"/>
       </w:pPr>
-      <w:bookmarkStart w:id="103" w:name="_Ref1641621"/>
+      <w:bookmarkStart w:id="104" w:name="_Ref1641621"/>
       <w:r>
         <w:t xml:space="preserve">Figure </w:t>
       </w:r>
@@ -50119,7 +50217,7 @@
         </w:rPr>
         <w:fldChar w:fldCharType="end"/>
       </w:r>
-      <w:bookmarkEnd w:id="103"/>
+      <w:bookmarkEnd w:id="104"/>
       <w:r>
         <w:t xml:space="preserve"> - FIDO UAF Authentication flow</w:t>
       </w:r>
@@ -50244,18 +50342,8 @@
           <w:sz w:val="22"/>
           <w:szCs w:val="22"/>
         </w:rPr>
-        <w:t>HTTP/</w:t>
-      </w:r>
-      <w:proofErr w:type="gramStart"/>
-      <w:r>
-        <w:rPr>
-          <w:rFonts w:ascii="Courier New" w:hAnsi="Courier New" w:cs="Courier New"/>
-          <w:sz w:val="22"/>
-          <w:szCs w:val="22"/>
-        </w:rPr>
-        <w:t>1.1</w:t>
-      </w:r>
-      <w:proofErr w:type="gramEnd"/>
+        <w:t>HTTP/1.1</w:t>
+      </w:r>
     </w:p>
     <w:p>
       <w:pPr>
@@ -50323,16 +50411,8 @@
         <w:rPr>
           <w:lang w:eastAsia="en-US"/>
         </w:rPr>
-        <w:t xml:space="preserve">No specific validation of the request is </w:t>
-      </w:r>
-      <w:proofErr w:type="gramStart"/>
-      <w:r>
-        <w:rPr>
-          <w:lang w:eastAsia="en-US"/>
-        </w:rPr>
-        <w:t>performed</w:t>
-      </w:r>
-      <w:proofErr w:type="gramEnd"/>
+        <w:t>No specific validation of the request is performed</w:t>
+      </w:r>
     </w:p>
     <w:p>
       <w:pPr>
@@ -51415,13 +51495,13 @@
       <w:pPr>
         <w:pStyle w:val="Heading2"/>
       </w:pPr>
-      <w:bookmarkStart w:id="104" w:name="_Toc8121214"/>
-      <w:bookmarkStart w:id="105" w:name="_Toc66270919"/>
+      <w:bookmarkStart w:id="105" w:name="_Toc8121214"/>
+      <w:bookmarkStart w:id="106" w:name="_Toc83369236"/>
       <w:r>
         <w:t>FIDO UAF deregistration flow</w:t>
       </w:r>
-      <w:bookmarkEnd w:id="104"/>
       <w:bookmarkEnd w:id="105"/>
+      <w:bookmarkEnd w:id="106"/>
     </w:p>
     <w:p>
       <w:r>
@@ -51601,7 +51681,7 @@
       <w:pPr>
         <w:pStyle w:val="Caption"/>
       </w:pPr>
-      <w:bookmarkStart w:id="106" w:name="_Ref1642242"/>
+      <w:bookmarkStart w:id="107" w:name="_Ref1642242"/>
       <w:r>
         <w:t xml:space="preserve">Figure </w:t>
       </w:r>
@@ -51635,7 +51715,7 @@
         </w:rPr>
         <w:fldChar w:fldCharType="end"/>
       </w:r>
-      <w:bookmarkEnd w:id="106"/>
+      <w:bookmarkEnd w:id="107"/>
       <w:r>
         <w:t xml:space="preserve"> - FIDO UAF Deregistration flow</w:t>
       </w:r>
@@ -51652,6 +51732,7 @@
         <w:pStyle w:val="Heading3"/>
       </w:pPr>
       <w:r>
+        <w:lastRenderedPageBreak/>
         <w:t>Deregistration Request endpoint</w:t>
       </w:r>
     </w:p>
@@ -51705,7 +51786,6 @@
         <w:rPr>
           <w:lang w:eastAsia="en-US"/>
         </w:rPr>
-        <w:lastRenderedPageBreak/>
         <w:t xml:space="preserve">The Access Token obtained from an OpenID Connect Authentication Request MUST be sent as a </w:t>
       </w:r>
       <w:r>
@@ -52580,18 +52660,8 @@
           <w:sz w:val="22"/>
           <w:szCs w:val="22"/>
         </w:rPr>
-        <w:t>HTTP/</w:t>
-      </w:r>
-      <w:proofErr w:type="gramStart"/>
-      <w:r>
-        <w:rPr>
-          <w:rFonts w:ascii="Courier New" w:hAnsi="Courier New" w:cs="Courier New"/>
-          <w:sz w:val="22"/>
-          <w:szCs w:val="22"/>
-        </w:rPr>
-        <w:t>1.1</w:t>
-      </w:r>
-      <w:proofErr w:type="gramEnd"/>
+        <w:t>HTTP/1.1</w:t>
+      </w:r>
     </w:p>
     <w:p>
       <w:pPr>
@@ -52775,6 +52845,7 @@
         <w:rPr>
           <w:lang w:eastAsia="en-US"/>
         </w:rPr>
+        <w:lastRenderedPageBreak/>
         <w:t>Deregistration Request Response</w:t>
       </w:r>
     </w:p>
@@ -52827,7 +52898,6 @@
           <w:sz w:val="22"/>
           <w:szCs w:val="22"/>
         </w:rPr>
-        <w:lastRenderedPageBreak/>
         <w:t>HTTP/1.1 200 OK</w:t>
       </w:r>
     </w:p>
@@ -53204,13 +53274,13 @@
       <w:pPr>
         <w:pStyle w:val="Heading2"/>
       </w:pPr>
-      <w:bookmarkStart w:id="107" w:name="_Toc8121215"/>
-      <w:bookmarkStart w:id="108" w:name="_Toc66270920"/>
+      <w:bookmarkStart w:id="108" w:name="_Toc8121215"/>
+      <w:bookmarkStart w:id="109" w:name="_Toc83369237"/>
       <w:r>
         <w:t>Platform Restrictions</w:t>
       </w:r>
-      <w:bookmarkEnd w:id="107"/>
       <w:bookmarkEnd w:id="108"/>
+      <w:bookmarkEnd w:id="109"/>
     </w:p>
     <w:p>
       <w:pPr>
@@ -53579,7 +53649,14 @@
         <w:rPr>
           <w:lang w:eastAsia="en-US"/>
         </w:rPr>
-        <w:t xml:space="preserve"> the extension tag MUST contain the User Verification Method and the value MUST match a User Verification Method value in an accepted Matching Criteria of the relevant Request Message Policy.</w:t>
+        <w:t xml:space="preserve"> the extension tag MUST contain the User </w:t>
+      </w:r>
+      <w:r>
+        <w:rPr>
+          <w:lang w:eastAsia="en-US"/>
+        </w:rPr>
+        <w:lastRenderedPageBreak/>
+        <w:t>Verification Method and the value MUST match a User Verification Method value in an accepted Matching Criteria of the relevant Request Message Policy.</w:t>
       </w:r>
     </w:p>
     <w:p>
@@ -53656,7 +53733,6 @@
         <w:rPr>
           <w:lang w:eastAsia="en-US"/>
         </w:rPr>
-        <w:lastRenderedPageBreak/>
         <w:t>UAF_ALG_SIGN_SECP256K1_ECDSA_SHA256_</w:t>
       </w:r>
       <w:r>
@@ -53897,7 +53973,7 @@
       <w:pPr>
         <w:pStyle w:val="Heading1"/>
       </w:pPr>
-      <w:bookmarkStart w:id="109" w:name="_Toc66270921"/>
+      <w:bookmarkStart w:id="110" w:name="_Toc83369238"/>
       <w:r>
         <w:lastRenderedPageBreak/>
         <w:t>Partner Services</w:t>
@@ -53905,13 +53981,13 @@
       <w:r>
         <w:t xml:space="preserve"> and Security</w:t>
       </w:r>
-      <w:bookmarkEnd w:id="109"/>
+      <w:bookmarkEnd w:id="110"/>
     </w:p>
     <w:p>
       <w:pPr>
         <w:pStyle w:val="Heading2"/>
       </w:pPr>
-      <w:bookmarkStart w:id="110" w:name="_Toc66270922"/>
+      <w:bookmarkStart w:id="111" w:name="_Toc83369239"/>
       <w:r>
         <w:t>Partner Service</w:t>
       </w:r>
@@ -53923,7 +53999,7 @@
       </w:r>
       <w:bookmarkEnd w:id="93"/>
       <w:bookmarkEnd w:id="94"/>
-      <w:bookmarkEnd w:id="110"/>
+      <w:bookmarkEnd w:id="111"/>
     </w:p>
     <w:p>
       <w:r>
@@ -54448,15 +54524,7 @@
     <w:p/>
     <w:p>
       <w:r>
-        <w:t xml:space="preserve">On successful registration, the following information will be </w:t>
-      </w:r>
-      <w:proofErr w:type="gramStart"/>
-      <w:r>
-        <w:t>provided</w:t>
-      </w:r>
-      <w:proofErr w:type="gramEnd"/>
-      <w:r>
-        <w:t xml:space="preserve"> </w:t>
+        <w:t xml:space="preserve">On successful registration, the following information will be provided </w:t>
       </w:r>
     </w:p>
     <w:p>
@@ -54765,9 +54833,10 @@
       <w:pPr>
         <w:pStyle w:val="Heading2"/>
       </w:pPr>
-      <w:bookmarkStart w:id="111" w:name="_Toc66270923"/>
+      <w:bookmarkStart w:id="112" w:name="_Toc83369240"/>
       <w:bookmarkEnd w:id="95"/>
       <w:r>
+        <w:lastRenderedPageBreak/>
         <w:t>Partner Service</w:t>
       </w:r>
       <w:r>
@@ -54779,7 +54848,7 @@
       <w:r>
         <w:t>uthentication</w:t>
       </w:r>
-      <w:bookmarkEnd w:id="111"/>
+      <w:bookmarkEnd w:id="112"/>
     </w:p>
     <w:p>
       <w:pPr>
@@ -54809,7 +54878,6 @@
         <w:rPr>
           <w:noProof/>
         </w:rPr>
-        <w:lastRenderedPageBreak/>
         <w:t>OpenID Connect Core</w:t>
       </w:r>
       <w:r>
@@ -54865,26 +54933,18 @@
         <w:rPr>
           <w:lang w:eastAsia="en-US"/>
         </w:rPr>
-        <w:t xml:space="preserve">, section </w:t>
-      </w:r>
-      <w:proofErr w:type="gramStart"/>
-      <w:r>
-        <w:rPr>
-          <w:lang w:eastAsia="en-US"/>
-        </w:rPr>
-        <w:t>9</w:t>
-      </w:r>
-      <w:proofErr w:type="gramEnd"/>
+        <w:t>, section 9</w:t>
+      </w:r>
     </w:p>
     <w:p>
       <w:pPr>
         <w:pStyle w:val="Heading3"/>
       </w:pPr>
-      <w:bookmarkStart w:id="112" w:name="_Ref531171335"/>
+      <w:bookmarkStart w:id="113" w:name="_Ref531171335"/>
       <w:r>
         <w:t>Confidential Clients</w:t>
       </w:r>
-      <w:bookmarkEnd w:id="112"/>
+      <w:bookmarkEnd w:id="113"/>
     </w:p>
     <w:p>
       <w:pPr>
@@ -54948,7 +55008,7 @@
           <w:lang w:eastAsia="en-US"/>
         </w:rPr>
       </w:pPr>
-      <w:bookmarkStart w:id="113" w:name="_Hlk512594373"/>
+      <w:bookmarkStart w:id="114" w:name="_Hlk512594373"/>
       <w:proofErr w:type="spellStart"/>
       <w:r>
         <w:t>private_key_jwt</w:t>
@@ -54961,26 +55021,21 @@
         <w:t>https://tools.ietf.org/html/rfc7523</w:t>
       </w:r>
     </w:p>
-    <w:bookmarkEnd w:id="113"/>
-    <w:p>
-      <w:r>
-        <w:t xml:space="preserve">The authentication mechanism of “none” is not supported for confidential </w:t>
-      </w:r>
-      <w:proofErr w:type="gramStart"/>
-      <w:r>
-        <w:t>clients</w:t>
-      </w:r>
-      <w:proofErr w:type="gramEnd"/>
+    <w:bookmarkEnd w:id="114"/>
+    <w:p>
+      <w:r>
+        <w:t>The authentication mechanism of “none” is not supported for confidential clients</w:t>
+      </w:r>
     </w:p>
     <w:p>
       <w:pPr>
         <w:pStyle w:val="Heading2"/>
       </w:pPr>
-      <w:bookmarkStart w:id="114" w:name="_Toc66270924"/>
+      <w:bookmarkStart w:id="115" w:name="_Toc83369241"/>
       <w:r>
         <w:t>Client Redirects</w:t>
       </w:r>
-      <w:bookmarkEnd w:id="114"/>
+      <w:bookmarkEnd w:id="115"/>
     </w:p>
     <w:p>
       <w:pPr>
@@ -55030,16 +55085,8 @@
         <w:rPr>
           <w:lang w:eastAsia="en-US"/>
         </w:rPr>
-        <w:t xml:space="preserve">HTTP URIs are NOT </w:t>
-      </w:r>
-      <w:proofErr w:type="gramStart"/>
-      <w:r>
-        <w:rPr>
-          <w:lang w:eastAsia="en-US"/>
-        </w:rPr>
-        <w:t>permitted</w:t>
-      </w:r>
-      <w:proofErr w:type="gramEnd"/>
+        <w:t>HTTP URIs are NOT permitted</w:t>
+      </w:r>
     </w:p>
     <w:p>
       <w:pPr>
@@ -55125,8 +55172,8 @@
         </w:rPr>
       </w:pPr>
     </w:p>
-    <w:bookmarkStart w:id="115" w:name="_Toc66270925" w:displacedByCustomXml="next"/>
-    <w:bookmarkStart w:id="116" w:name="_Toc512594884" w:displacedByCustomXml="next"/>
+    <w:bookmarkStart w:id="116" w:name="_Toc83369242" w:displacedByCustomXml="next"/>
+    <w:bookmarkStart w:id="117" w:name="_Toc512594884" w:displacedByCustomXml="next"/>
     <w:sdt>
       <w:sdtPr>
         <w:rPr>
@@ -55154,8 +55201,8 @@
           <w:r>
             <w:t>References</w:t>
           </w:r>
+          <w:bookmarkEnd w:id="117"/>
           <w:bookmarkEnd w:id="116"/>
-          <w:bookmarkEnd w:id="115"/>
         </w:p>
         <w:sdt>
           <w:sdtPr>
@@ -56137,7 +56184,7 @@
           <w:lang w:eastAsia="en-US"/>
         </w:rPr>
       </w:pPr>
-      <w:bookmarkStart w:id="117" w:name="_Toc512594888"/>
+      <w:bookmarkStart w:id="118" w:name="_Toc512594888"/>
     </w:p>
     <w:p>
       <w:pPr>
@@ -56155,7 +56202,7 @@
         </w:rPr>
       </w:pPr>
     </w:p>
-    <w:bookmarkEnd w:id="117"/>
+    <w:bookmarkEnd w:id="118"/>
     <w:p>
       <w:pPr>
         <w:tabs>
@@ -56193,7 +56240,7 @@
 </file>
 
 <file path=word/endnotes.xml><?xml version="1.0" encoding="utf-8"?>
-<w:endnotes xmlns:wpc="http://schemas.microsoft.com/office/word/2010/wordprocessingCanvas" xmlns:cx="http://schemas.microsoft.com/office/drawing/2014/chartex" xmlns:cx1="http://schemas.microsoft.com/office/drawing/2015/9/8/chartex" xmlns:cx2="http://schemas.microsoft.com/office/drawing/2015/10/21/chartex" xmlns:cx3="http://schemas.microsoft.com/office/drawing/2016/5/9/chartex" xmlns:cx4="http://schemas.microsoft.com/office/drawing/2016/5/10/chartex" xmlns:cx5="http://schemas.microsoft.com/office/drawing/2016/5/11/chartex" xmlns:cx6="http://schemas.microsoft.com/office/drawing/2016/5/12/chartex" xmlns:cx7="http://schemas.microsoft.com/office/drawing/2016/5/13/chartex" xmlns:cx8="http://schemas.microsoft.com/office/drawing/2016/5/14/chartex" xmlns:mc="http://schemas.openxmlformats.org/markup-compatibility/2006" xmlns:aink="http://schemas.microsoft.com/office/drawing/2016/ink" xmlns:am3d="http://schemas.microsoft.com/office/drawing/2017/model3d" xmlns:o="urn:schemas-microsoft-com:office:office" xmlns:r="http://schemas.openxmlformats.org/officeDocument/2006/relationships" xmlns:m="http://schemas.openxmlformats.org/officeDocument/2006/math" xmlns:v="urn:schemas-microsoft-com:vml" xmlns:wp14="http://schemas.microsoft.com/office/word/2010/wordprocessingDrawing" xmlns:wp="http://schemas.openxmlformats.org/drawingml/2006/wordprocessingDrawing" xmlns:w10="urn:schemas-microsoft-com:office:word" xmlns:w="http://schemas.openxmlformats.org/wordprocessingml/2006/main" xmlns:w14="http://schemas.microsoft.com/office/word/2010/wordml" xmlns:w15="http://schemas.microsoft.com/office/word/2012/wordml" xmlns:w16cex="http://schemas.microsoft.com/office/word/2018/wordml/cex" xmlns:w16cid="http://schemas.microsoft.com/office/word/2016/wordml/cid" xmlns:w16="http://schemas.microsoft.com/office/word/2018/wordml" xmlns:w16se="http://schemas.microsoft.com/office/word/2015/wordml/symex" xmlns:wpg="http://schemas.microsoft.com/office/word/2010/wordprocessingGroup" xmlns:wpi="http://schemas.microsoft.com/office/word/2010/wordprocessingInk" xmlns:wne="http://schemas.microsoft.com/office/word/2006/wordml" xmlns:wps="http://schemas.microsoft.com/office/word/2010/wordprocessingShape" mc:Ignorable="w14 w15 w16se w16cid w16 w16cex wp14">
+<w:endnotes xmlns:wpc="http://schemas.microsoft.com/office/word/2010/wordprocessingCanvas" xmlns:cx="http://schemas.microsoft.com/office/drawing/2014/chartex" xmlns:cx1="http://schemas.microsoft.com/office/drawing/2015/9/8/chartex" xmlns:cx2="http://schemas.microsoft.com/office/drawing/2015/10/21/chartex" xmlns:cx3="http://schemas.microsoft.com/office/drawing/2016/5/9/chartex" xmlns:cx4="http://schemas.microsoft.com/office/drawing/2016/5/10/chartex" xmlns:cx5="http://schemas.microsoft.com/office/drawing/2016/5/11/chartex" xmlns:cx6="http://schemas.microsoft.com/office/drawing/2016/5/12/chartex" xmlns:cx7="http://schemas.microsoft.com/office/drawing/2016/5/13/chartex" xmlns:cx8="http://schemas.microsoft.com/office/drawing/2016/5/14/chartex" xmlns:mc="http://schemas.openxmlformats.org/markup-compatibility/2006" xmlns:aink="http://schemas.microsoft.com/office/drawing/2016/ink" xmlns:am3d="http://schemas.microsoft.com/office/drawing/2017/model3d" xmlns:o="urn:schemas-microsoft-com:office:office" xmlns:r="http://schemas.openxmlformats.org/officeDocument/2006/relationships" xmlns:m="http://schemas.openxmlformats.org/officeDocument/2006/math" xmlns:v="urn:schemas-microsoft-com:vml" xmlns:wp14="http://schemas.microsoft.com/office/word/2010/wordprocessingDrawing" xmlns:wp="http://schemas.openxmlformats.org/drawingml/2006/wordprocessingDrawing" xmlns:w10="urn:schemas-microsoft-com:office:word" xmlns:w="http://schemas.openxmlformats.org/wordprocessingml/2006/main" xmlns:w14="http://schemas.microsoft.com/office/word/2010/wordml" xmlns:w15="http://schemas.microsoft.com/office/word/2012/wordml" xmlns:w16cex="http://schemas.microsoft.com/office/word/2018/wordml/cex" xmlns:w16cid="http://schemas.microsoft.com/office/word/2016/wordml/cid" xmlns:w16="http://schemas.microsoft.com/office/word/2018/wordml" xmlns:w16sdtdh="http://schemas.microsoft.com/office/word/2020/wordml/sdtdatahash" xmlns:w16se="http://schemas.microsoft.com/office/word/2015/wordml/symex" xmlns:wpg="http://schemas.microsoft.com/office/word/2010/wordprocessingGroup" xmlns:wpi="http://schemas.microsoft.com/office/word/2010/wordprocessingInk" xmlns:wne="http://schemas.microsoft.com/office/word/2006/wordml" xmlns:wps="http://schemas.microsoft.com/office/word/2010/wordprocessingShape" mc:Ignorable="w14 w15 w16se w16cid w16 w16cex w16sdtdh wp14">
   <w:endnote w:type="separator" w:id="-1">
     <w:p>
       <w:r>
@@ -56219,7 +56266,7 @@
 </file>
 
 <file path=word/footer1.xml><?xml version="1.0" encoding="utf-8"?>
-<w:ftr xmlns:wpc="http://schemas.microsoft.com/office/word/2010/wordprocessingCanvas" xmlns:cx="http://schemas.microsoft.com/office/drawing/2014/chartex" xmlns:cx1="http://schemas.microsoft.com/office/drawing/2015/9/8/chartex" xmlns:cx2="http://schemas.microsoft.com/office/drawing/2015/10/21/chartex" xmlns:cx3="http://schemas.microsoft.com/office/drawing/2016/5/9/chartex" xmlns:cx4="http://schemas.microsoft.com/office/drawing/2016/5/10/chartex" xmlns:cx5="http://schemas.microsoft.com/office/drawing/2016/5/11/chartex" xmlns:cx6="http://schemas.microsoft.com/office/drawing/2016/5/12/chartex" xmlns:cx7="http://schemas.microsoft.com/office/drawing/2016/5/13/chartex" xmlns:cx8="http://schemas.microsoft.com/office/drawing/2016/5/14/chartex" xmlns:mc="http://schemas.openxmlformats.org/markup-compatibility/2006" xmlns:aink="http://schemas.microsoft.com/office/drawing/2016/ink" xmlns:am3d="http://schemas.microsoft.com/office/drawing/2017/model3d" xmlns:o="urn:schemas-microsoft-com:office:office" xmlns:r="http://schemas.openxmlformats.org/officeDocument/2006/relationships" xmlns:m="http://schemas.openxmlformats.org/officeDocument/2006/math" xmlns:v="urn:schemas-microsoft-com:vml" xmlns:wp14="http://schemas.microsoft.com/office/word/2010/wordprocessingDrawing" xmlns:wp="http://schemas.openxmlformats.org/drawingml/2006/wordprocessingDrawing" xmlns:w10="urn:schemas-microsoft-com:office:word" xmlns:w="http://schemas.openxmlformats.org/wordprocessingml/2006/main" xmlns:w14="http://schemas.microsoft.com/office/word/2010/wordml" xmlns:w15="http://schemas.microsoft.com/office/word/2012/wordml" xmlns:w16cex="http://schemas.microsoft.com/office/word/2018/wordml/cex" xmlns:w16cid="http://schemas.microsoft.com/office/word/2016/wordml/cid" xmlns:w16="http://schemas.microsoft.com/office/word/2018/wordml" xmlns:w16se="http://schemas.microsoft.com/office/word/2015/wordml/symex" xmlns:wpg="http://schemas.microsoft.com/office/word/2010/wordprocessingGroup" xmlns:wpi="http://schemas.microsoft.com/office/word/2010/wordprocessingInk" xmlns:wne="http://schemas.microsoft.com/office/word/2006/wordml" xmlns:wps="http://schemas.microsoft.com/office/word/2010/wordprocessingShape" mc:Ignorable="w14 w15 w16se w16cid w16 w16cex wp14">
+<w:ftr xmlns:wpc="http://schemas.microsoft.com/office/word/2010/wordprocessingCanvas" xmlns:cx="http://schemas.microsoft.com/office/drawing/2014/chartex" xmlns:cx1="http://schemas.microsoft.com/office/drawing/2015/9/8/chartex" xmlns:cx2="http://schemas.microsoft.com/office/drawing/2015/10/21/chartex" xmlns:cx3="http://schemas.microsoft.com/office/drawing/2016/5/9/chartex" xmlns:cx4="http://schemas.microsoft.com/office/drawing/2016/5/10/chartex" xmlns:cx5="http://schemas.microsoft.com/office/drawing/2016/5/11/chartex" xmlns:cx6="http://schemas.microsoft.com/office/drawing/2016/5/12/chartex" xmlns:cx7="http://schemas.microsoft.com/office/drawing/2016/5/13/chartex" xmlns:cx8="http://schemas.microsoft.com/office/drawing/2016/5/14/chartex" xmlns:mc="http://schemas.openxmlformats.org/markup-compatibility/2006" xmlns:aink="http://schemas.microsoft.com/office/drawing/2016/ink" xmlns:am3d="http://schemas.microsoft.com/office/drawing/2017/model3d" xmlns:o="urn:schemas-microsoft-com:office:office" xmlns:r="http://schemas.openxmlformats.org/officeDocument/2006/relationships" xmlns:m="http://schemas.openxmlformats.org/officeDocument/2006/math" xmlns:v="urn:schemas-microsoft-com:vml" xmlns:wp14="http://schemas.microsoft.com/office/word/2010/wordprocessingDrawing" xmlns:wp="http://schemas.openxmlformats.org/drawingml/2006/wordprocessingDrawing" xmlns:w10="urn:schemas-microsoft-com:office:word" xmlns:w="http://schemas.openxmlformats.org/wordprocessingml/2006/main" xmlns:w14="http://schemas.microsoft.com/office/word/2010/wordml" xmlns:w15="http://schemas.microsoft.com/office/word/2012/wordml" xmlns:w16cex="http://schemas.microsoft.com/office/word/2018/wordml/cex" xmlns:w16cid="http://schemas.microsoft.com/office/word/2016/wordml/cid" xmlns:w16="http://schemas.microsoft.com/office/word/2018/wordml" xmlns:w16sdtdh="http://schemas.microsoft.com/office/word/2020/wordml/sdtdatahash" xmlns:w16se="http://schemas.microsoft.com/office/word/2015/wordml/symex" xmlns:wpg="http://schemas.microsoft.com/office/word/2010/wordprocessingGroup" xmlns:wpi="http://schemas.microsoft.com/office/word/2010/wordprocessingInk" xmlns:wne="http://schemas.microsoft.com/office/word/2006/wordml" xmlns:wps="http://schemas.microsoft.com/office/word/2010/wordprocessingShape" mc:Ignorable="w14 w15 w16se w16cid w16 w16cex w16sdtdh wp14">
   <w:p>
     <w:pPr>
       <w:pStyle w:val="Footer"/>
@@ -56276,21 +56323,11 @@
     <w:r>
       <w:t xml:space="preserve"> of </w:t>
     </w:r>
-    <w:r>
-      <w:fldChar w:fldCharType="begin"/>
-    </w:r>
-    <w:r>
-      <w:instrText xml:space="preserve"> NUMPAGES </w:instrText>
-    </w:r>
-    <w:r>
-      <w:fldChar w:fldCharType="separate"/>
-    </w:r>
-    <w:r>
-      <w:t>4</w:t>
-    </w:r>
-    <w:r>
-      <w:fldChar w:fldCharType="end"/>
-    </w:r>
+    <w:fldSimple w:instr=" NUMPAGES ">
+      <w:r>
+        <w:t>4</w:t>
+      </w:r>
+    </w:fldSimple>
   </w:p>
   <w:p>
     <w:pPr>
@@ -56304,7 +56341,7 @@
 </file>
 
 <file path=word/footer2.xml><?xml version="1.0" encoding="utf-8"?>
-<w:ftr xmlns:wpc="http://schemas.microsoft.com/office/word/2010/wordprocessingCanvas" xmlns:cx="http://schemas.microsoft.com/office/drawing/2014/chartex" xmlns:cx1="http://schemas.microsoft.com/office/drawing/2015/9/8/chartex" xmlns:cx2="http://schemas.microsoft.com/office/drawing/2015/10/21/chartex" xmlns:cx3="http://schemas.microsoft.com/office/drawing/2016/5/9/chartex" xmlns:cx4="http://schemas.microsoft.com/office/drawing/2016/5/10/chartex" xmlns:cx5="http://schemas.microsoft.com/office/drawing/2016/5/11/chartex" xmlns:cx6="http://schemas.microsoft.com/office/drawing/2016/5/12/chartex" xmlns:cx7="http://schemas.microsoft.com/office/drawing/2016/5/13/chartex" xmlns:cx8="http://schemas.microsoft.com/office/drawing/2016/5/14/chartex" xmlns:mc="http://schemas.openxmlformats.org/markup-compatibility/2006" xmlns:aink="http://schemas.microsoft.com/office/drawing/2016/ink" xmlns:am3d="http://schemas.microsoft.com/office/drawing/2017/model3d" xmlns:o="urn:schemas-microsoft-com:office:office" xmlns:r="http://schemas.openxmlformats.org/officeDocument/2006/relationships" xmlns:m="http://schemas.openxmlformats.org/officeDocument/2006/math" xmlns:v="urn:schemas-microsoft-com:vml" xmlns:wp14="http://schemas.microsoft.com/office/word/2010/wordprocessingDrawing" xmlns:wp="http://schemas.openxmlformats.org/drawingml/2006/wordprocessingDrawing" xmlns:w10="urn:schemas-microsoft-com:office:word" xmlns:w="http://schemas.openxmlformats.org/wordprocessingml/2006/main" xmlns:w14="http://schemas.microsoft.com/office/word/2010/wordml" xmlns:w15="http://schemas.microsoft.com/office/word/2012/wordml" xmlns:w16cex="http://schemas.microsoft.com/office/word/2018/wordml/cex" xmlns:w16cid="http://schemas.microsoft.com/office/word/2016/wordml/cid" xmlns:w16="http://schemas.microsoft.com/office/word/2018/wordml" xmlns:w16se="http://schemas.microsoft.com/office/word/2015/wordml/symex" xmlns:wpg="http://schemas.microsoft.com/office/word/2010/wordprocessingGroup" xmlns:wpi="http://schemas.microsoft.com/office/word/2010/wordprocessingInk" xmlns:wne="http://schemas.microsoft.com/office/word/2006/wordml" xmlns:wps="http://schemas.microsoft.com/office/word/2010/wordprocessingShape" mc:Ignorable="w14 w15 w16se w16cid w16 w16cex wp14">
+<w:ftr xmlns:wpc="http://schemas.microsoft.com/office/word/2010/wordprocessingCanvas" xmlns:cx="http://schemas.microsoft.com/office/drawing/2014/chartex" xmlns:cx1="http://schemas.microsoft.com/office/drawing/2015/9/8/chartex" xmlns:cx2="http://schemas.microsoft.com/office/drawing/2015/10/21/chartex" xmlns:cx3="http://schemas.microsoft.com/office/drawing/2016/5/9/chartex" xmlns:cx4="http://schemas.microsoft.com/office/drawing/2016/5/10/chartex" xmlns:cx5="http://schemas.microsoft.com/office/drawing/2016/5/11/chartex" xmlns:cx6="http://schemas.microsoft.com/office/drawing/2016/5/12/chartex" xmlns:cx7="http://schemas.microsoft.com/office/drawing/2016/5/13/chartex" xmlns:cx8="http://schemas.microsoft.com/office/drawing/2016/5/14/chartex" xmlns:mc="http://schemas.openxmlformats.org/markup-compatibility/2006" xmlns:aink="http://schemas.microsoft.com/office/drawing/2016/ink" xmlns:am3d="http://schemas.microsoft.com/office/drawing/2017/model3d" xmlns:o="urn:schemas-microsoft-com:office:office" xmlns:r="http://schemas.openxmlformats.org/officeDocument/2006/relationships" xmlns:m="http://schemas.openxmlformats.org/officeDocument/2006/math" xmlns:v="urn:schemas-microsoft-com:vml" xmlns:wp14="http://schemas.microsoft.com/office/word/2010/wordprocessingDrawing" xmlns:wp="http://schemas.openxmlformats.org/drawingml/2006/wordprocessingDrawing" xmlns:w10="urn:schemas-microsoft-com:office:word" xmlns:w="http://schemas.openxmlformats.org/wordprocessingml/2006/main" xmlns:w14="http://schemas.microsoft.com/office/word/2010/wordml" xmlns:w15="http://schemas.microsoft.com/office/word/2012/wordml" xmlns:w16cex="http://schemas.microsoft.com/office/word/2018/wordml/cex" xmlns:w16cid="http://schemas.microsoft.com/office/word/2016/wordml/cid" xmlns:w16="http://schemas.microsoft.com/office/word/2018/wordml" xmlns:w16sdtdh="http://schemas.microsoft.com/office/word/2020/wordml/sdtdatahash" xmlns:w16se="http://schemas.microsoft.com/office/word/2015/wordml/symex" xmlns:wpg="http://schemas.microsoft.com/office/word/2010/wordprocessingGroup" xmlns:wpi="http://schemas.microsoft.com/office/word/2010/wordprocessingInk" xmlns:wne="http://schemas.microsoft.com/office/word/2006/wordml" xmlns:wps="http://schemas.microsoft.com/office/word/2010/wordprocessingShape" mc:Ignorable="w14 w15 w16se w16cid w16 w16cex w16sdtdh wp14">
   <w:p>
     <w:pPr>
       <w:pStyle w:val="Footer"/>
@@ -56360,21 +56397,11 @@
     <w:r>
       <w:t xml:space="preserve"> of </w:t>
     </w:r>
-    <w:r>
-      <w:fldChar w:fldCharType="begin"/>
-    </w:r>
-    <w:r>
-      <w:instrText xml:space="preserve"> NUMPAGES </w:instrText>
-    </w:r>
-    <w:r>
-      <w:fldChar w:fldCharType="separate"/>
-    </w:r>
-    <w:r>
-      <w:t>4</w:t>
-    </w:r>
-    <w:r>
-      <w:fldChar w:fldCharType="end"/>
-    </w:r>
+    <w:fldSimple w:instr=" NUMPAGES ">
+      <w:r>
+        <w:t>4</w:t>
+      </w:r>
+    </w:fldSimple>
     <w:r>
       <w:br/>
     </w:r>
@@ -56388,7 +56415,7 @@
 </file>
 
 <file path=word/footnotes.xml><?xml version="1.0" encoding="utf-8"?>
-<w:footnotes xmlns:wpc="http://schemas.microsoft.com/office/word/2010/wordprocessingCanvas" xmlns:cx="http://schemas.microsoft.com/office/drawing/2014/chartex" xmlns:cx1="http://schemas.microsoft.com/office/drawing/2015/9/8/chartex" xmlns:cx2="http://schemas.microsoft.com/office/drawing/2015/10/21/chartex" xmlns:cx3="http://schemas.microsoft.com/office/drawing/2016/5/9/chartex" xmlns:cx4="http://schemas.microsoft.com/office/drawing/2016/5/10/chartex" xmlns:cx5="http://schemas.microsoft.com/office/drawing/2016/5/11/chartex" xmlns:cx6="http://schemas.microsoft.com/office/drawing/2016/5/12/chartex" xmlns:cx7="http://schemas.microsoft.com/office/drawing/2016/5/13/chartex" xmlns:cx8="http://schemas.microsoft.com/office/drawing/2016/5/14/chartex" xmlns:mc="http://schemas.openxmlformats.org/markup-compatibility/2006" xmlns:aink="http://schemas.microsoft.com/office/drawing/2016/ink" xmlns:am3d="http://schemas.microsoft.com/office/drawing/2017/model3d" xmlns:o="urn:schemas-microsoft-com:office:office" xmlns:r="http://schemas.openxmlformats.org/officeDocument/2006/relationships" xmlns:m="http://schemas.openxmlformats.org/officeDocument/2006/math" xmlns:v="urn:schemas-microsoft-com:vml" xmlns:wp14="http://schemas.microsoft.com/office/word/2010/wordprocessingDrawing" xmlns:wp="http://schemas.openxmlformats.org/drawingml/2006/wordprocessingDrawing" xmlns:w10="urn:schemas-microsoft-com:office:word" xmlns:w="http://schemas.openxmlformats.org/wordprocessingml/2006/main" xmlns:w14="http://schemas.microsoft.com/office/word/2010/wordml" xmlns:w15="http://schemas.microsoft.com/office/word/2012/wordml" xmlns:w16cex="http://schemas.microsoft.com/office/word/2018/wordml/cex" xmlns:w16cid="http://schemas.microsoft.com/office/word/2016/wordml/cid" xmlns:w16="http://schemas.microsoft.com/office/word/2018/wordml" xmlns:w16se="http://schemas.microsoft.com/office/word/2015/wordml/symex" xmlns:wpg="http://schemas.microsoft.com/office/word/2010/wordprocessingGroup" xmlns:wpi="http://schemas.microsoft.com/office/word/2010/wordprocessingInk" xmlns:wne="http://schemas.microsoft.com/office/word/2006/wordml" xmlns:wps="http://schemas.microsoft.com/office/word/2010/wordprocessingShape" mc:Ignorable="w14 w15 w16se w16cid w16 w16cex wp14">
+<w:footnotes xmlns:wpc="http://schemas.microsoft.com/office/word/2010/wordprocessingCanvas" xmlns:cx="http://schemas.microsoft.com/office/drawing/2014/chartex" xmlns:cx1="http://schemas.microsoft.com/office/drawing/2015/9/8/chartex" xmlns:cx2="http://schemas.microsoft.com/office/drawing/2015/10/21/chartex" xmlns:cx3="http://schemas.microsoft.com/office/drawing/2016/5/9/chartex" xmlns:cx4="http://schemas.microsoft.com/office/drawing/2016/5/10/chartex" xmlns:cx5="http://schemas.microsoft.com/office/drawing/2016/5/11/chartex" xmlns:cx6="http://schemas.microsoft.com/office/drawing/2016/5/12/chartex" xmlns:cx7="http://schemas.microsoft.com/office/drawing/2016/5/13/chartex" xmlns:cx8="http://schemas.microsoft.com/office/drawing/2016/5/14/chartex" xmlns:mc="http://schemas.openxmlformats.org/markup-compatibility/2006" xmlns:aink="http://schemas.microsoft.com/office/drawing/2016/ink" xmlns:am3d="http://schemas.microsoft.com/office/drawing/2017/model3d" xmlns:o="urn:schemas-microsoft-com:office:office" xmlns:r="http://schemas.openxmlformats.org/officeDocument/2006/relationships" xmlns:m="http://schemas.openxmlformats.org/officeDocument/2006/math" xmlns:v="urn:schemas-microsoft-com:vml" xmlns:wp14="http://schemas.microsoft.com/office/word/2010/wordprocessingDrawing" xmlns:wp="http://schemas.openxmlformats.org/drawingml/2006/wordprocessingDrawing" xmlns:w10="urn:schemas-microsoft-com:office:word" xmlns:w="http://schemas.openxmlformats.org/wordprocessingml/2006/main" xmlns:w14="http://schemas.microsoft.com/office/word/2010/wordml" xmlns:w15="http://schemas.microsoft.com/office/word/2012/wordml" xmlns:w16cex="http://schemas.microsoft.com/office/word/2018/wordml/cex" xmlns:w16cid="http://schemas.microsoft.com/office/word/2016/wordml/cid" xmlns:w16="http://schemas.microsoft.com/office/word/2018/wordml" xmlns:w16sdtdh="http://schemas.microsoft.com/office/word/2020/wordml/sdtdatahash" xmlns:w16se="http://schemas.microsoft.com/office/word/2015/wordml/symex" xmlns:wpg="http://schemas.microsoft.com/office/word/2010/wordprocessingGroup" xmlns:wpi="http://schemas.microsoft.com/office/word/2010/wordprocessingInk" xmlns:wne="http://schemas.microsoft.com/office/word/2006/wordml" xmlns:wps="http://schemas.microsoft.com/office/word/2010/wordprocessingShape" mc:Ignorable="w14 w15 w16se w16cid w16 w16cex w16sdtdh wp14">
   <w:footnote w:type="separator" w:id="-1">
     <w:p>
       <w:r>
@@ -56601,7 +56628,7 @@
 </file>
 
 <file path=word/header1.xml><?xml version="1.0" encoding="utf-8"?>
-<w:hdr xmlns:wpc="http://schemas.microsoft.com/office/word/2010/wordprocessingCanvas" xmlns:cx="http://schemas.microsoft.com/office/drawing/2014/chartex" xmlns:cx1="http://schemas.microsoft.com/office/drawing/2015/9/8/chartex" xmlns:cx2="http://schemas.microsoft.com/office/drawing/2015/10/21/chartex" xmlns:cx3="http://schemas.microsoft.com/office/drawing/2016/5/9/chartex" xmlns:cx4="http://schemas.microsoft.com/office/drawing/2016/5/10/chartex" xmlns:cx5="http://schemas.microsoft.com/office/drawing/2016/5/11/chartex" xmlns:cx6="http://schemas.microsoft.com/office/drawing/2016/5/12/chartex" xmlns:cx7="http://schemas.microsoft.com/office/drawing/2016/5/13/chartex" xmlns:cx8="http://schemas.microsoft.com/office/drawing/2016/5/14/chartex" xmlns:mc="http://schemas.openxmlformats.org/markup-compatibility/2006" xmlns:aink="http://schemas.microsoft.com/office/drawing/2016/ink" xmlns:am3d="http://schemas.microsoft.com/office/drawing/2017/model3d" xmlns:o="urn:schemas-microsoft-com:office:office" xmlns:r="http://schemas.openxmlformats.org/officeDocument/2006/relationships" xmlns:m="http://schemas.openxmlformats.org/officeDocument/2006/math" xmlns:v="urn:schemas-microsoft-com:vml" xmlns:wp14="http://schemas.microsoft.com/office/word/2010/wordprocessingDrawing" xmlns:wp="http://schemas.openxmlformats.org/drawingml/2006/wordprocessingDrawing" xmlns:w10="urn:schemas-microsoft-com:office:word" xmlns:w="http://schemas.openxmlformats.org/wordprocessingml/2006/main" xmlns:w14="http://schemas.microsoft.com/office/word/2010/wordml" xmlns:w15="http://schemas.microsoft.com/office/word/2012/wordml" xmlns:w16cex="http://schemas.microsoft.com/office/word/2018/wordml/cex" xmlns:w16cid="http://schemas.microsoft.com/office/word/2016/wordml/cid" xmlns:w16="http://schemas.microsoft.com/office/word/2018/wordml" xmlns:w16se="http://schemas.microsoft.com/office/word/2015/wordml/symex" xmlns:wpg="http://schemas.microsoft.com/office/word/2010/wordprocessingGroup" xmlns:wpi="http://schemas.microsoft.com/office/word/2010/wordprocessingInk" xmlns:wne="http://schemas.microsoft.com/office/word/2006/wordml" xmlns:wps="http://schemas.microsoft.com/office/word/2010/wordprocessingShape" mc:Ignorable="w14 w15 w16se w16cid w16 w16cex wp14">
+<w:hdr xmlns:wpc="http://schemas.microsoft.com/office/word/2010/wordprocessingCanvas" xmlns:cx="http://schemas.microsoft.com/office/drawing/2014/chartex" xmlns:cx1="http://schemas.microsoft.com/office/drawing/2015/9/8/chartex" xmlns:cx2="http://schemas.microsoft.com/office/drawing/2015/10/21/chartex" xmlns:cx3="http://schemas.microsoft.com/office/drawing/2016/5/9/chartex" xmlns:cx4="http://schemas.microsoft.com/office/drawing/2016/5/10/chartex" xmlns:cx5="http://schemas.microsoft.com/office/drawing/2016/5/11/chartex" xmlns:cx6="http://schemas.microsoft.com/office/drawing/2016/5/12/chartex" xmlns:cx7="http://schemas.microsoft.com/office/drawing/2016/5/13/chartex" xmlns:cx8="http://schemas.microsoft.com/office/drawing/2016/5/14/chartex" xmlns:mc="http://schemas.openxmlformats.org/markup-compatibility/2006" xmlns:aink="http://schemas.microsoft.com/office/drawing/2016/ink" xmlns:am3d="http://schemas.microsoft.com/office/drawing/2017/model3d" xmlns:o="urn:schemas-microsoft-com:office:office" xmlns:r="http://schemas.openxmlformats.org/officeDocument/2006/relationships" xmlns:m="http://schemas.openxmlformats.org/officeDocument/2006/math" xmlns:v="urn:schemas-microsoft-com:vml" xmlns:wp14="http://schemas.microsoft.com/office/word/2010/wordprocessingDrawing" xmlns:wp="http://schemas.openxmlformats.org/drawingml/2006/wordprocessingDrawing" xmlns:w10="urn:schemas-microsoft-com:office:word" xmlns:w="http://schemas.openxmlformats.org/wordprocessingml/2006/main" xmlns:w14="http://schemas.microsoft.com/office/word/2010/wordml" xmlns:w15="http://schemas.microsoft.com/office/word/2012/wordml" xmlns:w16cex="http://schemas.microsoft.com/office/word/2018/wordml/cex" xmlns:w16cid="http://schemas.microsoft.com/office/word/2016/wordml/cid" xmlns:w16="http://schemas.microsoft.com/office/word/2018/wordml" xmlns:w16sdtdh="http://schemas.microsoft.com/office/word/2020/wordml/sdtdatahash" xmlns:w16se="http://schemas.microsoft.com/office/word/2015/wordml/symex" xmlns:wpg="http://schemas.microsoft.com/office/word/2010/wordprocessingGroup" xmlns:wpi="http://schemas.microsoft.com/office/word/2010/wordprocessingInk" xmlns:wne="http://schemas.microsoft.com/office/word/2006/wordml" xmlns:wps="http://schemas.microsoft.com/office/word/2010/wordprocessingShape" mc:Ignorable="w14 w15 w16se w16cid w16 w16cex w16sdtdh wp14">
   <w:p>
     <w:pPr>
       <w:pStyle w:val="Header"/>
@@ -56610,8 +56637,7 @@
         <w:tab w:val="right" w:pos="9781"/>
       </w:tabs>
       <w:rPr>
-        <w:rFonts w:eastAsia="Arial" w:cs="Arial"/>
-        <w:color w:val="auto"/>
+        <w:bCs/>
         <w:szCs w:val="20"/>
       </w:rPr>
     </w:pPr>
@@ -56725,23 +56751,7 @@
             <w:color w:val="auto"/>
             <w:szCs w:val="20"/>
           </w:rPr>
-          <w:t>1</w:t>
-        </w:r>
-        <w:r>
-          <w:rPr>
-            <w:rFonts w:eastAsia="Arial" w:cs="Arial"/>
-            <w:color w:val="auto"/>
-            <w:szCs w:val="20"/>
-          </w:rPr>
-          <w:t>.</w:t>
-        </w:r>
-        <w:r>
-          <w:rPr>
-            <w:rFonts w:eastAsia="Arial" w:cs="Arial"/>
-            <w:color w:val="auto"/>
-            <w:szCs w:val="20"/>
-          </w:rPr>
-          <w:t>12</w:t>
+          <w:t>1.13</w:t>
         </w:r>
       </w:sdtContent>
     </w:sdt>
@@ -56800,16 +56810,7 @@
         <w:color w:val="auto"/>
         <w:szCs w:val="20"/>
       </w:rPr>
-      <w:t xml:space="preserve">13 </w:t>
-    </w:r>
-    <w:proofErr w:type="gramStart"/>
-    <w:r>
-      <w:rPr>
-        <w:rFonts w:eastAsia="Arial" w:cs="Arial"/>
-        <w:color w:val="auto"/>
-        <w:szCs w:val="20"/>
-      </w:rPr>
-      <w:t>Jul</w:t>
+      <w:t xml:space="preserve">24 Sept </w:t>
     </w:r>
     <w:r>
       <w:rPr>
@@ -56817,7 +56818,7 @@
         <w:color w:val="auto"/>
         <w:szCs w:val="20"/>
       </w:rPr>
-      <w:t xml:space="preserve"> </w:t>
+      <w:t>20</w:t>
     </w:r>
     <w:r>
       <w:rPr>
@@ -56825,9 +56826,35 @@
         <w:color w:val="auto"/>
         <w:szCs w:val="20"/>
       </w:rPr>
-      <w:t xml:space="preserve"> 2021</w:t>
+      <w:t>21</w:t>
     </w:r>
-    <w:proofErr w:type="gramEnd"/>
+  </w:p>
+  <w:p>
+    <w:pPr>
+      <w:pStyle w:val="Header"/>
+      <w:tabs>
+        <w:tab w:val="clear" w:pos="9639"/>
+        <w:tab w:val="right" w:pos="9781"/>
+      </w:tabs>
+      <w:rPr>
+        <w:bCs/>
+        <w:szCs w:val="20"/>
+      </w:rPr>
+    </w:pPr>
+  </w:p>
+  <w:p>
+    <w:pPr>
+      <w:pStyle w:val="Header"/>
+      <w:tabs>
+        <w:tab w:val="clear" w:pos="9639"/>
+        <w:tab w:val="right" w:pos="9781"/>
+      </w:tabs>
+      <w:rPr>
+        <w:rFonts w:eastAsia="Arial" w:cs="Arial"/>
+        <w:color w:val="auto"/>
+        <w:szCs w:val="20"/>
+      </w:rPr>
+    </w:pPr>
   </w:p>
   <w:p>
     <w:pPr>
@@ -56847,7 +56874,7 @@
 </file>
 
 <file path=word/header2.xml><?xml version="1.0" encoding="utf-8"?>
-<w:hdr xmlns:wpc="http://schemas.microsoft.com/office/word/2010/wordprocessingCanvas" xmlns:cx="http://schemas.microsoft.com/office/drawing/2014/chartex" xmlns:cx1="http://schemas.microsoft.com/office/drawing/2015/9/8/chartex" xmlns:cx2="http://schemas.microsoft.com/office/drawing/2015/10/21/chartex" xmlns:cx3="http://schemas.microsoft.com/office/drawing/2016/5/9/chartex" xmlns:cx4="http://schemas.microsoft.com/office/drawing/2016/5/10/chartex" xmlns:cx5="http://schemas.microsoft.com/office/drawing/2016/5/11/chartex" xmlns:cx6="http://schemas.microsoft.com/office/drawing/2016/5/12/chartex" xmlns:cx7="http://schemas.microsoft.com/office/drawing/2016/5/13/chartex" xmlns:cx8="http://schemas.microsoft.com/office/drawing/2016/5/14/chartex" xmlns:mc="http://schemas.openxmlformats.org/markup-compatibility/2006" xmlns:aink="http://schemas.microsoft.com/office/drawing/2016/ink" xmlns:am3d="http://schemas.microsoft.com/office/drawing/2017/model3d" xmlns:o="urn:schemas-microsoft-com:office:office" xmlns:r="http://schemas.openxmlformats.org/officeDocument/2006/relationships" xmlns:m="http://schemas.openxmlformats.org/officeDocument/2006/math" xmlns:v="urn:schemas-microsoft-com:vml" xmlns:wp14="http://schemas.microsoft.com/office/word/2010/wordprocessingDrawing" xmlns:wp="http://schemas.openxmlformats.org/drawingml/2006/wordprocessingDrawing" xmlns:w10="urn:schemas-microsoft-com:office:word" xmlns:w="http://schemas.openxmlformats.org/wordprocessingml/2006/main" xmlns:w14="http://schemas.microsoft.com/office/word/2010/wordml" xmlns:w15="http://schemas.microsoft.com/office/word/2012/wordml" xmlns:w16cex="http://schemas.microsoft.com/office/word/2018/wordml/cex" xmlns:w16cid="http://schemas.microsoft.com/office/word/2016/wordml/cid" xmlns:w16="http://schemas.microsoft.com/office/word/2018/wordml" xmlns:w16se="http://schemas.microsoft.com/office/word/2015/wordml/symex" xmlns:wpg="http://schemas.microsoft.com/office/word/2010/wordprocessingGroup" xmlns:wpi="http://schemas.microsoft.com/office/word/2010/wordprocessingInk" xmlns:wne="http://schemas.microsoft.com/office/word/2006/wordml" xmlns:wps="http://schemas.microsoft.com/office/word/2010/wordprocessingShape" mc:Ignorable="w14 w15 w16se w16cid w16 w16cex wp14">
+<w:hdr xmlns:wpc="http://schemas.microsoft.com/office/word/2010/wordprocessingCanvas" xmlns:cx="http://schemas.microsoft.com/office/drawing/2014/chartex" xmlns:cx1="http://schemas.microsoft.com/office/drawing/2015/9/8/chartex" xmlns:cx2="http://schemas.microsoft.com/office/drawing/2015/10/21/chartex" xmlns:cx3="http://schemas.microsoft.com/office/drawing/2016/5/9/chartex" xmlns:cx4="http://schemas.microsoft.com/office/drawing/2016/5/10/chartex" xmlns:cx5="http://schemas.microsoft.com/office/drawing/2016/5/11/chartex" xmlns:cx6="http://schemas.microsoft.com/office/drawing/2016/5/12/chartex" xmlns:cx7="http://schemas.microsoft.com/office/drawing/2016/5/13/chartex" xmlns:cx8="http://schemas.microsoft.com/office/drawing/2016/5/14/chartex" xmlns:mc="http://schemas.openxmlformats.org/markup-compatibility/2006" xmlns:aink="http://schemas.microsoft.com/office/drawing/2016/ink" xmlns:am3d="http://schemas.microsoft.com/office/drawing/2017/model3d" xmlns:o="urn:schemas-microsoft-com:office:office" xmlns:r="http://schemas.openxmlformats.org/officeDocument/2006/relationships" xmlns:m="http://schemas.openxmlformats.org/officeDocument/2006/math" xmlns:v="urn:schemas-microsoft-com:vml" xmlns:wp14="http://schemas.microsoft.com/office/word/2010/wordprocessingDrawing" xmlns:wp="http://schemas.openxmlformats.org/drawingml/2006/wordprocessingDrawing" xmlns:w10="urn:schemas-microsoft-com:office:word" xmlns:w="http://schemas.openxmlformats.org/wordprocessingml/2006/main" xmlns:w14="http://schemas.microsoft.com/office/word/2010/wordml" xmlns:w15="http://schemas.microsoft.com/office/word/2012/wordml" xmlns:w16cex="http://schemas.microsoft.com/office/word/2018/wordml/cex" xmlns:w16cid="http://schemas.microsoft.com/office/word/2016/wordml/cid" xmlns:w16="http://schemas.microsoft.com/office/word/2018/wordml" xmlns:w16sdtdh="http://schemas.microsoft.com/office/word/2020/wordml/sdtdatahash" xmlns:w16se="http://schemas.microsoft.com/office/word/2015/wordml/symex" xmlns:wpg="http://schemas.microsoft.com/office/word/2010/wordprocessingGroup" xmlns:wpi="http://schemas.microsoft.com/office/word/2010/wordprocessingInk" xmlns:wne="http://schemas.microsoft.com/office/word/2006/wordml" xmlns:wps="http://schemas.microsoft.com/office/word/2010/wordprocessingShape" mc:Ignorable="w14 w15 w16se w16cid w16 w16cex w16sdtdh wp14">
   <w:p>
     <w:r>
       <w:rPr>
@@ -56904,7 +56931,7 @@
 </file>
 
 <file path=word/header3.xml><?xml version="1.0" encoding="utf-8"?>
-<w:hdr xmlns:wpc="http://schemas.microsoft.com/office/word/2010/wordprocessingCanvas" xmlns:cx="http://schemas.microsoft.com/office/drawing/2014/chartex" xmlns:cx1="http://schemas.microsoft.com/office/drawing/2015/9/8/chartex" xmlns:cx2="http://schemas.microsoft.com/office/drawing/2015/10/21/chartex" xmlns:cx3="http://schemas.microsoft.com/office/drawing/2016/5/9/chartex" xmlns:cx4="http://schemas.microsoft.com/office/drawing/2016/5/10/chartex" xmlns:cx5="http://schemas.microsoft.com/office/drawing/2016/5/11/chartex" xmlns:cx6="http://schemas.microsoft.com/office/drawing/2016/5/12/chartex" xmlns:cx7="http://schemas.microsoft.com/office/drawing/2016/5/13/chartex" xmlns:cx8="http://schemas.microsoft.com/office/drawing/2016/5/14/chartex" xmlns:mc="http://schemas.openxmlformats.org/markup-compatibility/2006" xmlns:aink="http://schemas.microsoft.com/office/drawing/2016/ink" xmlns:am3d="http://schemas.microsoft.com/office/drawing/2017/model3d" xmlns:o="urn:schemas-microsoft-com:office:office" xmlns:r="http://schemas.openxmlformats.org/officeDocument/2006/relationships" xmlns:m="http://schemas.openxmlformats.org/officeDocument/2006/math" xmlns:v="urn:schemas-microsoft-com:vml" xmlns:wp14="http://schemas.microsoft.com/office/word/2010/wordprocessingDrawing" xmlns:wp="http://schemas.openxmlformats.org/drawingml/2006/wordprocessingDrawing" xmlns:w10="urn:schemas-microsoft-com:office:word" xmlns:w="http://schemas.openxmlformats.org/wordprocessingml/2006/main" xmlns:w14="http://schemas.microsoft.com/office/word/2010/wordml" xmlns:w15="http://schemas.microsoft.com/office/word/2012/wordml" xmlns:w16cex="http://schemas.microsoft.com/office/word/2018/wordml/cex" xmlns:w16cid="http://schemas.microsoft.com/office/word/2016/wordml/cid" xmlns:w16="http://schemas.microsoft.com/office/word/2018/wordml" xmlns:w16se="http://schemas.microsoft.com/office/word/2015/wordml/symex" xmlns:wpg="http://schemas.microsoft.com/office/word/2010/wordprocessingGroup" xmlns:wpi="http://schemas.microsoft.com/office/word/2010/wordprocessingInk" xmlns:wne="http://schemas.microsoft.com/office/word/2006/wordml" xmlns:wps="http://schemas.microsoft.com/office/word/2010/wordprocessingShape" mc:Ignorable="w14 w15 w16se w16cid w16 w16cex wp14">
+<w:hdr xmlns:wpc="http://schemas.microsoft.com/office/word/2010/wordprocessingCanvas" xmlns:cx="http://schemas.microsoft.com/office/drawing/2014/chartex" xmlns:cx1="http://schemas.microsoft.com/office/drawing/2015/9/8/chartex" xmlns:cx2="http://schemas.microsoft.com/office/drawing/2015/10/21/chartex" xmlns:cx3="http://schemas.microsoft.com/office/drawing/2016/5/9/chartex" xmlns:cx4="http://schemas.microsoft.com/office/drawing/2016/5/10/chartex" xmlns:cx5="http://schemas.microsoft.com/office/drawing/2016/5/11/chartex" xmlns:cx6="http://schemas.microsoft.com/office/drawing/2016/5/12/chartex" xmlns:cx7="http://schemas.microsoft.com/office/drawing/2016/5/13/chartex" xmlns:cx8="http://schemas.microsoft.com/office/drawing/2016/5/14/chartex" xmlns:mc="http://schemas.openxmlformats.org/markup-compatibility/2006" xmlns:aink="http://schemas.microsoft.com/office/drawing/2016/ink" xmlns:am3d="http://schemas.microsoft.com/office/drawing/2017/model3d" xmlns:o="urn:schemas-microsoft-com:office:office" xmlns:r="http://schemas.openxmlformats.org/officeDocument/2006/relationships" xmlns:m="http://schemas.openxmlformats.org/officeDocument/2006/math" xmlns:v="urn:schemas-microsoft-com:vml" xmlns:wp14="http://schemas.microsoft.com/office/word/2010/wordprocessingDrawing" xmlns:wp="http://schemas.openxmlformats.org/drawingml/2006/wordprocessingDrawing" xmlns:w10="urn:schemas-microsoft-com:office:word" xmlns:w="http://schemas.openxmlformats.org/wordprocessingml/2006/main" xmlns:w14="http://schemas.microsoft.com/office/word/2010/wordml" xmlns:w15="http://schemas.microsoft.com/office/word/2012/wordml" xmlns:w16cex="http://schemas.microsoft.com/office/word/2018/wordml/cex" xmlns:w16cid="http://schemas.microsoft.com/office/word/2016/wordml/cid" xmlns:w16="http://schemas.microsoft.com/office/word/2018/wordml" xmlns:w16sdtdh="http://schemas.microsoft.com/office/word/2020/wordml/sdtdatahash" xmlns:w16se="http://schemas.microsoft.com/office/word/2015/wordml/symex" xmlns:wpg="http://schemas.microsoft.com/office/word/2010/wordprocessingGroup" xmlns:wpi="http://schemas.microsoft.com/office/word/2010/wordprocessingInk" xmlns:wne="http://schemas.microsoft.com/office/word/2006/wordml" xmlns:wps="http://schemas.microsoft.com/office/word/2010/wordprocessingShape" mc:Ignorable="w14 w15 w16se w16cid w16 w16cex w16sdtdh wp14">
   <w:p>
     <w:pPr>
       <w:pStyle w:val="Header"/>
@@ -57010,7 +57037,7 @@
 </file>
 
 <file path=word/numbering.xml><?xml version="1.0" encoding="utf-8"?>
-<w:numbering xmlns:wpc="http://schemas.microsoft.com/office/word/2010/wordprocessingCanvas" xmlns:cx="http://schemas.microsoft.com/office/drawing/2014/chartex" xmlns:cx1="http://schemas.microsoft.com/office/drawing/2015/9/8/chartex" xmlns:cx2="http://schemas.microsoft.com/office/drawing/2015/10/21/chartex" xmlns:cx3="http://schemas.microsoft.com/office/drawing/2016/5/9/chartex" xmlns:cx4="http://schemas.microsoft.com/office/drawing/2016/5/10/chartex" xmlns:cx5="http://schemas.microsoft.com/office/drawing/2016/5/11/chartex" xmlns:cx6="http://schemas.microsoft.com/office/drawing/2016/5/12/chartex" xmlns:cx7="http://schemas.microsoft.com/office/drawing/2016/5/13/chartex" xmlns:cx8="http://schemas.microsoft.com/office/drawing/2016/5/14/chartex" xmlns:mc="http://schemas.openxmlformats.org/markup-compatibility/2006" xmlns:aink="http://schemas.microsoft.com/office/drawing/2016/ink" xmlns:am3d="http://schemas.microsoft.com/office/drawing/2017/model3d" xmlns:o="urn:schemas-microsoft-com:office:office" xmlns:r="http://schemas.openxmlformats.org/officeDocument/2006/relationships" xmlns:m="http://schemas.openxmlformats.org/officeDocument/2006/math" xmlns:v="urn:schemas-microsoft-com:vml" xmlns:wp14="http://schemas.microsoft.com/office/word/2010/wordprocessingDrawing" xmlns:wp="http://schemas.openxmlformats.org/drawingml/2006/wordprocessingDrawing" xmlns:w10="urn:schemas-microsoft-com:office:word" xmlns:w="http://schemas.openxmlformats.org/wordprocessingml/2006/main" xmlns:w14="http://schemas.microsoft.com/office/word/2010/wordml" xmlns:w15="http://schemas.microsoft.com/office/word/2012/wordml" xmlns:w16cex="http://schemas.microsoft.com/office/word/2018/wordml/cex" xmlns:w16cid="http://schemas.microsoft.com/office/word/2016/wordml/cid" xmlns:w16="http://schemas.microsoft.com/office/word/2018/wordml" xmlns:w16se="http://schemas.microsoft.com/office/word/2015/wordml/symex" xmlns:wpg="http://schemas.microsoft.com/office/word/2010/wordprocessingGroup" xmlns:wpi="http://schemas.microsoft.com/office/word/2010/wordprocessingInk" xmlns:wne="http://schemas.microsoft.com/office/word/2006/wordml" xmlns:wps="http://schemas.microsoft.com/office/word/2010/wordprocessingShape" mc:Ignorable="w14 w15 w16se w16cid w16 w16cex wp14">
+<w:numbering xmlns:wpc="http://schemas.microsoft.com/office/word/2010/wordprocessingCanvas" xmlns:cx="http://schemas.microsoft.com/office/drawing/2014/chartex" xmlns:cx1="http://schemas.microsoft.com/office/drawing/2015/9/8/chartex" xmlns:cx2="http://schemas.microsoft.com/office/drawing/2015/10/21/chartex" xmlns:cx3="http://schemas.microsoft.com/office/drawing/2016/5/9/chartex" xmlns:cx4="http://schemas.microsoft.com/office/drawing/2016/5/10/chartex" xmlns:cx5="http://schemas.microsoft.com/office/drawing/2016/5/11/chartex" xmlns:cx6="http://schemas.microsoft.com/office/drawing/2016/5/12/chartex" xmlns:cx7="http://schemas.microsoft.com/office/drawing/2016/5/13/chartex" xmlns:cx8="http://schemas.microsoft.com/office/drawing/2016/5/14/chartex" xmlns:mc="http://schemas.openxmlformats.org/markup-compatibility/2006" xmlns:aink="http://schemas.microsoft.com/office/drawing/2016/ink" xmlns:am3d="http://schemas.microsoft.com/office/drawing/2017/model3d" xmlns:o="urn:schemas-microsoft-com:office:office" xmlns:r="http://schemas.openxmlformats.org/officeDocument/2006/relationships" xmlns:m="http://schemas.openxmlformats.org/officeDocument/2006/math" xmlns:v="urn:schemas-microsoft-com:vml" xmlns:wp14="http://schemas.microsoft.com/office/word/2010/wordprocessingDrawing" xmlns:wp="http://schemas.openxmlformats.org/drawingml/2006/wordprocessingDrawing" xmlns:w10="urn:schemas-microsoft-com:office:word" xmlns:w="http://schemas.openxmlformats.org/wordprocessingml/2006/main" xmlns:w14="http://schemas.microsoft.com/office/word/2010/wordml" xmlns:w15="http://schemas.microsoft.com/office/word/2012/wordml" xmlns:w16cex="http://schemas.microsoft.com/office/word/2018/wordml/cex" xmlns:w16cid="http://schemas.microsoft.com/office/word/2016/wordml/cid" xmlns:w16="http://schemas.microsoft.com/office/word/2018/wordml" xmlns:w16sdtdh="http://schemas.microsoft.com/office/word/2020/wordml/sdtdatahash" xmlns:w16se="http://schemas.microsoft.com/office/word/2015/wordml/symex" xmlns:wpg="http://schemas.microsoft.com/office/word/2010/wordprocessingGroup" xmlns:wpi="http://schemas.microsoft.com/office/word/2010/wordprocessingInk" xmlns:wne="http://schemas.microsoft.com/office/word/2006/wordml" xmlns:wps="http://schemas.microsoft.com/office/word/2010/wordprocessingShape" mc:Ignorable="w14 w15 w16se w16cid w16 w16cex w16sdtdh wp14">
   <w:abstractNum w:abstractNumId="0" w15:restartNumberingAfterBreak="0">
     <w:nsid w:val="01F83234"/>
     <w:multiLevelType w:val="hybridMultilevel"/>
@@ -60816,7 +60843,7 @@
 </file>
 
 <file path=word/styles.xml><?xml version="1.0" encoding="utf-8"?>
-<w:styles xmlns:mc="http://schemas.openxmlformats.org/markup-compatibility/2006" xmlns:r="http://schemas.openxmlformats.org/officeDocument/2006/relationships" xmlns:w="http://schemas.openxmlformats.org/wordprocessingml/2006/main" xmlns:w14="http://schemas.microsoft.com/office/word/2010/wordml" xmlns:w15="http://schemas.microsoft.com/office/word/2012/wordml" xmlns:w16cex="http://schemas.microsoft.com/office/word/2018/wordml/cex" xmlns:w16cid="http://schemas.microsoft.com/office/word/2016/wordml/cid" xmlns:w16="http://schemas.microsoft.com/office/word/2018/wordml" xmlns:w16se="http://schemas.microsoft.com/office/word/2015/wordml/symex" mc:Ignorable="w14 w15 w16se w16cid w16 w16cex">
+<w:styles xmlns:mc="http://schemas.openxmlformats.org/markup-compatibility/2006" xmlns:r="http://schemas.openxmlformats.org/officeDocument/2006/relationships" xmlns:w="http://schemas.openxmlformats.org/wordprocessingml/2006/main" xmlns:w14="http://schemas.microsoft.com/office/word/2010/wordml" xmlns:w15="http://schemas.microsoft.com/office/word/2012/wordml" xmlns:w16cex="http://schemas.microsoft.com/office/word/2018/wordml/cex" xmlns:w16cid="http://schemas.microsoft.com/office/word/2016/wordml/cid" xmlns:w16="http://schemas.microsoft.com/office/word/2018/wordml" xmlns:w16sdtdh="http://schemas.microsoft.com/office/word/2020/wordml/sdtdatahash" xmlns:w16se="http://schemas.microsoft.com/office/word/2015/wordml/symex" mc:Ignorable="w14 w15 w16se w16cid w16 w16cex w16sdtdh">
   <w:docDefaults>
     <w:rPrDefault>
       <w:rPr>
@@ -62893,7 +62920,7 @@
 </file>
 
 <file path=word/glossary/document.xml><?xml version="1.0" encoding="utf-8"?>
-<w:glossaryDocument xmlns:wpc="http://schemas.microsoft.com/office/word/2010/wordprocessingCanvas" xmlns:cx="http://schemas.microsoft.com/office/drawing/2014/chartex" xmlns:cx1="http://schemas.microsoft.com/office/drawing/2015/9/8/chartex" xmlns:cx2="http://schemas.microsoft.com/office/drawing/2015/10/21/chartex" xmlns:cx3="http://schemas.microsoft.com/office/drawing/2016/5/9/chartex" xmlns:cx4="http://schemas.microsoft.com/office/drawing/2016/5/10/chartex" xmlns:cx5="http://schemas.microsoft.com/office/drawing/2016/5/11/chartex" xmlns:cx6="http://schemas.microsoft.com/office/drawing/2016/5/12/chartex" xmlns:cx7="http://schemas.microsoft.com/office/drawing/2016/5/13/chartex" xmlns:cx8="http://schemas.microsoft.com/office/drawing/2016/5/14/chartex" xmlns:mc="http://schemas.openxmlformats.org/markup-compatibility/2006" xmlns:aink="http://schemas.microsoft.com/office/drawing/2016/ink" xmlns:am3d="http://schemas.microsoft.com/office/drawing/2017/model3d" xmlns:o="urn:schemas-microsoft-com:office:office" xmlns:r="http://schemas.openxmlformats.org/officeDocument/2006/relationships" xmlns:m="http://schemas.openxmlformats.org/officeDocument/2006/math" xmlns:v="urn:schemas-microsoft-com:vml" xmlns:wp14="http://schemas.microsoft.com/office/word/2010/wordprocessingDrawing" xmlns:wp="http://schemas.openxmlformats.org/drawingml/2006/wordprocessingDrawing" xmlns:w10="urn:schemas-microsoft-com:office:word" xmlns:w="http://schemas.openxmlformats.org/wordprocessingml/2006/main" xmlns:w14="http://schemas.microsoft.com/office/word/2010/wordml" xmlns:w15="http://schemas.microsoft.com/office/word/2012/wordml" xmlns:w16cex="http://schemas.microsoft.com/office/word/2018/wordml/cex" xmlns:w16cid="http://schemas.microsoft.com/office/word/2016/wordml/cid" xmlns:w16="http://schemas.microsoft.com/office/word/2018/wordml" xmlns:w16se="http://schemas.microsoft.com/office/word/2015/wordml/symex" xmlns:wpg="http://schemas.microsoft.com/office/word/2010/wordprocessingGroup" xmlns:wpi="http://schemas.microsoft.com/office/word/2010/wordprocessingInk" xmlns:wne="http://schemas.microsoft.com/office/word/2006/wordml" xmlns:wps="http://schemas.microsoft.com/office/word/2010/wordprocessingShape" mc:Ignorable="w14 w15 w16se w16cid w16 w16cex wp14">
+<w:glossaryDocument xmlns:wpc="http://schemas.microsoft.com/office/word/2010/wordprocessingCanvas" xmlns:cx="http://schemas.microsoft.com/office/drawing/2014/chartex" xmlns:cx1="http://schemas.microsoft.com/office/drawing/2015/9/8/chartex" xmlns:cx2="http://schemas.microsoft.com/office/drawing/2015/10/21/chartex" xmlns:cx3="http://schemas.microsoft.com/office/drawing/2016/5/9/chartex" xmlns:cx4="http://schemas.microsoft.com/office/drawing/2016/5/10/chartex" xmlns:cx5="http://schemas.microsoft.com/office/drawing/2016/5/11/chartex" xmlns:cx6="http://schemas.microsoft.com/office/drawing/2016/5/12/chartex" xmlns:cx7="http://schemas.microsoft.com/office/drawing/2016/5/13/chartex" xmlns:cx8="http://schemas.microsoft.com/office/drawing/2016/5/14/chartex" xmlns:mc="http://schemas.openxmlformats.org/markup-compatibility/2006" xmlns:aink="http://schemas.microsoft.com/office/drawing/2016/ink" xmlns:am3d="http://schemas.microsoft.com/office/drawing/2017/model3d" xmlns:o="urn:schemas-microsoft-com:office:office" xmlns:r="http://schemas.openxmlformats.org/officeDocument/2006/relationships" xmlns:m="http://schemas.openxmlformats.org/officeDocument/2006/math" xmlns:v="urn:schemas-microsoft-com:vml" xmlns:wp14="http://schemas.microsoft.com/office/word/2010/wordprocessingDrawing" xmlns:wp="http://schemas.openxmlformats.org/drawingml/2006/wordprocessingDrawing" xmlns:w10="urn:schemas-microsoft-com:office:word" xmlns:w="http://schemas.openxmlformats.org/wordprocessingml/2006/main" xmlns:w14="http://schemas.microsoft.com/office/word/2010/wordml" xmlns:w15="http://schemas.microsoft.com/office/word/2012/wordml" xmlns:w16cex="http://schemas.microsoft.com/office/word/2018/wordml/cex" xmlns:w16cid="http://schemas.microsoft.com/office/word/2016/wordml/cid" xmlns:w16="http://schemas.microsoft.com/office/word/2018/wordml" xmlns:w16sdtdh="http://schemas.microsoft.com/office/word/2020/wordml/sdtdatahash" xmlns:w16se="http://schemas.microsoft.com/office/word/2015/wordml/symex" xmlns:wpg="http://schemas.microsoft.com/office/word/2010/wordprocessingGroup" xmlns:wpi="http://schemas.microsoft.com/office/word/2010/wordprocessingInk" xmlns:wne="http://schemas.microsoft.com/office/word/2006/wordml" xmlns:wps="http://schemas.microsoft.com/office/word/2010/wordprocessingShape" mc:Ignorable="w14 w15 w16se w16cid w16 w16cex w16sdtdh wp14">
   <w:docParts>
     <w:docPart>
       <w:docPartPr>
@@ -62932,7 +62959,7 @@
 </file>
 
 <file path=word/glossary/fontTable.xml><?xml version="1.0" encoding="utf-8"?>
-<w:fonts xmlns:mc="http://schemas.openxmlformats.org/markup-compatibility/2006" xmlns:r="http://schemas.openxmlformats.org/officeDocument/2006/relationships" xmlns:w="http://schemas.openxmlformats.org/wordprocessingml/2006/main" xmlns:w14="http://schemas.microsoft.com/office/word/2010/wordml" xmlns:w15="http://schemas.microsoft.com/office/word/2012/wordml" xmlns:w16cex="http://schemas.microsoft.com/office/word/2018/wordml/cex" xmlns:w16cid="http://schemas.microsoft.com/office/word/2016/wordml/cid" xmlns:w16="http://schemas.microsoft.com/office/word/2018/wordml" xmlns:w16se="http://schemas.microsoft.com/office/word/2015/wordml/symex" mc:Ignorable="w14 w15 w16se w16cid w16 w16cex">
+<w:fonts xmlns:mc="http://schemas.openxmlformats.org/markup-compatibility/2006" xmlns:r="http://schemas.openxmlformats.org/officeDocument/2006/relationships" xmlns:w="http://schemas.openxmlformats.org/wordprocessingml/2006/main" xmlns:w14="http://schemas.microsoft.com/office/word/2010/wordml" xmlns:w15="http://schemas.microsoft.com/office/word/2012/wordml" xmlns:w16cex="http://schemas.microsoft.com/office/word/2018/wordml/cex" xmlns:w16cid="http://schemas.microsoft.com/office/word/2016/wordml/cid" xmlns:w16="http://schemas.microsoft.com/office/word/2018/wordml" xmlns:w16sdtdh="http://schemas.microsoft.com/office/word/2020/wordml/sdtdatahash" xmlns:w16se="http://schemas.microsoft.com/office/word/2015/wordml/symex" mc:Ignorable="w14 w15 w16se w16cid w16 w16cex w16sdtdh">
   <w:font w:name="Symbol">
     <w:panose1 w:val="05050102010706020507"/>
     <w:charset w:val="02"/>
@@ -63039,7 +63066,7 @@
 </file>
 
 <file path=word/glossary/settings.xml><?xml version="1.0" encoding="utf-8"?>
-<w:settings xmlns:mc="http://schemas.openxmlformats.org/markup-compatibility/2006" xmlns:o="urn:schemas-microsoft-com:office:office" xmlns:r="http://schemas.openxmlformats.org/officeDocument/2006/relationships" xmlns:m="http://schemas.openxmlformats.org/officeDocument/2006/math" xmlns:v="urn:schemas-microsoft-com:vml" xmlns:w10="urn:schemas-microsoft-com:office:word" xmlns:w="http://schemas.openxmlformats.org/wordprocessingml/2006/main" xmlns:w14="http://schemas.microsoft.com/office/word/2010/wordml" xmlns:w15="http://schemas.microsoft.com/office/word/2012/wordml" xmlns:w16cex="http://schemas.microsoft.com/office/word/2018/wordml/cex" xmlns:w16cid="http://schemas.microsoft.com/office/word/2016/wordml/cid" xmlns:w16="http://schemas.microsoft.com/office/word/2018/wordml" xmlns:w16se="http://schemas.microsoft.com/office/word/2015/wordml/symex" xmlns:sl="http://schemas.openxmlformats.org/schemaLibrary/2006/main" mc:Ignorable="w14 w15 w16se w16cid w16 w16cex">
+<w:settings xmlns:mc="http://schemas.openxmlformats.org/markup-compatibility/2006" xmlns:o="urn:schemas-microsoft-com:office:office" xmlns:r="http://schemas.openxmlformats.org/officeDocument/2006/relationships" xmlns:m="http://schemas.openxmlformats.org/officeDocument/2006/math" xmlns:v="urn:schemas-microsoft-com:vml" xmlns:w10="urn:schemas-microsoft-com:office:word" xmlns:w="http://schemas.openxmlformats.org/wordprocessingml/2006/main" xmlns:w14="http://schemas.microsoft.com/office/word/2010/wordml" xmlns:w15="http://schemas.microsoft.com/office/word/2012/wordml" xmlns:w16cex="http://schemas.microsoft.com/office/word/2018/wordml/cex" xmlns:w16cid="http://schemas.microsoft.com/office/word/2016/wordml/cid" xmlns:w16="http://schemas.microsoft.com/office/word/2018/wordml" xmlns:w16sdtdh="http://schemas.microsoft.com/office/word/2020/wordml/sdtdatahash" xmlns:w16se="http://schemas.microsoft.com/office/word/2015/wordml/symex" xmlns:sl="http://schemas.openxmlformats.org/schemaLibrary/2006/main" mc:Ignorable="w14 w15 w16se w16cid w16 w16cex w16sdtdh">
   <w:view w:val="normal"/>
   <w:revisionView w:comments="0" w:formatting="0" w:inkAnnotations="0"/>
   <w:defaultTabStop w:val="720"/>
@@ -63059,6 +63086,7 @@
     <w:rsid w:val="000A5A42"/>
     <w:rsid w:val="000C22FC"/>
     <w:rsid w:val="000F79B0"/>
+    <w:rsid w:val="00152976"/>
     <w:rsid w:val="001629B6"/>
     <w:rsid w:val="00183988"/>
     <w:rsid w:val="001C3F53"/>
@@ -63108,6 +63136,7 @@
     <w:rsid w:val="00B36329"/>
     <w:rsid w:val="00B87CC9"/>
     <w:rsid w:val="00BF3612"/>
+    <w:rsid w:val="00BF5E34"/>
     <w:rsid w:val="00BF65B8"/>
     <w:rsid w:val="00C12580"/>
     <w:rsid w:val="00C27D56"/>
@@ -63127,6 +63156,7 @@
     <w:rsid w:val="00EF5967"/>
     <w:rsid w:val="00F26F1C"/>
     <w:rsid w:val="00F57894"/>
+    <w:rsid w:val="00FC5B30"/>
   </w:rsids>
   <m:mathPr>
     <m:mathFont m:val="Cambria Math"/>
@@ -63150,7 +63180,7 @@
 </file>
 
 <file path=word/glossary/styles.xml><?xml version="1.0" encoding="utf-8"?>
-<w:styles xmlns:mc="http://schemas.openxmlformats.org/markup-compatibility/2006" xmlns:r="http://schemas.openxmlformats.org/officeDocument/2006/relationships" xmlns:w="http://schemas.openxmlformats.org/wordprocessingml/2006/main" xmlns:w14="http://schemas.microsoft.com/office/word/2010/wordml" xmlns:w15="http://schemas.microsoft.com/office/word/2012/wordml" xmlns:w16cex="http://schemas.microsoft.com/office/word/2018/wordml/cex" xmlns:w16cid="http://schemas.microsoft.com/office/word/2016/wordml/cid" xmlns:w16="http://schemas.microsoft.com/office/word/2018/wordml" xmlns:w16se="http://schemas.microsoft.com/office/word/2015/wordml/symex" mc:Ignorable="w14 w15 w16se w16cid w16 w16cex">
+<w:styles xmlns:mc="http://schemas.openxmlformats.org/markup-compatibility/2006" xmlns:r="http://schemas.openxmlformats.org/officeDocument/2006/relationships" xmlns:w="http://schemas.openxmlformats.org/wordprocessingml/2006/main" xmlns:w14="http://schemas.microsoft.com/office/word/2010/wordml" xmlns:w15="http://schemas.microsoft.com/office/word/2012/wordml" xmlns:w16cex="http://schemas.microsoft.com/office/word/2018/wordml/cex" xmlns:w16cid="http://schemas.microsoft.com/office/word/2016/wordml/cid" xmlns:w16="http://schemas.microsoft.com/office/word/2018/wordml" xmlns:w16sdtdh="http://schemas.microsoft.com/office/word/2020/wordml/sdtdatahash" xmlns:w16se="http://schemas.microsoft.com/office/word/2015/wordml/symex" mc:Ignorable="w14 w15 w16se w16cid w16 w16cex w16sdtdh">
   <w:docDefaults>
     <w:rPrDefault>
       <w:rPr>
@@ -63593,7 +63623,7 @@
 </file>
 
 <file path=word/glossary/webSettings.xml><?xml version="1.0" encoding="utf-8"?>
-<w:webSettings xmlns:mc="http://schemas.openxmlformats.org/markup-compatibility/2006" xmlns:r="http://schemas.openxmlformats.org/officeDocument/2006/relationships" xmlns:w="http://schemas.openxmlformats.org/wordprocessingml/2006/main" xmlns:w14="http://schemas.microsoft.com/office/word/2010/wordml" xmlns:w15="http://schemas.microsoft.com/office/word/2012/wordml" xmlns:w16cex="http://schemas.microsoft.com/office/word/2018/wordml/cex" xmlns:w16cid="http://schemas.microsoft.com/office/word/2016/wordml/cid" xmlns:w16="http://schemas.microsoft.com/office/word/2018/wordml" xmlns:w16se="http://schemas.microsoft.com/office/word/2015/wordml/symex" mc:Ignorable="w14 w15 w16se w16cid w16 w16cex">
+<w:webSettings xmlns:mc="http://schemas.openxmlformats.org/markup-compatibility/2006" xmlns:r="http://schemas.openxmlformats.org/officeDocument/2006/relationships" xmlns:w="http://schemas.openxmlformats.org/wordprocessingml/2006/main" xmlns:w14="http://schemas.microsoft.com/office/word/2010/wordml" xmlns:w15="http://schemas.microsoft.com/office/word/2012/wordml" xmlns:w16cex="http://schemas.microsoft.com/office/word/2018/wordml/cex" xmlns:w16cid="http://schemas.microsoft.com/office/word/2016/wordml/cid" xmlns:w16="http://schemas.microsoft.com/office/word/2018/wordml" xmlns:w16sdtdh="http://schemas.microsoft.com/office/word/2020/wordml/sdtdatahash" xmlns:w16se="http://schemas.microsoft.com/office/word/2015/wordml/symex" mc:Ignorable="w14 w15 w16se w16cid w16 w16cex w16sdtdh">
   <w:optimizeForBrowser/>
   <w:allowPNG/>
 </w:webSettings>
@@ -63903,6 +63933,235 @@
 </file>
 
 <file path=customXml/item3.xml><?xml version="1.0" encoding="utf-8"?>
+<ct:contentTypeSchema xmlns:ct="http://schemas.microsoft.com/office/2006/metadata/contentType" xmlns:ma="http://schemas.microsoft.com/office/2006/metadata/properties/metaAttributes" ct:_="" ma:_="" ma:contentTypeName="Document" ma:contentTypeID="0x0101001831DAABCB12E1438AF215507C67E42B" ma:contentTypeVersion="13" ma:contentTypeDescription="Create a new document." ma:contentTypeScope="" ma:versionID="6a93547969cd03f5f3ff000b6602dcab">
+  <xsd:schema xmlns:xsd="http://www.w3.org/2001/XMLSchema" xmlns:xs="http://www.w3.org/2001/XMLSchema" xmlns:p="http://schemas.microsoft.com/office/2006/metadata/properties" xmlns:ns3="ed9c48d0-5bab-46a9-a4af-0ef668cbf8bf" xmlns:ns4="5bf16a82-58ea-4756-b346-704da520c085" targetNamespace="http://schemas.microsoft.com/office/2006/metadata/properties" ma:root="true" ma:fieldsID="d2b80f3d86f34041d8df568a0e6a5abb" ns3:_="" ns4:_="">
+    <xsd:import namespace="ed9c48d0-5bab-46a9-a4af-0ef668cbf8bf"/>
+    <xsd:import namespace="5bf16a82-58ea-4756-b346-704da520c085"/>
+    <xsd:element name="properties">
+      <xsd:complexType>
+        <xsd:sequence>
+          <xsd:element name="documentManagement">
+            <xsd:complexType>
+              <xsd:all>
+                <xsd:element ref="ns3:MediaServiceMetadata" minOccurs="0"/>
+                <xsd:element ref="ns3:MediaServiceFastMetadata" minOccurs="0"/>
+                <xsd:element ref="ns3:MediaServiceDateTaken" minOccurs="0"/>
+                <xsd:element ref="ns3:MediaServiceAutoTags" minOccurs="0"/>
+                <xsd:element ref="ns3:MediaServiceOCR" minOccurs="0"/>
+                <xsd:element ref="ns3:MediaServiceLocation" minOccurs="0"/>
+                <xsd:element ref="ns3:MediaServiceEventHashCode" minOccurs="0"/>
+                <xsd:element ref="ns3:MediaServiceGenerationTime" minOccurs="0"/>
+                <xsd:element ref="ns3:MediaServiceAutoKeyPoints" minOccurs="0"/>
+                <xsd:element ref="ns3:MediaServiceKeyPoints" minOccurs="0"/>
+                <xsd:element ref="ns4:SharedWithUsers" minOccurs="0"/>
+                <xsd:element ref="ns4:SharedWithDetails" minOccurs="0"/>
+                <xsd:element ref="ns4:SharingHintHash" minOccurs="0"/>
+              </xsd:all>
+            </xsd:complexType>
+          </xsd:element>
+        </xsd:sequence>
+      </xsd:complexType>
+    </xsd:element>
+  </xsd:schema>
+  <xsd:schema xmlns:xsd="http://www.w3.org/2001/XMLSchema" xmlns:xs="http://www.w3.org/2001/XMLSchema" xmlns:dms="http://schemas.microsoft.com/office/2006/documentManagement/types" xmlns:pc="http://schemas.microsoft.com/office/infopath/2007/PartnerControls" targetNamespace="ed9c48d0-5bab-46a9-a4af-0ef668cbf8bf" elementFormDefault="qualified">
+    <xsd:import namespace="http://schemas.microsoft.com/office/2006/documentManagement/types"/>
+    <xsd:import namespace="http://schemas.microsoft.com/office/infopath/2007/PartnerControls"/>
+    <xsd:element name="MediaServiceMetadata" ma:index="8" nillable="true" ma:displayName="MediaServiceMetadata" ma:hidden="true" ma:internalName="MediaServiceMetadata" ma:readOnly="true">
+      <xsd:simpleType>
+        <xsd:restriction base="dms:Note"/>
+      </xsd:simpleType>
+    </xsd:element>
+    <xsd:element name="MediaServiceFastMetadata" ma:index="9" nillable="true" ma:displayName="MediaServiceFastMetadata" ma:hidden="true" ma:internalName="MediaServiceFastMetadata" ma:readOnly="true">
+      <xsd:simpleType>
+        <xsd:restriction base="dms:Note"/>
+      </xsd:simpleType>
+    </xsd:element>
+    <xsd:element name="MediaServiceDateTaken" ma:index="10" nillable="true" ma:displayName="MediaServiceDateTaken" ma:hidden="true" ma:internalName="MediaServiceDateTaken" ma:readOnly="true">
+      <xsd:simpleType>
+        <xsd:restriction base="dms:Text"/>
+      </xsd:simpleType>
+    </xsd:element>
+    <xsd:element name="MediaServiceAutoTags" ma:index="11" nillable="true" ma:displayName="MediaServiceAutoTags" ma:internalName="MediaServiceAutoTags" ma:readOnly="true">
+      <xsd:simpleType>
+        <xsd:restriction base="dms:Text"/>
+      </xsd:simpleType>
+    </xsd:element>
+    <xsd:element name="MediaServiceOCR" ma:index="12" nillable="true" ma:displayName="MediaServiceOCR" ma:internalName="MediaServiceOCR" ma:readOnly="true">
+      <xsd:simpleType>
+        <xsd:restriction base="dms:Note">
+          <xsd:maxLength value="255"/>
+        </xsd:restriction>
+      </xsd:simpleType>
+    </xsd:element>
+    <xsd:element name="MediaServiceLocation" ma:index="13" nillable="true" ma:displayName="MediaServiceLocation" ma:internalName="MediaServiceLocation" ma:readOnly="true">
+      <xsd:simpleType>
+        <xsd:restriction base="dms:Text"/>
+      </xsd:simpleType>
+    </xsd:element>
+    <xsd:element name="MediaServiceEventHashCode" ma:index="14" nillable="true" ma:displayName="MediaServiceEventHashCode" ma:hidden="true" ma:internalName="MediaServiceEventHashCode" ma:readOnly="true">
+      <xsd:simpleType>
+        <xsd:restriction base="dms:Text"/>
+      </xsd:simpleType>
+    </xsd:element>
+    <xsd:element name="MediaServiceGenerationTime" ma:index="15" nillable="true" ma:displayName="MediaServiceGenerationTime" ma:hidden="true" ma:internalName="MediaServiceGenerationTime" ma:readOnly="true">
+      <xsd:simpleType>
+        <xsd:restriction base="dms:Text"/>
+      </xsd:simpleType>
+    </xsd:element>
+    <xsd:element name="MediaServiceAutoKeyPoints" ma:index="16" nillable="true" ma:displayName="MediaServiceAutoKeyPoints" ma:hidden="true" ma:internalName="MediaServiceAutoKeyPoints" ma:readOnly="true">
+      <xsd:simpleType>
+        <xsd:restriction base="dms:Note"/>
+      </xsd:simpleType>
+    </xsd:element>
+    <xsd:element name="MediaServiceKeyPoints" ma:index="17" nillable="true" ma:displayName="KeyPoints" ma:internalName="MediaServiceKeyPoints" ma:readOnly="true">
+      <xsd:simpleType>
+        <xsd:restriction base="dms:Note">
+          <xsd:maxLength value="255"/>
+        </xsd:restriction>
+      </xsd:simpleType>
+    </xsd:element>
+  </xsd:schema>
+  <xsd:schema xmlns:xsd="http://www.w3.org/2001/XMLSchema" xmlns:xs="http://www.w3.org/2001/XMLSchema" xmlns:dms="http://schemas.microsoft.com/office/2006/documentManagement/types" xmlns:pc="http://schemas.microsoft.com/office/infopath/2007/PartnerControls" targetNamespace="5bf16a82-58ea-4756-b346-704da520c085" elementFormDefault="qualified">
+    <xsd:import namespace="http://schemas.microsoft.com/office/2006/documentManagement/types"/>
+    <xsd:import namespace="http://schemas.microsoft.com/office/infopath/2007/PartnerControls"/>
+    <xsd:element name="SharedWithUsers" ma:index="18" nillable="true" ma:displayName="Shared With" ma:internalName="SharedWithUsers" ma:readOnly="true">
+      <xsd:complexType>
+        <xsd:complexContent>
+          <xsd:extension base="dms:UserMulti">
+            <xsd:sequence>
+              <xsd:element name="UserInfo" minOccurs="0" maxOccurs="unbounded">
+                <xsd:complexType>
+                  <xsd:sequence>
+                    <xsd:element name="DisplayName" type="xsd:string" minOccurs="0"/>
+                    <xsd:element name="AccountId" type="dms:UserId" minOccurs="0" nillable="true"/>
+                    <xsd:element name="AccountType" type="xsd:string" minOccurs="0"/>
+                  </xsd:sequence>
+                </xsd:complexType>
+              </xsd:element>
+            </xsd:sequence>
+          </xsd:extension>
+        </xsd:complexContent>
+      </xsd:complexType>
+    </xsd:element>
+    <xsd:element name="SharedWithDetails" ma:index="19" nillable="true" ma:displayName="Shared With Details" ma:internalName="SharedWithDetails" ma:readOnly="true">
+      <xsd:simpleType>
+        <xsd:restriction base="dms:Note">
+          <xsd:maxLength value="255"/>
+        </xsd:restriction>
+      </xsd:simpleType>
+    </xsd:element>
+    <xsd:element name="SharingHintHash" ma:index="20" nillable="true" ma:displayName="Sharing Hint Hash" ma:hidden="true" ma:internalName="SharingHintHash" ma:readOnly="true">
+      <xsd:simpleType>
+        <xsd:restriction base="dms:Text"/>
+      </xsd:simpleType>
+    </xsd:element>
+  </xsd:schema>
+  <xsd:schema xmlns="http://schemas.openxmlformats.org/package/2006/metadata/core-properties" xmlns:xsd="http://www.w3.org/2001/XMLSchema" xmlns:xsi="http://www.w3.org/2001/XMLSchema-instance" xmlns:dc="http://purl.org/dc/elements/1.1/" xmlns:dcterms="http://purl.org/dc/terms/" xmlns:odoc="http://schemas.microsoft.com/internal/obd" targetNamespace="http://schemas.openxmlformats.org/package/2006/metadata/core-properties" elementFormDefault="qualified" attributeFormDefault="unqualified" blockDefault="#all">
+    <xsd:import namespace="http://purl.org/dc/elements/1.1/" schemaLocation="http://dublincore.org/schemas/xmls/qdc/2003/04/02/dc.xsd"/>
+    <xsd:import namespace="http://purl.org/dc/terms/" schemaLocation="http://dublincore.org/schemas/xmls/qdc/2003/04/02/dcterms.xsd"/>
+    <xsd:element name="coreProperties" type="CT_coreProperties"/>
+    <xsd:complexType name="CT_coreProperties">
+      <xsd:all>
+        <xsd:element ref="dc:creator" minOccurs="0" maxOccurs="1"/>
+        <xsd:element ref="dcterms:created" minOccurs="0" maxOccurs="1"/>
+        <xsd:element ref="dc:identifier" minOccurs="0" maxOccurs="1"/>
+        <xsd:element name="contentType" minOccurs="0" maxOccurs="1" type="xsd:string" ma:index="0" ma:displayName="Content Type"/>
+        <xsd:element ref="dc:title" minOccurs="0" maxOccurs="1" ma:index="4" ma:displayName="Title"/>
+        <xsd:element ref="dc:subject" minOccurs="0" maxOccurs="1"/>
+        <xsd:element ref="dc:description" minOccurs="0" maxOccurs="1"/>
+        <xsd:element name="keywords" minOccurs="0" maxOccurs="1" type="xsd:string"/>
+        <xsd:element ref="dc:language" minOccurs="0" maxOccurs="1"/>
+        <xsd:element name="category" minOccurs="0" maxOccurs="1" type="xsd:string"/>
+        <xsd:element name="version" minOccurs="0" maxOccurs="1" type="xsd:string"/>
+        <xsd:element name="revision" minOccurs="0" maxOccurs="1" type="xsd:string">
+          <xsd:annotation>
+            <xsd:documentation>
+                        This value indicates the number of saves or revisions. The application is responsible for updating this value after each revision.
+                    </xsd:documentation>
+          </xsd:annotation>
+        </xsd:element>
+        <xsd:element name="lastModifiedBy" minOccurs="0" maxOccurs="1" type="xsd:string"/>
+        <xsd:element ref="dcterms:modified" minOccurs="0" maxOccurs="1"/>
+        <xsd:element name="contentStatus" minOccurs="0" maxOccurs="1" type="xsd:string"/>
+      </xsd:all>
+    </xsd:complexType>
+  </xsd:schema>
+  <xs:schema xmlns:pc="http://schemas.microsoft.com/office/infopath/2007/PartnerControls" xmlns:xs="http://www.w3.org/2001/XMLSchema" targetNamespace="http://schemas.microsoft.com/office/infopath/2007/PartnerControls" elementFormDefault="qualified" attributeFormDefault="unqualified">
+    <xs:element name="Person">
+      <xs:complexType>
+        <xs:sequence>
+          <xs:element ref="pc:DisplayName" minOccurs="0"/>
+          <xs:element ref="pc:AccountId" minOccurs="0"/>
+          <xs:element ref="pc:AccountType" minOccurs="0"/>
+        </xs:sequence>
+      </xs:complexType>
+    </xs:element>
+    <xs:element name="DisplayName" type="xs:string"/>
+    <xs:element name="AccountId" type="xs:string"/>
+    <xs:element name="AccountType" type="xs:string"/>
+    <xs:element name="BDCAssociatedEntity">
+      <xs:complexType>
+        <xs:sequence>
+          <xs:element ref="pc:BDCEntity" minOccurs="0" maxOccurs="unbounded"/>
+        </xs:sequence>
+        <xs:attribute ref="pc:EntityNamespace"/>
+        <xs:attribute ref="pc:EntityName"/>
+        <xs:attribute ref="pc:SystemInstanceName"/>
+        <xs:attribute ref="pc:AssociationName"/>
+      </xs:complexType>
+    </xs:element>
+    <xs:attribute name="EntityNamespace" type="xs:string"/>
+    <xs:attribute name="EntityName" type="xs:string"/>
+    <xs:attribute name="SystemInstanceName" type="xs:string"/>
+    <xs:attribute name="AssociationName" type="xs:string"/>
+    <xs:element name="BDCEntity">
+      <xs:complexType>
+        <xs:sequence>
+          <xs:element ref="pc:EntityDisplayName" minOccurs="0"/>
+          <xs:element ref="pc:EntityInstanceReference" minOccurs="0"/>
+          <xs:element ref="pc:EntityId1" minOccurs="0"/>
+          <xs:element ref="pc:EntityId2" minOccurs="0"/>
+          <xs:element ref="pc:EntityId3" minOccurs="0"/>
+          <xs:element ref="pc:EntityId4" minOccurs="0"/>
+          <xs:element ref="pc:EntityId5" minOccurs="0"/>
+        </xs:sequence>
+      </xs:complexType>
+    </xs:element>
+    <xs:element name="EntityDisplayName" type="xs:string"/>
+    <xs:element name="EntityInstanceReference" type="xs:string"/>
+    <xs:element name="EntityId1" type="xs:string"/>
+    <xs:element name="EntityId2" type="xs:string"/>
+    <xs:element name="EntityId3" type="xs:string"/>
+    <xs:element name="EntityId4" type="xs:string"/>
+    <xs:element name="EntityId5" type="xs:string"/>
+    <xs:element name="Terms">
+      <xs:complexType>
+        <xs:sequence>
+          <xs:element ref="pc:TermInfo" minOccurs="0" maxOccurs="unbounded"/>
+        </xs:sequence>
+      </xs:complexType>
+    </xs:element>
+    <xs:element name="TermInfo">
+      <xs:complexType>
+        <xs:sequence>
+          <xs:element ref="pc:TermName" minOccurs="0"/>
+          <xs:element ref="pc:TermId" minOccurs="0"/>
+        </xs:sequence>
+      </xs:complexType>
+    </xs:element>
+    <xs:element name="TermName" type="xs:string"/>
+    <xs:element name="TermId" type="xs:string"/>
+  </xs:schema>
+</ct:contentTypeSchema>
+</file>
+
+<file path=customXml/item4.xml><?xml version="1.0" encoding="utf-8"?>
+<p:properties xmlns:p="http://schemas.microsoft.com/office/2006/metadata/properties" xmlns:xsi="http://www.w3.org/2001/XMLSchema-instance" xmlns:pc="http://schemas.microsoft.com/office/infopath/2007/PartnerControls">
+  <documentManagement/>
+</p:properties>
+</file>
+
+<file path=customXml/item5.xml><?xml version="1.0" encoding="utf-8"?>
 <b:Sources xmlns:b="http://schemas.openxmlformats.org/officeDocument/2006/bibliography" xmlns="http://schemas.openxmlformats.org/officeDocument/2006/bibliography" SelectedStyle="\IEEE2006OfficeOnline.xsl" StyleName="IEEE" Version="2006">
   <b:Source>
     <b:Tag>RFC6749</b:Tag>
@@ -64158,235 +64417,6 @@
 </b:Sources>
 </file>
 
-<file path=customXml/item4.xml><?xml version="1.0" encoding="utf-8"?>
-<p:properties xmlns:p="http://schemas.microsoft.com/office/2006/metadata/properties" xmlns:xsi="http://www.w3.org/2001/XMLSchema-instance" xmlns:pc="http://schemas.microsoft.com/office/infopath/2007/PartnerControls">
-  <documentManagement/>
-</p:properties>
-</file>
-
-<file path=customXml/item5.xml><?xml version="1.0" encoding="utf-8"?>
-<ct:contentTypeSchema xmlns:ct="http://schemas.microsoft.com/office/2006/metadata/contentType" xmlns:ma="http://schemas.microsoft.com/office/2006/metadata/properties/metaAttributes" ct:_="" ma:_="" ma:contentTypeName="Document" ma:contentTypeID="0x0101001831DAABCB12E1438AF215507C67E42B" ma:contentTypeVersion="13" ma:contentTypeDescription="Create a new document." ma:contentTypeScope="" ma:versionID="6a93547969cd03f5f3ff000b6602dcab">
-  <xsd:schema xmlns:xsd="http://www.w3.org/2001/XMLSchema" xmlns:xs="http://www.w3.org/2001/XMLSchema" xmlns:p="http://schemas.microsoft.com/office/2006/metadata/properties" xmlns:ns3="ed9c48d0-5bab-46a9-a4af-0ef668cbf8bf" xmlns:ns4="5bf16a82-58ea-4756-b346-704da520c085" targetNamespace="http://schemas.microsoft.com/office/2006/metadata/properties" ma:root="true" ma:fieldsID="d2b80f3d86f34041d8df568a0e6a5abb" ns3:_="" ns4:_="">
-    <xsd:import namespace="ed9c48d0-5bab-46a9-a4af-0ef668cbf8bf"/>
-    <xsd:import namespace="5bf16a82-58ea-4756-b346-704da520c085"/>
-    <xsd:element name="properties">
-      <xsd:complexType>
-        <xsd:sequence>
-          <xsd:element name="documentManagement">
-            <xsd:complexType>
-              <xsd:all>
-                <xsd:element ref="ns3:MediaServiceMetadata" minOccurs="0"/>
-                <xsd:element ref="ns3:MediaServiceFastMetadata" minOccurs="0"/>
-                <xsd:element ref="ns3:MediaServiceDateTaken" minOccurs="0"/>
-                <xsd:element ref="ns3:MediaServiceAutoTags" minOccurs="0"/>
-                <xsd:element ref="ns3:MediaServiceOCR" minOccurs="0"/>
-                <xsd:element ref="ns3:MediaServiceLocation" minOccurs="0"/>
-                <xsd:element ref="ns3:MediaServiceEventHashCode" minOccurs="0"/>
-                <xsd:element ref="ns3:MediaServiceGenerationTime" minOccurs="0"/>
-                <xsd:element ref="ns3:MediaServiceAutoKeyPoints" minOccurs="0"/>
-                <xsd:element ref="ns3:MediaServiceKeyPoints" minOccurs="0"/>
-                <xsd:element ref="ns4:SharedWithUsers" minOccurs="0"/>
-                <xsd:element ref="ns4:SharedWithDetails" minOccurs="0"/>
-                <xsd:element ref="ns4:SharingHintHash" minOccurs="0"/>
-              </xsd:all>
-            </xsd:complexType>
-          </xsd:element>
-        </xsd:sequence>
-      </xsd:complexType>
-    </xsd:element>
-  </xsd:schema>
-  <xsd:schema xmlns:xsd="http://www.w3.org/2001/XMLSchema" xmlns:xs="http://www.w3.org/2001/XMLSchema" xmlns:dms="http://schemas.microsoft.com/office/2006/documentManagement/types" xmlns:pc="http://schemas.microsoft.com/office/infopath/2007/PartnerControls" targetNamespace="ed9c48d0-5bab-46a9-a4af-0ef668cbf8bf" elementFormDefault="qualified">
-    <xsd:import namespace="http://schemas.microsoft.com/office/2006/documentManagement/types"/>
-    <xsd:import namespace="http://schemas.microsoft.com/office/infopath/2007/PartnerControls"/>
-    <xsd:element name="MediaServiceMetadata" ma:index="8" nillable="true" ma:displayName="MediaServiceMetadata" ma:hidden="true" ma:internalName="MediaServiceMetadata" ma:readOnly="true">
-      <xsd:simpleType>
-        <xsd:restriction base="dms:Note"/>
-      </xsd:simpleType>
-    </xsd:element>
-    <xsd:element name="MediaServiceFastMetadata" ma:index="9" nillable="true" ma:displayName="MediaServiceFastMetadata" ma:hidden="true" ma:internalName="MediaServiceFastMetadata" ma:readOnly="true">
-      <xsd:simpleType>
-        <xsd:restriction base="dms:Note"/>
-      </xsd:simpleType>
-    </xsd:element>
-    <xsd:element name="MediaServiceDateTaken" ma:index="10" nillable="true" ma:displayName="MediaServiceDateTaken" ma:hidden="true" ma:internalName="MediaServiceDateTaken" ma:readOnly="true">
-      <xsd:simpleType>
-        <xsd:restriction base="dms:Text"/>
-      </xsd:simpleType>
-    </xsd:element>
-    <xsd:element name="MediaServiceAutoTags" ma:index="11" nillable="true" ma:displayName="MediaServiceAutoTags" ma:internalName="MediaServiceAutoTags" ma:readOnly="true">
-      <xsd:simpleType>
-        <xsd:restriction base="dms:Text"/>
-      </xsd:simpleType>
-    </xsd:element>
-    <xsd:element name="MediaServiceOCR" ma:index="12" nillable="true" ma:displayName="MediaServiceOCR" ma:internalName="MediaServiceOCR" ma:readOnly="true">
-      <xsd:simpleType>
-        <xsd:restriction base="dms:Note">
-          <xsd:maxLength value="255"/>
-        </xsd:restriction>
-      </xsd:simpleType>
-    </xsd:element>
-    <xsd:element name="MediaServiceLocation" ma:index="13" nillable="true" ma:displayName="MediaServiceLocation" ma:internalName="MediaServiceLocation" ma:readOnly="true">
-      <xsd:simpleType>
-        <xsd:restriction base="dms:Text"/>
-      </xsd:simpleType>
-    </xsd:element>
-    <xsd:element name="MediaServiceEventHashCode" ma:index="14" nillable="true" ma:displayName="MediaServiceEventHashCode" ma:hidden="true" ma:internalName="MediaServiceEventHashCode" ma:readOnly="true">
-      <xsd:simpleType>
-        <xsd:restriction base="dms:Text"/>
-      </xsd:simpleType>
-    </xsd:element>
-    <xsd:element name="MediaServiceGenerationTime" ma:index="15" nillable="true" ma:displayName="MediaServiceGenerationTime" ma:hidden="true" ma:internalName="MediaServiceGenerationTime" ma:readOnly="true">
-      <xsd:simpleType>
-        <xsd:restriction base="dms:Text"/>
-      </xsd:simpleType>
-    </xsd:element>
-    <xsd:element name="MediaServiceAutoKeyPoints" ma:index="16" nillable="true" ma:displayName="MediaServiceAutoKeyPoints" ma:hidden="true" ma:internalName="MediaServiceAutoKeyPoints" ma:readOnly="true">
-      <xsd:simpleType>
-        <xsd:restriction base="dms:Note"/>
-      </xsd:simpleType>
-    </xsd:element>
-    <xsd:element name="MediaServiceKeyPoints" ma:index="17" nillable="true" ma:displayName="KeyPoints" ma:internalName="MediaServiceKeyPoints" ma:readOnly="true">
-      <xsd:simpleType>
-        <xsd:restriction base="dms:Note">
-          <xsd:maxLength value="255"/>
-        </xsd:restriction>
-      </xsd:simpleType>
-    </xsd:element>
-  </xsd:schema>
-  <xsd:schema xmlns:xsd="http://www.w3.org/2001/XMLSchema" xmlns:xs="http://www.w3.org/2001/XMLSchema" xmlns:dms="http://schemas.microsoft.com/office/2006/documentManagement/types" xmlns:pc="http://schemas.microsoft.com/office/infopath/2007/PartnerControls" targetNamespace="5bf16a82-58ea-4756-b346-704da520c085" elementFormDefault="qualified">
-    <xsd:import namespace="http://schemas.microsoft.com/office/2006/documentManagement/types"/>
-    <xsd:import namespace="http://schemas.microsoft.com/office/infopath/2007/PartnerControls"/>
-    <xsd:element name="SharedWithUsers" ma:index="18" nillable="true" ma:displayName="Shared With" ma:internalName="SharedWithUsers" ma:readOnly="true">
-      <xsd:complexType>
-        <xsd:complexContent>
-          <xsd:extension base="dms:UserMulti">
-            <xsd:sequence>
-              <xsd:element name="UserInfo" minOccurs="0" maxOccurs="unbounded">
-                <xsd:complexType>
-                  <xsd:sequence>
-                    <xsd:element name="DisplayName" type="xsd:string" minOccurs="0"/>
-                    <xsd:element name="AccountId" type="dms:UserId" minOccurs="0" nillable="true"/>
-                    <xsd:element name="AccountType" type="xsd:string" minOccurs="0"/>
-                  </xsd:sequence>
-                </xsd:complexType>
-              </xsd:element>
-            </xsd:sequence>
-          </xsd:extension>
-        </xsd:complexContent>
-      </xsd:complexType>
-    </xsd:element>
-    <xsd:element name="SharedWithDetails" ma:index="19" nillable="true" ma:displayName="Shared With Details" ma:internalName="SharedWithDetails" ma:readOnly="true">
-      <xsd:simpleType>
-        <xsd:restriction base="dms:Note">
-          <xsd:maxLength value="255"/>
-        </xsd:restriction>
-      </xsd:simpleType>
-    </xsd:element>
-    <xsd:element name="SharingHintHash" ma:index="20" nillable="true" ma:displayName="Sharing Hint Hash" ma:hidden="true" ma:internalName="SharingHintHash" ma:readOnly="true">
-      <xsd:simpleType>
-        <xsd:restriction base="dms:Text"/>
-      </xsd:simpleType>
-    </xsd:element>
-  </xsd:schema>
-  <xsd:schema xmlns="http://schemas.openxmlformats.org/package/2006/metadata/core-properties" xmlns:xsd="http://www.w3.org/2001/XMLSchema" xmlns:xsi="http://www.w3.org/2001/XMLSchema-instance" xmlns:dc="http://purl.org/dc/elements/1.1/" xmlns:dcterms="http://purl.org/dc/terms/" xmlns:odoc="http://schemas.microsoft.com/internal/obd" targetNamespace="http://schemas.openxmlformats.org/package/2006/metadata/core-properties" elementFormDefault="qualified" attributeFormDefault="unqualified" blockDefault="#all">
-    <xsd:import namespace="http://purl.org/dc/elements/1.1/" schemaLocation="http://dublincore.org/schemas/xmls/qdc/2003/04/02/dc.xsd"/>
-    <xsd:import namespace="http://purl.org/dc/terms/" schemaLocation="http://dublincore.org/schemas/xmls/qdc/2003/04/02/dcterms.xsd"/>
-    <xsd:element name="coreProperties" type="CT_coreProperties"/>
-    <xsd:complexType name="CT_coreProperties">
-      <xsd:all>
-        <xsd:element ref="dc:creator" minOccurs="0" maxOccurs="1"/>
-        <xsd:element ref="dcterms:created" minOccurs="0" maxOccurs="1"/>
-        <xsd:element ref="dc:identifier" minOccurs="0" maxOccurs="1"/>
-        <xsd:element name="contentType" minOccurs="0" maxOccurs="1" type="xsd:string" ma:index="0" ma:displayName="Content Type"/>
-        <xsd:element ref="dc:title" minOccurs="0" maxOccurs="1" ma:index="4" ma:displayName="Title"/>
-        <xsd:element ref="dc:subject" minOccurs="0" maxOccurs="1"/>
-        <xsd:element ref="dc:description" minOccurs="0" maxOccurs="1"/>
-        <xsd:element name="keywords" minOccurs="0" maxOccurs="1" type="xsd:string"/>
-        <xsd:element ref="dc:language" minOccurs="0" maxOccurs="1"/>
-        <xsd:element name="category" minOccurs="0" maxOccurs="1" type="xsd:string"/>
-        <xsd:element name="version" minOccurs="0" maxOccurs="1" type="xsd:string"/>
-        <xsd:element name="revision" minOccurs="0" maxOccurs="1" type="xsd:string">
-          <xsd:annotation>
-            <xsd:documentation>
-                        This value indicates the number of saves or revisions. The application is responsible for updating this value after each revision.
-                    </xsd:documentation>
-          </xsd:annotation>
-        </xsd:element>
-        <xsd:element name="lastModifiedBy" minOccurs="0" maxOccurs="1" type="xsd:string"/>
-        <xsd:element ref="dcterms:modified" minOccurs="0" maxOccurs="1"/>
-        <xsd:element name="contentStatus" minOccurs="0" maxOccurs="1" type="xsd:string"/>
-      </xsd:all>
-    </xsd:complexType>
-  </xsd:schema>
-  <xs:schema xmlns:pc="http://schemas.microsoft.com/office/infopath/2007/PartnerControls" xmlns:xs="http://www.w3.org/2001/XMLSchema" targetNamespace="http://schemas.microsoft.com/office/infopath/2007/PartnerControls" elementFormDefault="qualified" attributeFormDefault="unqualified">
-    <xs:element name="Person">
-      <xs:complexType>
-        <xs:sequence>
-          <xs:element ref="pc:DisplayName" minOccurs="0"/>
-          <xs:element ref="pc:AccountId" minOccurs="0"/>
-          <xs:element ref="pc:AccountType" minOccurs="0"/>
-        </xs:sequence>
-      </xs:complexType>
-    </xs:element>
-    <xs:element name="DisplayName" type="xs:string"/>
-    <xs:element name="AccountId" type="xs:string"/>
-    <xs:element name="AccountType" type="xs:string"/>
-    <xs:element name="BDCAssociatedEntity">
-      <xs:complexType>
-        <xs:sequence>
-          <xs:element ref="pc:BDCEntity" minOccurs="0" maxOccurs="unbounded"/>
-        </xs:sequence>
-        <xs:attribute ref="pc:EntityNamespace"/>
-        <xs:attribute ref="pc:EntityName"/>
-        <xs:attribute ref="pc:SystemInstanceName"/>
-        <xs:attribute ref="pc:AssociationName"/>
-      </xs:complexType>
-    </xs:element>
-    <xs:attribute name="EntityNamespace" type="xs:string"/>
-    <xs:attribute name="EntityName" type="xs:string"/>
-    <xs:attribute name="SystemInstanceName" type="xs:string"/>
-    <xs:attribute name="AssociationName" type="xs:string"/>
-    <xs:element name="BDCEntity">
-      <xs:complexType>
-        <xs:sequence>
-          <xs:element ref="pc:EntityDisplayName" minOccurs="0"/>
-          <xs:element ref="pc:EntityInstanceReference" minOccurs="0"/>
-          <xs:element ref="pc:EntityId1" minOccurs="0"/>
-          <xs:element ref="pc:EntityId2" minOccurs="0"/>
-          <xs:element ref="pc:EntityId3" minOccurs="0"/>
-          <xs:element ref="pc:EntityId4" minOccurs="0"/>
-          <xs:element ref="pc:EntityId5" minOccurs="0"/>
-        </xs:sequence>
-      </xs:complexType>
-    </xs:element>
-    <xs:element name="EntityDisplayName" type="xs:string"/>
-    <xs:element name="EntityInstanceReference" type="xs:string"/>
-    <xs:element name="EntityId1" type="xs:string"/>
-    <xs:element name="EntityId2" type="xs:string"/>
-    <xs:element name="EntityId3" type="xs:string"/>
-    <xs:element name="EntityId4" type="xs:string"/>
-    <xs:element name="EntityId5" type="xs:string"/>
-    <xs:element name="Terms">
-      <xs:complexType>
-        <xs:sequence>
-          <xs:element ref="pc:TermInfo" minOccurs="0" maxOccurs="unbounded"/>
-        </xs:sequence>
-      </xs:complexType>
-    </xs:element>
-    <xs:element name="TermInfo">
-      <xs:complexType>
-        <xs:sequence>
-          <xs:element ref="pc:TermName" minOccurs="0"/>
-          <xs:element ref="pc:TermId" minOccurs="0"/>
-        </xs:sequence>
-      </xs:complexType>
-    </xs:element>
-    <xs:element name="TermName" type="xs:string"/>
-    <xs:element name="TermId" type="xs:string"/>
-  </xs:schema>
-</ct:contentTypeSchema>
-</file>
-
 <file path=customXml/itemProps1.xml><?xml version="1.0" encoding="utf-8"?>
 <ds:datastoreItem xmlns:ds="http://schemas.openxmlformats.org/officeDocument/2006/customXml" ds:itemID="{55AF091B-3C7A-41E3-B477-F2FDAA23CFDA}">
   <ds:schemaRefs>
@@ -64404,23 +64434,6 @@
 </file>
 
 <file path=customXml/itemProps3.xml><?xml version="1.0" encoding="utf-8"?>
-<ds:datastoreItem xmlns:ds="http://schemas.openxmlformats.org/officeDocument/2006/customXml" ds:itemID="{C8EBAEFC-DF10-4CBB-B91C-CF3D646D83B3}">
-  <ds:schemaRefs>
-    <ds:schemaRef ds:uri="http://schemas.openxmlformats.org/officeDocument/2006/bibliography"/>
-  </ds:schemaRefs>
-</ds:datastoreItem>
-</file>
-
-<file path=customXml/itemProps4.xml><?xml version="1.0" encoding="utf-8"?>
-<ds:datastoreItem xmlns:ds="http://schemas.openxmlformats.org/officeDocument/2006/customXml" ds:itemID="{FBD5A1D1-0149-495A-8428-242B9DBB83C5}">
-  <ds:schemaRefs>
-    <ds:schemaRef ds:uri="http://schemas.microsoft.com/office/2006/metadata/properties"/>
-    <ds:schemaRef ds:uri="http://schemas.microsoft.com/office/infopath/2007/PartnerControls"/>
-  </ds:schemaRefs>
-</ds:datastoreItem>
-</file>
-
-<file path=customXml/itemProps5.xml><?xml version="1.0" encoding="utf-8"?>
 <ds:datastoreItem xmlns:ds="http://schemas.openxmlformats.org/officeDocument/2006/customXml" ds:itemID="{80167277-E557-4E46-9C34-0AF1CAF6A712}">
   <ds:schemaRefs>
     <ds:schemaRef ds:uri="http://schemas.microsoft.com/office/2006/metadata/contentType"/>
@@ -64437,4 +64450,21 @@
     <ds:schemaRef ds:uri="http://schemas.microsoft.com/internal/obd"/>
   </ds:schemaRefs>
 </ds:datastoreItem>
+</file>
+
+<file path=customXml/itemProps4.xml><?xml version="1.0" encoding="utf-8"?>
+<ds:datastoreItem xmlns:ds="http://schemas.openxmlformats.org/officeDocument/2006/customXml" ds:itemID="{FBD5A1D1-0149-495A-8428-242B9DBB83C5}">
+  <ds:schemaRefs>
+    <ds:schemaRef ds:uri="http://schemas.microsoft.com/office/2006/metadata/properties"/>
+    <ds:schemaRef ds:uri="http://schemas.microsoft.com/office/infopath/2007/PartnerControls"/>
+  </ds:schemaRefs>
+</ds:datastoreItem>
+</file>
+
+<file path=customXml/itemProps5.xml><?xml version="1.0" encoding="utf-8"?>
+<ds:datastoreItem xmlns:ds="http://schemas.openxmlformats.org/officeDocument/2006/customXml" ds:itemID="{C8EBAEFC-DF10-4CBB-B91C-CF3D646D83B3}">
+  <ds:schemaRefs>
+    <ds:schemaRef ds:uri="http://schemas.openxmlformats.org/officeDocument/2006/bibliography"/>
+  </ds:schemaRefs>
+</ds:datastoreItem>
 </file>
</xml_diff>